<commit_message>
Impelemented Google Play Servies to store location in SharedPrefs Sort stations based on distance from location stored in prfs
</commit_message>
<xml_diff>
--- a/mocks/TEMPLATECapstone_Stage1.docx
+++ b/mocks/TEMPLATECapstone_Stage1.docx
@@ -4,9 +4,15 @@
   <w:background w:color="FFFFFF"/>
   <w:body>
     <w:p>
+      <w:pPr>
+        <w:rPr>
+          <w:color w:val="000000" w:themeColor="text1"/>
+        </w:rPr>
+      </w:pPr>
       <w:r>
         <w:rPr>
           <w:b/>
+          <w:color w:val="000000" w:themeColor="text1"/>
         </w:rPr>
         <w:t>How to Use this Template</w:t>
       </w:r>
@@ -19,24 +25,30 @@
         </w:numPr>
         <w:ind w:hanging="360"/>
         <w:contextualSpacing/>
-      </w:pPr>
-      <w:r>
-        <w:rPr>
-          <w:rFonts w:ascii="Arial Unicode MS" w:eastAsia="Arial Unicode MS" w:hAnsi="Arial Unicode MS" w:cs="Arial Unicode MS"/>
+        <w:rPr>
+          <w:color w:val="000000" w:themeColor="text1"/>
+        </w:rPr>
+      </w:pPr>
+      <w:r>
+        <w:rPr>
+          <w:rFonts w:eastAsia="Arial Unicode MS"/>
+          <w:color w:val="000000" w:themeColor="text1"/>
         </w:rPr>
         <w:t xml:space="preserve">Make a copy </w:t>
       </w:r>
       <w:proofErr w:type="gramStart"/>
       <w:r>
         <w:rPr>
-          <w:rFonts w:ascii="Arial Unicode MS" w:eastAsia="Arial Unicode MS" w:hAnsi="Arial Unicode MS" w:cs="Arial Unicode MS"/>
+          <w:rFonts w:eastAsia="Arial Unicode MS"/>
+          <w:color w:val="000000" w:themeColor="text1"/>
         </w:rPr>
         <w:t>[ File</w:t>
       </w:r>
       <w:proofErr w:type="gramEnd"/>
       <w:r>
         <w:rPr>
-          <w:rFonts w:ascii="Arial Unicode MS" w:eastAsia="Arial Unicode MS" w:hAnsi="Arial Unicode MS" w:cs="Arial Unicode MS"/>
+          <w:rFonts w:eastAsia="Arial Unicode MS"/>
+          <w:color w:val="000000" w:themeColor="text1"/>
         </w:rPr>
         <w:t xml:space="preserve"> → Make a copy... ] </w:t>
       </w:r>
@@ -49,17 +61,27 @@
         </w:numPr>
         <w:ind w:hanging="360"/>
         <w:contextualSpacing/>
-      </w:pPr>
-      <w:r>
+        <w:rPr>
+          <w:color w:val="000000" w:themeColor="text1"/>
+        </w:rPr>
+      </w:pPr>
+      <w:r>
+        <w:rPr>
+          <w:color w:val="000000" w:themeColor="text1"/>
+        </w:rPr>
         <w:t>Rename this file: “</w:t>
       </w:r>
       <w:r>
         <w:rPr>
           <w:b/>
+          <w:color w:val="000000" w:themeColor="text1"/>
         </w:rPr>
         <w:t>Capstone_Stage1</w:t>
       </w:r>
       <w:r>
+        <w:rPr>
+          <w:color w:val="000000" w:themeColor="text1"/>
+        </w:rPr>
         <w:t xml:space="preserve">” </w:t>
       </w:r>
     </w:p>
@@ -71,22 +93,34 @@
         </w:numPr>
         <w:ind w:hanging="360"/>
         <w:contextualSpacing/>
-      </w:pPr>
-      <w:r>
-        <w:t xml:space="preserve">Replace the text </w:t>
-      </w:r>
-      <w:r>
-        <w:rPr>
-          <w:color w:val="38761D"/>
-        </w:rPr>
-        <w:t>in green</w:t>
-      </w:r>
-    </w:p>
-    <w:p/>
-    <w:p>
+        <w:rPr>
+          <w:color w:val="000000" w:themeColor="text1"/>
+        </w:rPr>
+      </w:pPr>
+      <w:r>
+        <w:rPr>
+          <w:color w:val="000000" w:themeColor="text1"/>
+        </w:rPr>
+        <w:t>Replace the text in green</w:t>
+      </w:r>
+    </w:p>
+    <w:p>
+      <w:pPr>
+        <w:rPr>
+          <w:color w:val="000000" w:themeColor="text1"/>
+        </w:rPr>
+      </w:pPr>
+    </w:p>
+    <w:p>
+      <w:pPr>
+        <w:rPr>
+          <w:color w:val="000000" w:themeColor="text1"/>
+        </w:rPr>
+      </w:pPr>
       <w:r>
         <w:rPr>
           <w:b/>
+          <w:color w:val="000000" w:themeColor="text1"/>
         </w:rPr>
         <w:t>Submission Instructions</w:t>
       </w:r>
@@ -99,10 +133,14 @@
         </w:numPr>
         <w:ind w:hanging="360"/>
         <w:contextualSpacing/>
-      </w:pPr>
-      <w:r>
-        <w:rPr>
-          <w:rFonts w:ascii="Arial Unicode MS" w:eastAsia="Arial Unicode MS" w:hAnsi="Arial Unicode MS" w:cs="Arial Unicode MS"/>
+        <w:rPr>
+          <w:color w:val="000000" w:themeColor="text1"/>
+        </w:rPr>
+      </w:pPr>
+      <w:r>
+        <w:rPr>
+          <w:rFonts w:eastAsia="Arial Unicode MS"/>
+          <w:color w:val="000000" w:themeColor="text1"/>
         </w:rPr>
         <w:t>After you’ve completed all the sections, download this document as a PDF [ File → Download as PDF ]</w:t>
       </w:r>
@@ -115,25 +153,41 @@
         </w:numPr>
         <w:ind w:hanging="360"/>
         <w:contextualSpacing/>
-      </w:pPr>
-      <w:r>
+        <w:rPr>
+          <w:color w:val="000000" w:themeColor="text1"/>
+        </w:rPr>
+      </w:pPr>
+      <w:r>
+        <w:rPr>
+          <w:color w:val="000000" w:themeColor="text1"/>
+        </w:rPr>
         <w:t xml:space="preserve">Create a new </w:t>
       </w:r>
       <w:proofErr w:type="spellStart"/>
       <w:r>
+        <w:rPr>
+          <w:color w:val="000000" w:themeColor="text1"/>
+        </w:rPr>
         <w:t>GitHub</w:t>
       </w:r>
       <w:proofErr w:type="spellEnd"/>
       <w:r>
+        <w:rPr>
+          <w:color w:val="000000" w:themeColor="text1"/>
+        </w:rPr>
         <w:t xml:space="preserve"> repo for the capstone. Name it “</w:t>
       </w:r>
       <w:r>
         <w:rPr>
           <w:b/>
+          <w:color w:val="000000" w:themeColor="text1"/>
         </w:rPr>
         <w:t>Capstone Project</w:t>
       </w:r>
       <w:r>
+        <w:rPr>
+          <w:color w:val="000000" w:themeColor="text1"/>
+        </w:rPr>
         <w:t>”</w:t>
       </w:r>
     </w:p>
@@ -145,38 +199,72 @@
         </w:numPr>
         <w:ind w:hanging="360"/>
         <w:contextualSpacing/>
-      </w:pPr>
-      <w:r>
+        <w:rPr>
+          <w:color w:val="000000" w:themeColor="text1"/>
+        </w:rPr>
+      </w:pPr>
+      <w:r>
+        <w:rPr>
+          <w:color w:val="000000" w:themeColor="text1"/>
+        </w:rPr>
         <w:t>Add this document to your repo. Make sure it’s named “</w:t>
       </w:r>
       <w:r>
         <w:rPr>
           <w:b/>
+          <w:color w:val="000000" w:themeColor="text1"/>
         </w:rPr>
         <w:t>Capstone_Stage1.pdf</w:t>
       </w:r>
       <w:r>
+        <w:rPr>
+          <w:color w:val="000000" w:themeColor="text1"/>
+        </w:rPr>
         <w:t xml:space="preserve">” </w:t>
       </w:r>
     </w:p>
-    <w:p/>
+    <w:p>
+      <w:pPr>
+        <w:rPr>
+          <w:color w:val="000000" w:themeColor="text1"/>
+        </w:rPr>
+      </w:pPr>
+    </w:p>
     <w:p>
       <w:pPr>
         <w:pBdr>
           <w:top w:val="single" w:sz="4" w:space="1" w:color="auto"/>
         </w:pBdr>
-      </w:pPr>
-    </w:p>
-    <w:p/>
-    <w:p/>
+        <w:rPr>
+          <w:color w:val="000000" w:themeColor="text1"/>
+        </w:rPr>
+      </w:pPr>
+    </w:p>
+    <w:p>
+      <w:pPr>
+        <w:rPr>
+          <w:color w:val="000000" w:themeColor="text1"/>
+        </w:rPr>
+      </w:pPr>
+    </w:p>
+    <w:p>
+      <w:pPr>
+        <w:rPr>
+          <w:color w:val="000000" w:themeColor="text1"/>
+        </w:rPr>
+      </w:pPr>
+    </w:p>
     <w:p>
       <w:pPr>
         <w:ind w:left="360"/>
+        <w:rPr>
+          <w:color w:val="000000" w:themeColor="text1"/>
+        </w:rPr>
       </w:pPr>
       <w:hyperlink w:anchor="h.sm4ra97uwo11">
         <w:r>
           <w:rPr>
-            <w:color w:val="1155CC"/>
+            <w:color w:val="000000" w:themeColor="text1"/>
             <w:u w:val="single"/>
           </w:rPr>
           <w:t>Description</w:t>
@@ -186,11 +274,14 @@
     <w:p>
       <w:pPr>
         <w:ind w:left="360"/>
+        <w:rPr>
+          <w:color w:val="000000" w:themeColor="text1"/>
+        </w:rPr>
       </w:pPr>
       <w:hyperlink w:anchor="h.aws88pzfmqca">
         <w:r>
           <w:rPr>
-            <w:color w:val="1155CC"/>
+            <w:color w:val="000000" w:themeColor="text1"/>
             <w:u w:val="single"/>
           </w:rPr>
           <w:t>Intended User</w:t>
@@ -200,11 +291,14 @@
     <w:p>
       <w:pPr>
         <w:ind w:left="360"/>
+        <w:rPr>
+          <w:color w:val="000000" w:themeColor="text1"/>
+        </w:rPr>
       </w:pPr>
       <w:hyperlink w:anchor="h.zheq5430xrpq">
         <w:r>
           <w:rPr>
-            <w:color w:val="1155CC"/>
+            <w:color w:val="000000" w:themeColor="text1"/>
             <w:u w:val="single"/>
           </w:rPr>
           <w:t>Features</w:t>
@@ -214,11 +308,14 @@
     <w:p>
       <w:pPr>
         <w:ind w:left="360"/>
+        <w:rPr>
+          <w:color w:val="000000" w:themeColor="text1"/>
+        </w:rPr>
       </w:pPr>
       <w:hyperlink w:anchor="h.giquerrw6g46">
         <w:r>
           <w:rPr>
-            <w:color w:val="1155CC"/>
+            <w:color w:val="000000" w:themeColor="text1"/>
             <w:u w:val="single"/>
           </w:rPr>
           <w:t>User Interface Mocks</w:t>
@@ -228,11 +325,14 @@
     <w:p>
       <w:pPr>
         <w:ind w:left="720"/>
+        <w:rPr>
+          <w:color w:val="000000" w:themeColor="text1"/>
+        </w:rPr>
       </w:pPr>
       <w:hyperlink w:anchor="h.a4jdupabry3k">
         <w:r>
           <w:rPr>
-            <w:color w:val="1155CC"/>
+            <w:color w:val="000000" w:themeColor="text1"/>
             <w:u w:val="single"/>
           </w:rPr>
           <w:t>Screen 1</w:t>
@@ -242,11 +342,14 @@
     <w:p>
       <w:pPr>
         <w:ind w:left="720"/>
+        <w:rPr>
+          <w:color w:val="000000" w:themeColor="text1"/>
+        </w:rPr>
       </w:pPr>
       <w:hyperlink w:anchor="h.dpcbbkx5yry">
         <w:r>
           <w:rPr>
-            <w:color w:val="1155CC"/>
+            <w:color w:val="000000" w:themeColor="text1"/>
             <w:u w:val="single"/>
           </w:rPr>
           <w:t>Screen 2</w:t>
@@ -256,11 +359,14 @@
     <w:p>
       <w:pPr>
         <w:ind w:left="360"/>
+        <w:rPr>
+          <w:color w:val="000000" w:themeColor="text1"/>
+        </w:rPr>
       </w:pPr>
       <w:hyperlink w:anchor="h.gvcvmae8jn8u">
         <w:r>
           <w:rPr>
-            <w:color w:val="1155CC"/>
+            <w:color w:val="000000" w:themeColor="text1"/>
             <w:u w:val="single"/>
           </w:rPr>
           <w:t>Key Considerations</w:t>
@@ -270,11 +376,14 @@
     <w:p>
       <w:pPr>
         <w:ind w:left="1080"/>
+        <w:rPr>
+          <w:color w:val="000000" w:themeColor="text1"/>
+        </w:rPr>
       </w:pPr>
       <w:hyperlink w:anchor="h.v8my7nhtvz0m">
         <w:r>
           <w:rPr>
-            <w:color w:val="1155CC"/>
+            <w:color w:val="000000" w:themeColor="text1"/>
             <w:u w:val="single"/>
           </w:rPr>
           <w:t>How will your app handle data persistence?</w:t>
@@ -284,11 +393,14 @@
     <w:p>
       <w:pPr>
         <w:ind w:left="1080"/>
+        <w:rPr>
+          <w:color w:val="000000" w:themeColor="text1"/>
+        </w:rPr>
       </w:pPr>
       <w:hyperlink w:anchor="h.gw69vjn1ico0">
         <w:r>
           <w:rPr>
-            <w:color w:val="1155CC"/>
+            <w:color w:val="000000" w:themeColor="text1"/>
             <w:u w:val="single"/>
           </w:rPr>
           <w:t>Describe any corner cases in the UX.</w:t>
@@ -298,11 +410,14 @@
     <w:p>
       <w:pPr>
         <w:ind w:left="1080"/>
+        <w:rPr>
+          <w:color w:val="000000" w:themeColor="text1"/>
+        </w:rPr>
       </w:pPr>
       <w:hyperlink w:anchor="h.6yqqubmw5bs">
         <w:r>
           <w:rPr>
-            <w:color w:val="1155CC"/>
+            <w:color w:val="000000" w:themeColor="text1"/>
             <w:u w:val="single"/>
           </w:rPr>
           <w:t xml:space="preserve">Describe any libraries you’ll be using and share </w:t>
@@ -310,7 +425,7 @@
         <w:proofErr w:type="gramStart"/>
         <w:r>
           <w:rPr>
-            <w:color w:val="1155CC"/>
+            <w:color w:val="000000" w:themeColor="text1"/>
             <w:u w:val="single"/>
           </w:rPr>
           <w:t>your</w:t>
@@ -318,7 +433,7 @@
         <w:proofErr w:type="gramEnd"/>
         <w:r>
           <w:rPr>
-            <w:color w:val="1155CC"/>
+            <w:color w:val="000000" w:themeColor="text1"/>
             <w:u w:val="single"/>
           </w:rPr>
           <w:t xml:space="preserve"> reasoning for including them.</w:t>
@@ -328,11 +443,14 @@
     <w:p>
       <w:pPr>
         <w:ind w:left="360"/>
+        <w:rPr>
+          <w:color w:val="000000" w:themeColor="text1"/>
+        </w:rPr>
       </w:pPr>
       <w:hyperlink w:anchor="h.v518bncmggeg">
         <w:r>
           <w:rPr>
-            <w:color w:val="1155CC"/>
+            <w:color w:val="000000" w:themeColor="text1"/>
             <w:u w:val="single"/>
           </w:rPr>
           <w:t>Next Steps: Required Tasks</w:t>
@@ -342,11 +460,14 @@
     <w:p>
       <w:pPr>
         <w:ind w:left="720"/>
+        <w:rPr>
+          <w:color w:val="000000" w:themeColor="text1"/>
+        </w:rPr>
       </w:pPr>
       <w:hyperlink w:anchor="h.8oe8zpk3qsmp">
         <w:r>
           <w:rPr>
-            <w:color w:val="1155CC"/>
+            <w:color w:val="000000" w:themeColor="text1"/>
             <w:u w:val="single"/>
           </w:rPr>
           <w:t>Task 1: Project Setup</w:t>
@@ -356,11 +477,14 @@
     <w:p>
       <w:pPr>
         <w:ind w:left="720"/>
+        <w:rPr>
+          <w:color w:val="000000" w:themeColor="text1"/>
+        </w:rPr>
       </w:pPr>
       <w:hyperlink w:anchor="h.rzllsk6uqztx">
         <w:r>
           <w:rPr>
-            <w:color w:val="1155CC"/>
+            <w:color w:val="000000" w:themeColor="text1"/>
             <w:u w:val="single"/>
           </w:rPr>
           <w:t>Task 2: Implement UI for Each Activity and Fragment</w:t>
@@ -370,11 +494,14 @@
     <w:p>
       <w:pPr>
         <w:ind w:left="720"/>
+        <w:rPr>
+          <w:color w:val="000000" w:themeColor="text1"/>
+        </w:rPr>
       </w:pPr>
       <w:hyperlink w:anchor="h.fdmohs7hes">
         <w:r>
           <w:rPr>
-            <w:color w:val="1155CC"/>
+            <w:color w:val="000000" w:themeColor="text1"/>
             <w:u w:val="single"/>
           </w:rPr>
           <w:t>Task 3: Your Next Task</w:t>
@@ -384,11 +511,14 @@
     <w:p>
       <w:pPr>
         <w:ind w:left="720"/>
+        <w:rPr>
+          <w:color w:val="000000" w:themeColor="text1"/>
+        </w:rPr>
       </w:pPr>
       <w:hyperlink w:anchor="h.umfwsvmx7tpn">
         <w:r>
           <w:rPr>
-            <w:color w:val="1155CC"/>
+            <w:color w:val="000000" w:themeColor="text1"/>
             <w:u w:val="single"/>
           </w:rPr>
           <w:t>Task 4: Your Next Task</w:t>
@@ -398,24 +528,45 @@
     <w:p>
       <w:pPr>
         <w:ind w:left="720"/>
+        <w:rPr>
+          <w:color w:val="000000" w:themeColor="text1"/>
+        </w:rPr>
       </w:pPr>
       <w:hyperlink w:anchor="h.kjidlkq4xm3u">
         <w:r>
           <w:rPr>
-            <w:color w:val="1155CC"/>
+            <w:color w:val="000000" w:themeColor="text1"/>
             <w:u w:val="single"/>
           </w:rPr>
           <w:t>Task 5: Your Next Task</w:t>
         </w:r>
       </w:hyperlink>
     </w:p>
-    <w:p/>
-    <w:p/>
-    <w:p>
+    <w:p>
+      <w:pPr>
+        <w:rPr>
+          <w:color w:val="000000" w:themeColor="text1"/>
+        </w:rPr>
+      </w:pPr>
+    </w:p>
+    <w:p>
+      <w:pPr>
+        <w:rPr>
+          <w:color w:val="000000" w:themeColor="text1"/>
+        </w:rPr>
+      </w:pPr>
+    </w:p>
+    <w:p>
+      <w:pPr>
+        <w:rPr>
+          <w:color w:val="000000" w:themeColor="text1"/>
+        </w:rPr>
+      </w:pPr>
       <w:proofErr w:type="spellStart"/>
       <w:r>
         <w:rPr>
           <w:b/>
+          <w:color w:val="000000" w:themeColor="text1"/>
         </w:rPr>
         <w:t>GitHub</w:t>
       </w:r>
@@ -423,37 +574,59 @@
       <w:r>
         <w:rPr>
           <w:b/>
+          <w:color w:val="000000" w:themeColor="text1"/>
         </w:rPr>
         <w:t xml:space="preserve"> Username</w:t>
       </w:r>
       <w:r>
+        <w:rPr>
+          <w:color w:val="000000" w:themeColor="text1"/>
+        </w:rPr>
         <w:t xml:space="preserve">: </w:t>
       </w:r>
       <w:r>
         <w:rPr>
-          <w:color w:val="38761D"/>
+          <w:color w:val="000000" w:themeColor="text1"/>
         </w:rPr>
         <w:t>Popnfresh234</w:t>
       </w:r>
     </w:p>
-    <w:p/>
+    <w:p>
+      <w:pPr>
+        <w:rPr>
+          <w:color w:val="000000" w:themeColor="text1"/>
+        </w:rPr>
+      </w:pPr>
+    </w:p>
     <w:p>
       <w:pPr>
         <w:pStyle w:val="Title"/>
         <w:contextualSpacing w:val="0"/>
+        <w:rPr>
+          <w:rFonts w:ascii="Arial" w:hAnsi="Arial" w:cs="Arial"/>
+          <w:color w:val="000000" w:themeColor="text1"/>
+          <w:sz w:val="22"/>
+          <w:szCs w:val="22"/>
+        </w:rPr>
       </w:pPr>
       <w:bookmarkStart w:id="0" w:name="h.cq54i03ftkcu" w:colFirst="0" w:colLast="0"/>
       <w:bookmarkEnd w:id="0"/>
       <w:r>
         <w:rPr>
-          <w:color w:val="38761D"/>
+          <w:rFonts w:ascii="Arial" w:hAnsi="Arial" w:cs="Arial"/>
+          <w:color w:val="000000" w:themeColor="text1"/>
+          <w:sz w:val="22"/>
+          <w:szCs w:val="22"/>
         </w:rPr>
         <w:t xml:space="preserve">I Love </w:t>
       </w:r>
       <w:proofErr w:type="spellStart"/>
       <w:r>
         <w:rPr>
-          <w:color w:val="38761D"/>
+          <w:rFonts w:ascii="Arial" w:hAnsi="Arial" w:cs="Arial"/>
+          <w:color w:val="000000" w:themeColor="text1"/>
+          <w:sz w:val="22"/>
+          <w:szCs w:val="22"/>
         </w:rPr>
         <w:t>Youbike</w:t>
       </w:r>
@@ -463,113 +636,143 @@
       <w:pPr>
         <w:pStyle w:val="Heading1"/>
         <w:contextualSpacing w:val="0"/>
+        <w:rPr>
+          <w:rFonts w:ascii="Arial" w:hAnsi="Arial" w:cs="Arial"/>
+          <w:color w:val="000000" w:themeColor="text1"/>
+          <w:sz w:val="22"/>
+          <w:szCs w:val="22"/>
+        </w:rPr>
       </w:pPr>
       <w:bookmarkStart w:id="1" w:name="h.sm4ra97uwo11" w:colFirst="0" w:colLast="0"/>
       <w:bookmarkEnd w:id="1"/>
       <w:r>
+        <w:rPr>
+          <w:rFonts w:ascii="Arial" w:hAnsi="Arial" w:cs="Arial"/>
+          <w:color w:val="000000" w:themeColor="text1"/>
+          <w:sz w:val="22"/>
+          <w:szCs w:val="22"/>
+        </w:rPr>
         <w:t xml:space="preserve">Description </w:t>
       </w:r>
     </w:p>
-    <w:p/>
-    <w:p>
-      <w:r>
-        <w:rPr>
-          <w:color w:val="38761D"/>
+    <w:p>
+      <w:pPr>
+        <w:rPr>
+          <w:color w:val="000000" w:themeColor="text1"/>
+        </w:rPr>
+      </w:pPr>
+    </w:p>
+    <w:p>
+      <w:pPr>
+        <w:rPr>
+          <w:color w:val="000000" w:themeColor="text1"/>
+        </w:rPr>
+      </w:pPr>
+      <w:r>
+        <w:rPr>
+          <w:color w:val="000000" w:themeColor="text1"/>
         </w:rPr>
         <w:t xml:space="preserve">I Love </w:t>
       </w:r>
       <w:proofErr w:type="spellStart"/>
       <w:r>
         <w:rPr>
-          <w:color w:val="38761D"/>
+          <w:color w:val="000000" w:themeColor="text1"/>
         </w:rPr>
         <w:t>Youbike</w:t>
       </w:r>
       <w:proofErr w:type="spellEnd"/>
       <w:r>
         <w:rPr>
-          <w:color w:val="38761D"/>
+          <w:color w:val="000000" w:themeColor="text1"/>
         </w:rPr>
         <w:t xml:space="preserve"> </w:t>
       </w:r>
       <w:proofErr w:type="gramStart"/>
       <w:r>
         <w:rPr>
-          <w:color w:val="38761D"/>
+          <w:color w:val="000000" w:themeColor="text1"/>
         </w:rPr>
         <w:t>is</w:t>
       </w:r>
       <w:proofErr w:type="gramEnd"/>
       <w:r>
         <w:rPr>
-          <w:color w:val="38761D"/>
+          <w:color w:val="000000" w:themeColor="text1"/>
         </w:rPr>
         <w:t xml:space="preserve"> a simple and straightforward way for you to make use of Taipei’s </w:t>
       </w:r>
       <w:proofErr w:type="spellStart"/>
       <w:r>
         <w:rPr>
-          <w:color w:val="38761D"/>
+          <w:color w:val="000000" w:themeColor="text1"/>
         </w:rPr>
         <w:t>Youbike</w:t>
       </w:r>
       <w:proofErr w:type="spellEnd"/>
       <w:r>
         <w:rPr>
-          <w:color w:val="38761D"/>
+          <w:color w:val="000000" w:themeColor="text1"/>
         </w:rPr>
         <w:t xml:space="preserve"> system.  Quickly and easily locate </w:t>
       </w:r>
       <w:proofErr w:type="spellStart"/>
       <w:r>
         <w:rPr>
-          <w:color w:val="38761D"/>
+          <w:color w:val="000000" w:themeColor="text1"/>
         </w:rPr>
         <w:t>Youbike</w:t>
       </w:r>
       <w:proofErr w:type="spellEnd"/>
       <w:r>
         <w:rPr>
-          <w:color w:val="38761D"/>
+          <w:color w:val="000000" w:themeColor="text1"/>
         </w:rPr>
         <w:t xml:space="preserve"> stations and see how many bikes are available.  I Love </w:t>
       </w:r>
       <w:proofErr w:type="spellStart"/>
       <w:r>
         <w:rPr>
-          <w:color w:val="38761D"/>
+          <w:color w:val="000000" w:themeColor="text1"/>
         </w:rPr>
         <w:t>Youbike</w:t>
       </w:r>
       <w:proofErr w:type="spellEnd"/>
       <w:r>
         <w:rPr>
-          <w:color w:val="38761D"/>
+          <w:color w:val="000000" w:themeColor="text1"/>
         </w:rPr>
         <w:t xml:space="preserve"> </w:t>
       </w:r>
       <w:proofErr w:type="gramStart"/>
       <w:r>
         <w:rPr>
-          <w:color w:val="38761D"/>
+          <w:color w:val="000000" w:themeColor="text1"/>
         </w:rPr>
         <w:t>has</w:t>
       </w:r>
       <w:proofErr w:type="gramEnd"/>
       <w:r>
         <w:rPr>
-          <w:color w:val="38761D"/>
+          <w:color w:val="000000" w:themeColor="text1"/>
         </w:rPr>
         <w:t xml:space="preserve"> a full English version as well as a full Chinese version.</w:t>
       </w:r>
     </w:p>
-    <w:p/>
+    <w:p>
+      <w:pPr>
+        <w:rPr>
+          <w:color w:val="000000" w:themeColor="text1"/>
+        </w:rPr>
+      </w:pPr>
+    </w:p>
     <w:p>
       <w:pPr>
         <w:pStyle w:val="Heading1"/>
         <w:contextualSpacing w:val="0"/>
         <w:rPr>
           <w:rFonts w:ascii="Arial" w:eastAsia="Arial" w:hAnsi="Arial" w:cs="Arial"/>
+          <w:color w:val="000000" w:themeColor="text1"/>
           <w:sz w:val="22"/>
           <w:szCs w:val="22"/>
         </w:rPr>
@@ -577,69 +780,105 @@
       <w:bookmarkStart w:id="2" w:name="h.aws88pzfmqca" w:colFirst="0" w:colLast="0"/>
       <w:bookmarkEnd w:id="2"/>
       <w:r>
+        <w:rPr>
+          <w:rFonts w:ascii="Arial" w:hAnsi="Arial" w:cs="Arial"/>
+          <w:color w:val="000000" w:themeColor="text1"/>
+          <w:sz w:val="22"/>
+          <w:szCs w:val="22"/>
+        </w:rPr>
         <w:t>Intended User</w:t>
       </w:r>
     </w:p>
-    <w:p/>
-    <w:p>
-      <w:r>
-        <w:rPr>
-          <w:color w:val="38761D"/>
-        </w:rPr>
+    <w:p>
+      <w:pPr>
+        <w:rPr>
+          <w:color w:val="000000" w:themeColor="text1"/>
+        </w:rPr>
+      </w:pPr>
+    </w:p>
+    <w:p>
+      <w:pPr>
+        <w:rPr>
+          <w:color w:val="000000" w:themeColor="text1"/>
+        </w:rPr>
+      </w:pPr>
+      <w:r>
+        <w:rPr>
+          <w:color w:val="000000" w:themeColor="text1"/>
+        </w:rPr>
+        <w:lastRenderedPageBreak/>
         <w:t xml:space="preserve">I Love </w:t>
       </w:r>
       <w:proofErr w:type="spellStart"/>
       <w:r>
         <w:rPr>
-          <w:color w:val="38761D"/>
+          <w:color w:val="000000" w:themeColor="text1"/>
         </w:rPr>
         <w:t>Youbike</w:t>
       </w:r>
       <w:proofErr w:type="spellEnd"/>
       <w:r>
         <w:rPr>
-          <w:color w:val="38761D"/>
+          <w:color w:val="000000" w:themeColor="text1"/>
         </w:rPr>
         <w:t xml:space="preserve"> </w:t>
       </w:r>
       <w:proofErr w:type="gramStart"/>
       <w:r>
         <w:rPr>
-          <w:color w:val="38761D"/>
+          <w:color w:val="000000" w:themeColor="text1"/>
         </w:rPr>
         <w:t>is</w:t>
       </w:r>
       <w:proofErr w:type="gramEnd"/>
       <w:r>
         <w:rPr>
-          <w:color w:val="38761D"/>
+          <w:color w:val="000000" w:themeColor="text1"/>
         </w:rPr>
         <w:t xml:space="preserve"> intended for use specifically by travellers and residents in Taipei who are not fluent in written Chinese.  Currently there is no application for accessing the </w:t>
       </w:r>
       <w:proofErr w:type="spellStart"/>
       <w:r>
         <w:rPr>
-          <w:color w:val="38761D"/>
+          <w:color w:val="000000" w:themeColor="text1"/>
         </w:rPr>
         <w:t>Youbike</w:t>
       </w:r>
       <w:proofErr w:type="spellEnd"/>
       <w:r>
         <w:rPr>
-          <w:color w:val="38761D"/>
+          <w:color w:val="000000" w:themeColor="text1"/>
         </w:rPr>
         <w:t xml:space="preserve"> system in English available.</w:t>
       </w:r>
     </w:p>
-    <w:p/>
+    <w:p>
+      <w:pPr>
+        <w:rPr>
+          <w:color w:val="000000" w:themeColor="text1"/>
+        </w:rPr>
+      </w:pPr>
+    </w:p>
     <w:p>
       <w:pPr>
         <w:pStyle w:val="Heading1"/>
         <w:contextualSpacing w:val="0"/>
+        <w:rPr>
+          <w:rFonts w:ascii="Arial" w:hAnsi="Arial" w:cs="Arial"/>
+          <w:color w:val="000000" w:themeColor="text1"/>
+          <w:sz w:val="22"/>
+          <w:szCs w:val="22"/>
+        </w:rPr>
       </w:pPr>
       <w:bookmarkStart w:id="3" w:name="h.zheq5430xrpq" w:colFirst="0" w:colLast="0"/>
       <w:bookmarkEnd w:id="3"/>
       <w:r>
+        <w:rPr>
+          <w:rFonts w:ascii="Arial" w:hAnsi="Arial" w:cs="Arial"/>
+          <w:color w:val="000000" w:themeColor="text1"/>
+          <w:sz w:val="22"/>
+          <w:szCs w:val="22"/>
+        </w:rPr>
         <w:t>Features</w:t>
       </w:r>
     </w:p>
@@ -652,32 +891,32 @@
         <w:ind w:hanging="360"/>
         <w:contextualSpacing/>
         <w:rPr>
-          <w:color w:val="38761D"/>
-        </w:rPr>
-      </w:pPr>
-      <w:r>
-        <w:rPr>
-          <w:color w:val="38761D"/>
+          <w:color w:val="000000" w:themeColor="text1"/>
+        </w:rPr>
+      </w:pPr>
+      <w:r>
+        <w:rPr>
+          <w:color w:val="000000" w:themeColor="text1"/>
         </w:rPr>
         <w:t xml:space="preserve">Fetches </w:t>
       </w:r>
       <w:proofErr w:type="spellStart"/>
       <w:r>
         <w:rPr>
-          <w:color w:val="38761D"/>
+          <w:color w:val="000000" w:themeColor="text1"/>
         </w:rPr>
         <w:t>Youbike</w:t>
       </w:r>
       <w:proofErr w:type="spellEnd"/>
       <w:r>
         <w:rPr>
-          <w:color w:val="38761D"/>
+          <w:color w:val="000000" w:themeColor="text1"/>
         </w:rPr>
         <w:t xml:space="preserve"> station data from Taipei City Government Open Data API and syncs to a local database</w:t>
       </w:r>
       <w:r>
         <w:rPr>
-          <w:color w:val="38761D"/>
+          <w:color w:val="000000" w:themeColor="text1"/>
         </w:rPr>
         <w:t xml:space="preserve"> </w:t>
       </w:r>
@@ -691,26 +930,26 @@
         <w:ind w:hanging="360"/>
         <w:contextualSpacing/>
         <w:rPr>
-          <w:color w:val="38761D"/>
-        </w:rPr>
-      </w:pPr>
-      <w:r>
-        <w:rPr>
-          <w:color w:val="38761D"/>
+          <w:color w:val="000000" w:themeColor="text1"/>
+        </w:rPr>
+      </w:pPr>
+      <w:r>
+        <w:rPr>
+          <w:color w:val="000000" w:themeColor="text1"/>
         </w:rPr>
         <w:t xml:space="preserve">Provides a listing of all </w:t>
       </w:r>
       <w:proofErr w:type="spellStart"/>
       <w:r>
         <w:rPr>
-          <w:color w:val="38761D"/>
+          <w:color w:val="000000" w:themeColor="text1"/>
         </w:rPr>
         <w:t>Youbike</w:t>
       </w:r>
       <w:proofErr w:type="spellEnd"/>
       <w:r>
         <w:rPr>
-          <w:color w:val="38761D"/>
+          <w:color w:val="000000" w:themeColor="text1"/>
         </w:rPr>
         <w:t xml:space="preserve"> stations and how many bicycles are available at each station</w:t>
       </w:r>
@@ -724,26 +963,26 @@
         <w:ind w:hanging="360"/>
         <w:contextualSpacing/>
         <w:rPr>
-          <w:color w:val="38761D"/>
-        </w:rPr>
-      </w:pPr>
-      <w:r>
-        <w:rPr>
-          <w:color w:val="38761D"/>
+          <w:color w:val="000000" w:themeColor="text1"/>
+        </w:rPr>
+      </w:pPr>
+      <w:r>
+        <w:rPr>
+          <w:color w:val="000000" w:themeColor="text1"/>
         </w:rPr>
         <w:t xml:space="preserve">Uses user’s location to determine nearest </w:t>
       </w:r>
       <w:proofErr w:type="spellStart"/>
       <w:r>
         <w:rPr>
-          <w:color w:val="38761D"/>
+          <w:color w:val="000000" w:themeColor="text1"/>
         </w:rPr>
         <w:t>Youbike</w:t>
       </w:r>
       <w:proofErr w:type="spellEnd"/>
       <w:r>
         <w:rPr>
-          <w:color w:val="38761D"/>
+          <w:color w:val="000000" w:themeColor="text1"/>
         </w:rPr>
         <w:t xml:space="preserve"> location</w:t>
       </w:r>
@@ -757,77 +996,105 @@
         <w:ind w:hanging="360"/>
         <w:contextualSpacing/>
         <w:rPr>
-          <w:color w:val="38761D"/>
-        </w:rPr>
-      </w:pPr>
-      <w:r>
-        <w:rPr>
-          <w:color w:val="38761D"/>
+          <w:color w:val="000000" w:themeColor="text1"/>
+        </w:rPr>
+      </w:pPr>
+      <w:r>
+        <w:rPr>
+          <w:color w:val="000000" w:themeColor="text1"/>
         </w:rPr>
         <w:t xml:space="preserve">Display a map showing the user’s location and nearby </w:t>
       </w:r>
       <w:proofErr w:type="spellStart"/>
       <w:r>
         <w:rPr>
-          <w:color w:val="38761D"/>
+          <w:color w:val="000000" w:themeColor="text1"/>
         </w:rPr>
         <w:t>Youbike</w:t>
       </w:r>
       <w:proofErr w:type="spellEnd"/>
       <w:r>
         <w:rPr>
-          <w:color w:val="38761D"/>
+          <w:color w:val="000000" w:themeColor="text1"/>
         </w:rPr>
         <w:t xml:space="preserve"> stations</w:t>
       </w:r>
     </w:p>
-    <w:p/>
+    <w:p>
+      <w:pPr>
+        <w:rPr>
+          <w:color w:val="000000" w:themeColor="text1"/>
+        </w:rPr>
+      </w:pPr>
+    </w:p>
     <w:p>
       <w:pPr>
         <w:pStyle w:val="Heading1"/>
         <w:contextualSpacing w:val="0"/>
+        <w:rPr>
+          <w:rFonts w:ascii="Arial" w:hAnsi="Arial" w:cs="Arial"/>
+          <w:color w:val="000000" w:themeColor="text1"/>
+          <w:sz w:val="22"/>
+          <w:szCs w:val="22"/>
+        </w:rPr>
       </w:pPr>
       <w:bookmarkStart w:id="4" w:name="h.giquerrw6g46" w:colFirst="0" w:colLast="0"/>
       <w:bookmarkEnd w:id="4"/>
       <w:r>
+        <w:rPr>
+          <w:rFonts w:ascii="Arial" w:hAnsi="Arial" w:cs="Arial"/>
+          <w:color w:val="000000" w:themeColor="text1"/>
+          <w:sz w:val="22"/>
+          <w:szCs w:val="22"/>
+        </w:rPr>
         <w:t>User Interface Mocks</w:t>
-      </w:r>
-    </w:p>
-    <w:p>
-      <w:r>
-        <w:t xml:space="preserve">These can be created by hand (take a photo of your drawings and insert them in this flow), or using a program like Photoshop or </w:t>
-      </w:r>
-      <w:proofErr w:type="spellStart"/>
-      <w:r>
-        <w:t>Balsamiq</w:t>
-      </w:r>
-      <w:proofErr w:type="spellEnd"/>
-      <w:r>
-        <w:t xml:space="preserve">. </w:t>
       </w:r>
     </w:p>
     <w:p>
       <w:pPr>
         <w:pStyle w:val="Heading2"/>
         <w:contextualSpacing w:val="0"/>
+        <w:rPr>
+          <w:rFonts w:ascii="Arial" w:hAnsi="Arial" w:cs="Arial"/>
+          <w:color w:val="000000" w:themeColor="text1"/>
+          <w:sz w:val="22"/>
+          <w:szCs w:val="22"/>
+        </w:rPr>
       </w:pPr>
       <w:bookmarkStart w:id="5" w:name="h.a4jdupabry3k" w:colFirst="0" w:colLast="0"/>
       <w:bookmarkEnd w:id="5"/>
       <w:r>
-        <w:lastRenderedPageBreak/>
+        <w:rPr>
+          <w:rFonts w:ascii="Arial" w:hAnsi="Arial" w:cs="Arial"/>
+          <w:color w:val="000000" w:themeColor="text1"/>
+          <w:sz w:val="22"/>
+          <w:szCs w:val="22"/>
+        </w:rPr>
         <w:t>Screen 1</w:t>
       </w:r>
       <w:r>
+        <w:rPr>
+          <w:rFonts w:ascii="Arial" w:hAnsi="Arial" w:cs="Arial"/>
+          <w:color w:val="000000" w:themeColor="text1"/>
+          <w:sz w:val="22"/>
+          <w:szCs w:val="22"/>
+        </w:rPr>
         <w:t xml:space="preserve"> – Main Screen</w:t>
       </w:r>
     </w:p>
     <w:p>
+      <w:pPr>
+        <w:rPr>
+          <w:color w:val="000000" w:themeColor="text1"/>
+        </w:rPr>
+      </w:pPr>
       <w:r>
         <w:rPr>
           <w:noProof/>
+          <w:color w:val="000000" w:themeColor="text1"/>
         </w:rPr>
         <w:drawing>
-          <wp:inline distT="0" distB="0" distL="0" distR="0">
+          <wp:inline distT="0" distB="0" distL="0" distR="0" wp14:anchorId="7CB80D20" wp14:editId="3BDC7C70">
             <wp:extent cx="2305050" cy="4392506"/>
             <wp:effectExtent l="0" t="0" r="0" b="8255"/>
             <wp:docPr id="3" name="Picture 3"/>
@@ -872,52 +1139,87 @@
     <w:p>
       <w:pPr>
         <w:rPr>
-          <w:rFonts w:ascii="Arial Unicode MS" w:eastAsia="Arial Unicode MS" w:hAnsi="Arial Unicode MS" w:cs="Arial Unicode MS"/>
-          <w:color w:val="38761D"/>
+          <w:rFonts w:eastAsia="Arial Unicode MS"/>
+          <w:color w:val="000000" w:themeColor="text1"/>
         </w:rPr>
       </w:pPr>
       <w:proofErr w:type="gramStart"/>
       <w:r>
         <w:rPr>
-          <w:rFonts w:ascii="Arial Unicode MS" w:eastAsia="Arial Unicode MS" w:hAnsi="Arial Unicode MS" w:cs="Arial Unicode MS"/>
-          <w:color w:val="38761D"/>
+          <w:rFonts w:eastAsia="Arial Unicode MS"/>
+          <w:color w:val="000000" w:themeColor="text1"/>
         </w:rPr>
         <w:t>Provides list with items for favorite stations, nearest station by location, all stations, and view stations on map.</w:t>
       </w:r>
       <w:proofErr w:type="gramEnd"/>
       <w:r>
         <w:rPr>
-          <w:rFonts w:ascii="Arial Unicode MS" w:eastAsia="Arial Unicode MS" w:hAnsi="Arial Unicode MS" w:cs="Arial Unicode MS"/>
-          <w:color w:val="38761D"/>
+          <w:rFonts w:eastAsia="Arial Unicode MS"/>
+          <w:color w:val="000000" w:themeColor="text1"/>
         </w:rPr>
         <w:br/>
         <w:t>Settings menu is available in the overflow menu to change languages</w:t>
       </w:r>
     </w:p>
-    <w:p/>
-    <w:p/>
+    <w:p>
+      <w:pPr>
+        <w:rPr>
+          <w:color w:val="000000" w:themeColor="text1"/>
+        </w:rPr>
+      </w:pPr>
+    </w:p>
+    <w:p>
+      <w:pPr>
+        <w:rPr>
+          <w:color w:val="000000" w:themeColor="text1"/>
+        </w:rPr>
+      </w:pPr>
+    </w:p>
     <w:p>
       <w:pPr>
         <w:pStyle w:val="Heading2"/>
         <w:contextualSpacing w:val="0"/>
+        <w:rPr>
+          <w:rFonts w:ascii="Arial" w:hAnsi="Arial" w:cs="Arial"/>
+          <w:color w:val="000000" w:themeColor="text1"/>
+          <w:sz w:val="22"/>
+          <w:szCs w:val="22"/>
+        </w:rPr>
       </w:pPr>
       <w:bookmarkStart w:id="6" w:name="h.dpcbbkx5yry" w:colFirst="0" w:colLast="0"/>
       <w:bookmarkEnd w:id="6"/>
       <w:r>
-        <w:lastRenderedPageBreak/>
+        <w:rPr>
+          <w:rFonts w:ascii="Arial" w:hAnsi="Arial" w:cs="Arial"/>
+          <w:color w:val="000000" w:themeColor="text1"/>
+          <w:sz w:val="22"/>
+          <w:szCs w:val="22"/>
+        </w:rPr>
         <w:t>Screen 2</w:t>
       </w:r>
       <w:r>
+        <w:rPr>
+          <w:rFonts w:ascii="Arial" w:hAnsi="Arial" w:cs="Arial"/>
+          <w:color w:val="000000" w:themeColor="text1"/>
+          <w:sz w:val="22"/>
+          <w:szCs w:val="22"/>
+        </w:rPr>
         <w:t xml:space="preserve"> – List of Stations / Favorite Stations</w:t>
       </w:r>
     </w:p>
     <w:p>
+      <w:pPr>
+        <w:rPr>
+          <w:color w:val="000000" w:themeColor="text1"/>
+        </w:rPr>
+      </w:pPr>
       <w:r>
         <w:rPr>
           <w:noProof/>
+          <w:color w:val="000000" w:themeColor="text1"/>
         </w:rPr>
         <w:drawing>
-          <wp:inline distT="0" distB="0" distL="0" distR="0">
+          <wp:inline distT="0" distB="0" distL="0" distR="0" wp14:anchorId="74866BC1" wp14:editId="63E0CEE9">
             <wp:extent cx="2333625" cy="4446960"/>
             <wp:effectExtent l="0" t="0" r="0" b="0"/>
             <wp:docPr id="1" name="Picture 1"/>
@@ -960,10 +1262,15 @@
       </w:r>
     </w:p>
     <w:p>
-      <w:r>
-        <w:rPr>
-          <w:rFonts w:ascii="Arial Unicode MS" w:eastAsia="Arial Unicode MS" w:hAnsi="Arial Unicode MS" w:cs="Arial Unicode MS"/>
-          <w:color w:val="38761D"/>
+      <w:pPr>
+        <w:rPr>
+          <w:color w:val="000000" w:themeColor="text1"/>
+        </w:rPr>
+      </w:pPr>
+      <w:r>
+        <w:rPr>
+          <w:rFonts w:eastAsia="Arial Unicode MS"/>
+          <w:color w:val="000000" w:themeColor="text1"/>
         </w:rPr>
         <w:t>This screen provides a list of all stations in order of distance from user’s current location</w:t>
       </w:r>
@@ -971,14 +1278,14 @@
     <w:p>
       <w:pPr>
         <w:rPr>
-          <w:rFonts w:ascii="Arial Unicode MS" w:eastAsia="Arial Unicode MS" w:hAnsi="Arial Unicode MS" w:cs="Arial Unicode MS"/>
-          <w:color w:val="38761D"/>
-        </w:rPr>
-      </w:pPr>
-      <w:r>
-        <w:rPr>
-          <w:rFonts w:ascii="Arial Unicode MS" w:eastAsia="Arial Unicode MS" w:hAnsi="Arial Unicode MS" w:cs="Arial Unicode MS"/>
-          <w:color w:val="38761D"/>
+          <w:rFonts w:eastAsia="Arial Unicode MS"/>
+          <w:color w:val="000000" w:themeColor="text1"/>
+        </w:rPr>
+      </w:pPr>
+      <w:r>
+        <w:rPr>
+          <w:rFonts w:eastAsia="Arial Unicode MS"/>
+          <w:color w:val="000000" w:themeColor="text1"/>
         </w:rPr>
         <w:t>Clicking on a list item will take the user to a station details screen</w:t>
       </w:r>
@@ -986,14 +1293,14 @@
     <w:p>
       <w:pPr>
         <w:rPr>
-          <w:rFonts w:ascii="Arial Unicode MS" w:eastAsia="Arial Unicode MS" w:hAnsi="Arial Unicode MS" w:cs="Arial Unicode MS"/>
-          <w:color w:val="38761D"/>
-        </w:rPr>
-      </w:pPr>
-      <w:r>
-        <w:rPr>
-          <w:rFonts w:ascii="Arial Unicode MS" w:eastAsia="Arial Unicode MS" w:hAnsi="Arial Unicode MS" w:cs="Arial Unicode MS"/>
-          <w:color w:val="38761D"/>
+          <w:rFonts w:eastAsia="Arial Unicode MS"/>
+          <w:color w:val="000000" w:themeColor="text1"/>
+        </w:rPr>
+      </w:pPr>
+      <w:r>
+        <w:rPr>
+          <w:rFonts w:eastAsia="Arial Unicode MS"/>
+          <w:color w:val="000000" w:themeColor="text1"/>
         </w:rPr>
         <w:t>Icon will show a different color for status of station</w:t>
       </w:r>
@@ -1006,14 +1313,14 @@
           <w:numId w:val="8"/>
         </w:numPr>
         <w:rPr>
-          <w:rFonts w:ascii="Arial Unicode MS" w:eastAsia="Arial Unicode MS" w:hAnsi="Arial Unicode MS" w:cs="Arial Unicode MS"/>
-          <w:color w:val="38761D"/>
-        </w:rPr>
-      </w:pPr>
-      <w:r>
-        <w:rPr>
-          <w:rFonts w:ascii="Arial Unicode MS" w:eastAsia="Arial Unicode MS" w:hAnsi="Arial Unicode MS" w:cs="Arial Unicode MS"/>
-          <w:color w:val="38761D"/>
+          <w:rFonts w:eastAsia="Arial Unicode MS"/>
+          <w:color w:val="000000" w:themeColor="text1"/>
+        </w:rPr>
+      </w:pPr>
+      <w:r>
+        <w:rPr>
+          <w:rFonts w:eastAsia="Arial Unicode MS"/>
+          <w:color w:val="000000" w:themeColor="text1"/>
         </w:rPr>
         <w:t>Green for bikes available</w:t>
       </w:r>
@@ -1026,14 +1333,14 @@
           <w:numId w:val="8"/>
         </w:numPr>
         <w:rPr>
-          <w:rFonts w:ascii="Arial Unicode MS" w:eastAsia="Arial Unicode MS" w:hAnsi="Arial Unicode MS" w:cs="Arial Unicode MS"/>
-          <w:color w:val="38761D"/>
-        </w:rPr>
-      </w:pPr>
-      <w:r>
-        <w:rPr>
-          <w:rFonts w:ascii="Arial Unicode MS" w:eastAsia="Arial Unicode MS" w:hAnsi="Arial Unicode MS" w:cs="Arial Unicode MS"/>
-          <w:color w:val="38761D"/>
+          <w:rFonts w:eastAsia="Arial Unicode MS"/>
+          <w:color w:val="000000" w:themeColor="text1"/>
+        </w:rPr>
+      </w:pPr>
+      <w:r>
+        <w:rPr>
+          <w:rFonts w:eastAsia="Arial Unicode MS"/>
+          <w:color w:val="000000" w:themeColor="text1"/>
         </w:rPr>
         <w:t>Red for no bikes available</w:t>
       </w:r>
@@ -1046,14 +1353,14 @@
           <w:numId w:val="8"/>
         </w:numPr>
         <w:rPr>
-          <w:rFonts w:ascii="Arial Unicode MS" w:eastAsia="Arial Unicode MS" w:hAnsi="Arial Unicode MS" w:cs="Arial Unicode MS"/>
-          <w:color w:val="38761D"/>
-        </w:rPr>
-      </w:pPr>
-      <w:r>
-        <w:rPr>
-          <w:rFonts w:ascii="Arial Unicode MS" w:eastAsia="Arial Unicode MS" w:hAnsi="Arial Unicode MS" w:cs="Arial Unicode MS"/>
-          <w:color w:val="38761D"/>
+          <w:rFonts w:eastAsia="Arial Unicode MS"/>
+          <w:color w:val="000000" w:themeColor="text1"/>
+        </w:rPr>
+      </w:pPr>
+      <w:r>
+        <w:rPr>
+          <w:rFonts w:eastAsia="Arial Unicode MS"/>
+          <w:color w:val="000000" w:themeColor="text1"/>
         </w:rPr>
         <w:t>Yellow for no spaces available to return bikes</w:t>
       </w:r>
@@ -1061,14 +1368,14 @@
     <w:p>
       <w:pPr>
         <w:rPr>
-          <w:rFonts w:ascii="Arial Unicode MS" w:eastAsia="Arial Unicode MS" w:hAnsi="Arial Unicode MS" w:cs="Arial Unicode MS"/>
-          <w:color w:val="38761D"/>
-        </w:rPr>
-      </w:pPr>
-      <w:r>
-        <w:rPr>
-          <w:rFonts w:ascii="Arial Unicode MS" w:eastAsia="Arial Unicode MS" w:hAnsi="Arial Unicode MS" w:cs="Arial Unicode MS"/>
-          <w:color w:val="38761D"/>
+          <w:rFonts w:eastAsia="Arial Unicode MS"/>
+          <w:color w:val="000000" w:themeColor="text1"/>
+        </w:rPr>
+      </w:pPr>
+      <w:r>
+        <w:rPr>
+          <w:rFonts w:eastAsia="Arial Unicode MS"/>
+          <w:color w:val="000000" w:themeColor="text1"/>
         </w:rPr>
         <w:t>This layout can be reused for the favorite stations screen</w:t>
       </w:r>
@@ -1076,67 +1383,93 @@
     <w:p>
       <w:pPr>
         <w:rPr>
-          <w:rFonts w:ascii="Arial Unicode MS" w:eastAsia="Arial Unicode MS" w:hAnsi="Arial Unicode MS" w:cs="Arial Unicode MS"/>
-          <w:color w:val="38761D"/>
-        </w:rPr>
-      </w:pPr>
-    </w:p>
-    <w:p>
-      <w:pPr>
-        <w:rPr>
-          <w:rFonts w:ascii="Arial Unicode MS" w:eastAsia="Arial Unicode MS" w:hAnsi="Arial Unicode MS" w:cs="Arial Unicode MS"/>
-          <w:color w:val="38761D"/>
-        </w:rPr>
-      </w:pPr>
-    </w:p>
-    <w:p>
-      <w:pPr>
-        <w:rPr>
-          <w:rFonts w:ascii="Arial Unicode MS" w:eastAsia="Arial Unicode MS" w:hAnsi="Arial Unicode MS" w:cs="Arial Unicode MS"/>
-          <w:color w:val="38761D"/>
-        </w:rPr>
-      </w:pPr>
-    </w:p>
-    <w:p>
-      <w:pPr>
-        <w:rPr>
-          <w:rFonts w:ascii="Arial Unicode MS" w:eastAsia="Arial Unicode MS" w:hAnsi="Arial Unicode MS" w:cs="Arial Unicode MS"/>
-          <w:color w:val="38761D"/>
-        </w:rPr>
-      </w:pPr>
-    </w:p>
-    <w:p/>
+          <w:rFonts w:eastAsia="Arial Unicode MS"/>
+          <w:color w:val="000000" w:themeColor="text1"/>
+        </w:rPr>
+      </w:pPr>
+    </w:p>
+    <w:p>
+      <w:pPr>
+        <w:rPr>
+          <w:rFonts w:eastAsia="Arial Unicode MS"/>
+          <w:color w:val="000000" w:themeColor="text1"/>
+        </w:rPr>
+      </w:pPr>
+    </w:p>
+    <w:p>
+      <w:pPr>
+        <w:rPr>
+          <w:rFonts w:eastAsia="Arial Unicode MS"/>
+          <w:color w:val="000000" w:themeColor="text1"/>
+        </w:rPr>
+      </w:pPr>
+    </w:p>
+    <w:p>
+      <w:pPr>
+        <w:rPr>
+          <w:rFonts w:eastAsia="Arial Unicode MS"/>
+          <w:color w:val="000000" w:themeColor="text1"/>
+        </w:rPr>
+      </w:pPr>
+    </w:p>
+    <w:p>
+      <w:pPr>
+        <w:rPr>
+          <w:color w:val="000000" w:themeColor="text1"/>
+        </w:rPr>
+      </w:pPr>
+    </w:p>
     <w:p>
       <w:pPr>
         <w:pStyle w:val="Heading2"/>
         <w:contextualSpacing w:val="0"/>
-      </w:pPr>
-      <w:r>
+        <w:rPr>
+          <w:rFonts w:ascii="Arial" w:hAnsi="Arial" w:cs="Arial"/>
+          <w:color w:val="000000" w:themeColor="text1"/>
+          <w:sz w:val="22"/>
+          <w:szCs w:val="22"/>
+        </w:rPr>
+      </w:pPr>
+      <w:r>
+        <w:rPr>
+          <w:rFonts w:ascii="Arial" w:hAnsi="Arial" w:cs="Arial"/>
+          <w:color w:val="000000" w:themeColor="text1"/>
+          <w:sz w:val="22"/>
+          <w:szCs w:val="22"/>
+        </w:rPr>
+        <w:t>Screen 3 – Map Screen</w:t>
+      </w:r>
+    </w:p>
+    <w:p>
+      <w:pPr>
+        <w:rPr>
+          <w:noProof/>
+          <w:color w:val="000000" w:themeColor="text1"/>
+        </w:rPr>
+      </w:pPr>
+    </w:p>
+    <w:p>
+      <w:pPr>
+        <w:rPr>
+          <w:noProof/>
+          <w:color w:val="000000" w:themeColor="text1"/>
+        </w:rPr>
+      </w:pPr>
+    </w:p>
+    <w:p>
+      <w:pPr>
+        <w:rPr>
+          <w:color w:val="000000" w:themeColor="text1"/>
+        </w:rPr>
+      </w:pPr>
+      <w:r>
+        <w:rPr>
+          <w:noProof/>
+          <w:color w:val="000000" w:themeColor="text1"/>
+        </w:rPr>
         <w:lastRenderedPageBreak/>
-        <w:t>Screen 3 – Map Screen</w:t>
-      </w:r>
-    </w:p>
-    <w:p>
-      <w:pPr>
-        <w:rPr>
-          <w:noProof/>
-        </w:rPr>
-      </w:pPr>
-    </w:p>
-    <w:p>
-      <w:pPr>
-        <w:rPr>
-          <w:noProof/>
-        </w:rPr>
-      </w:pPr>
-    </w:p>
-    <w:p>
-      <w:r>
-        <w:rPr>
-          <w:noProof/>
-        </w:rPr>
         <w:drawing>
-          <wp:inline distT="0" distB="0" distL="0" distR="0">
+          <wp:inline distT="0" distB="0" distL="0" distR="0" wp14:anchorId="3B26364F" wp14:editId="43FE55E2">
             <wp:extent cx="2694148" cy="5133975"/>
             <wp:effectExtent l="0" t="0" r="0" b="0"/>
             <wp:docPr id="5" name="Picture 5"/>
@@ -1181,38 +1514,38 @@
     <w:p>
       <w:pPr>
         <w:rPr>
-          <w:rFonts w:ascii="Arial Unicode MS" w:eastAsia="Arial Unicode MS" w:hAnsi="Arial Unicode MS" w:cs="Arial Unicode MS"/>
-          <w:color w:val="38761D"/>
-        </w:rPr>
-      </w:pPr>
-    </w:p>
-    <w:p>
-      <w:pPr>
-        <w:rPr>
-          <w:rFonts w:ascii="Arial Unicode MS" w:eastAsia="Arial Unicode MS" w:hAnsi="Arial Unicode MS" w:cs="Arial Unicode MS"/>
-          <w:color w:val="38761D"/>
-        </w:rPr>
-      </w:pPr>
-      <w:r>
-        <w:rPr>
-          <w:rFonts w:ascii="Arial Unicode MS" w:eastAsia="Arial Unicode MS" w:hAnsi="Arial Unicode MS" w:cs="Arial Unicode MS"/>
-          <w:color w:val="38761D"/>
+          <w:rFonts w:eastAsia="Arial Unicode MS"/>
+          <w:color w:val="000000" w:themeColor="text1"/>
+        </w:rPr>
+      </w:pPr>
+    </w:p>
+    <w:p>
+      <w:pPr>
+        <w:rPr>
+          <w:rFonts w:eastAsia="Arial Unicode MS"/>
+          <w:color w:val="000000" w:themeColor="text1"/>
+        </w:rPr>
+      </w:pPr>
+      <w:r>
+        <w:rPr>
+          <w:rFonts w:eastAsia="Arial Unicode MS"/>
+          <w:color w:val="000000" w:themeColor="text1"/>
         </w:rPr>
         <w:t xml:space="preserve">This screen shows a map with the user’s current location and </w:t>
       </w:r>
       <w:proofErr w:type="spellStart"/>
       <w:r>
         <w:rPr>
-          <w:rFonts w:ascii="Arial Unicode MS" w:eastAsia="Arial Unicode MS" w:hAnsi="Arial Unicode MS" w:cs="Arial Unicode MS"/>
-          <w:color w:val="38761D"/>
+          <w:rFonts w:eastAsia="Arial Unicode MS"/>
+          <w:color w:val="000000" w:themeColor="text1"/>
         </w:rPr>
         <w:t>Youbike</w:t>
       </w:r>
       <w:proofErr w:type="spellEnd"/>
       <w:r>
         <w:rPr>
-          <w:rFonts w:ascii="Arial Unicode MS" w:eastAsia="Arial Unicode MS" w:hAnsi="Arial Unicode MS" w:cs="Arial Unicode MS"/>
-          <w:color w:val="38761D"/>
+          <w:rFonts w:eastAsia="Arial Unicode MS"/>
+          <w:color w:val="000000" w:themeColor="text1"/>
         </w:rPr>
         <w:t xml:space="preserve"> stations</w:t>
       </w:r>
@@ -1220,14 +1553,14 @@
     <w:p>
       <w:pPr>
         <w:rPr>
-          <w:rFonts w:ascii="Arial Unicode MS" w:eastAsia="Arial Unicode MS" w:hAnsi="Arial Unicode MS" w:cs="Arial Unicode MS"/>
-          <w:color w:val="38761D"/>
-        </w:rPr>
-      </w:pPr>
-      <w:r>
-        <w:rPr>
-          <w:rFonts w:ascii="Arial Unicode MS" w:eastAsia="Arial Unicode MS" w:hAnsi="Arial Unicode MS" w:cs="Arial Unicode MS"/>
-          <w:color w:val="38761D"/>
+          <w:rFonts w:eastAsia="Arial Unicode MS"/>
+          <w:color w:val="000000" w:themeColor="text1"/>
+        </w:rPr>
+      </w:pPr>
+      <w:r>
+        <w:rPr>
+          <w:rFonts w:eastAsia="Arial Unicode MS"/>
+          <w:color w:val="000000" w:themeColor="text1"/>
         </w:rPr>
         <w:t>Icon will show a different color for status of station</w:t>
       </w:r>
@@ -1240,14 +1573,14 @@
           <w:numId w:val="8"/>
         </w:numPr>
         <w:rPr>
-          <w:rFonts w:ascii="Arial Unicode MS" w:eastAsia="Arial Unicode MS" w:hAnsi="Arial Unicode MS" w:cs="Arial Unicode MS"/>
-          <w:color w:val="38761D"/>
-        </w:rPr>
-      </w:pPr>
-      <w:r>
-        <w:rPr>
-          <w:rFonts w:ascii="Arial Unicode MS" w:eastAsia="Arial Unicode MS" w:hAnsi="Arial Unicode MS" w:cs="Arial Unicode MS"/>
-          <w:color w:val="38761D"/>
+          <w:rFonts w:eastAsia="Arial Unicode MS"/>
+          <w:color w:val="000000" w:themeColor="text1"/>
+        </w:rPr>
+      </w:pPr>
+      <w:r>
+        <w:rPr>
+          <w:rFonts w:eastAsia="Arial Unicode MS"/>
+          <w:color w:val="000000" w:themeColor="text1"/>
         </w:rPr>
         <w:t>Green for bikes available</w:t>
       </w:r>
@@ -1260,14 +1593,14 @@
           <w:numId w:val="8"/>
         </w:numPr>
         <w:rPr>
-          <w:rFonts w:ascii="Arial Unicode MS" w:eastAsia="Arial Unicode MS" w:hAnsi="Arial Unicode MS" w:cs="Arial Unicode MS"/>
-          <w:color w:val="38761D"/>
-        </w:rPr>
-      </w:pPr>
-      <w:r>
-        <w:rPr>
-          <w:rFonts w:ascii="Arial Unicode MS" w:eastAsia="Arial Unicode MS" w:hAnsi="Arial Unicode MS" w:cs="Arial Unicode MS"/>
-          <w:color w:val="38761D"/>
+          <w:rFonts w:eastAsia="Arial Unicode MS"/>
+          <w:color w:val="000000" w:themeColor="text1"/>
+        </w:rPr>
+      </w:pPr>
+      <w:r>
+        <w:rPr>
+          <w:rFonts w:eastAsia="Arial Unicode MS"/>
+          <w:color w:val="000000" w:themeColor="text1"/>
         </w:rPr>
         <w:t>Red for no bikes available</w:t>
       </w:r>
@@ -1280,14 +1613,14 @@
           <w:numId w:val="8"/>
         </w:numPr>
         <w:rPr>
-          <w:rFonts w:ascii="Arial Unicode MS" w:eastAsia="Arial Unicode MS" w:hAnsi="Arial Unicode MS" w:cs="Arial Unicode MS"/>
-          <w:color w:val="38761D"/>
-        </w:rPr>
-      </w:pPr>
-      <w:r>
-        <w:rPr>
-          <w:rFonts w:ascii="Arial Unicode MS" w:eastAsia="Arial Unicode MS" w:hAnsi="Arial Unicode MS" w:cs="Arial Unicode MS"/>
-          <w:color w:val="38761D"/>
+          <w:rFonts w:eastAsia="Arial Unicode MS"/>
+          <w:color w:val="000000" w:themeColor="text1"/>
+        </w:rPr>
+      </w:pPr>
+      <w:r>
+        <w:rPr>
+          <w:rFonts w:eastAsia="Arial Unicode MS"/>
+          <w:color w:val="000000" w:themeColor="text1"/>
         </w:rPr>
         <w:t>Yellow for no spaces available to return bikes</w:t>
       </w:r>
@@ -1295,16 +1628,16 @@
     <w:p>
       <w:pPr>
         <w:rPr>
-          <w:rFonts w:ascii="Arial Unicode MS" w:eastAsia="Arial Unicode MS" w:hAnsi="Arial Unicode MS" w:cs="Arial Unicode MS"/>
-          <w:color w:val="38761D"/>
-        </w:rPr>
-      </w:pPr>
-    </w:p>
-    <w:p>
-      <w:pPr>
-        <w:rPr>
-          <w:rFonts w:ascii="Arial Unicode MS" w:eastAsia="Arial Unicode MS" w:hAnsi="Arial Unicode MS" w:cs="Arial Unicode MS"/>
-          <w:color w:val="38761D"/>
+          <w:rFonts w:eastAsia="Arial Unicode MS"/>
+          <w:color w:val="000000" w:themeColor="text1"/>
+        </w:rPr>
+      </w:pPr>
+    </w:p>
+    <w:p>
+      <w:pPr>
+        <w:rPr>
+          <w:rFonts w:eastAsia="Arial Unicode MS"/>
+          <w:color w:val="000000" w:themeColor="text1"/>
         </w:rPr>
       </w:pPr>
     </w:p>
@@ -1312,33 +1645,53 @@
       <w:pPr>
         <w:pStyle w:val="Heading2"/>
         <w:contextualSpacing w:val="0"/>
-      </w:pPr>
-      <w:r>
+        <w:rPr>
+          <w:rFonts w:ascii="Arial" w:hAnsi="Arial" w:cs="Arial"/>
+          <w:color w:val="000000" w:themeColor="text1"/>
+          <w:sz w:val="22"/>
+          <w:szCs w:val="22"/>
+        </w:rPr>
+      </w:pPr>
+      <w:r>
+        <w:rPr>
+          <w:rFonts w:ascii="Arial" w:hAnsi="Arial" w:cs="Arial"/>
+          <w:color w:val="000000" w:themeColor="text1"/>
+          <w:sz w:val="22"/>
+          <w:szCs w:val="22"/>
+        </w:rPr>
+        <w:t>Screen 4 – Station Details Screen</w:t>
+      </w:r>
+    </w:p>
+    <w:p>
+      <w:pPr>
+        <w:rPr>
+          <w:noProof/>
+          <w:color w:val="000000" w:themeColor="text1"/>
+        </w:rPr>
+      </w:pPr>
+    </w:p>
+    <w:p>
+      <w:pPr>
+        <w:rPr>
+          <w:noProof/>
+          <w:color w:val="000000" w:themeColor="text1"/>
+        </w:rPr>
+      </w:pPr>
+    </w:p>
+    <w:p>
+      <w:pPr>
+        <w:rPr>
+          <w:color w:val="000000" w:themeColor="text1"/>
+        </w:rPr>
+      </w:pPr>
+      <w:r>
+        <w:rPr>
+          <w:noProof/>
+          <w:color w:val="000000" w:themeColor="text1"/>
+        </w:rPr>
         <w:lastRenderedPageBreak/>
-        <w:t>Screen 4 – Station Details Screen</w:t>
-      </w:r>
-    </w:p>
-    <w:p>
-      <w:pPr>
-        <w:rPr>
-          <w:noProof/>
-        </w:rPr>
-      </w:pPr>
-    </w:p>
-    <w:p>
-      <w:pPr>
-        <w:rPr>
-          <w:noProof/>
-        </w:rPr>
-      </w:pPr>
-    </w:p>
-    <w:p>
-      <w:r>
-        <w:rPr>
-          <w:noProof/>
-        </w:rPr>
         <w:drawing>
-          <wp:inline distT="0" distB="0" distL="0" distR="0">
+          <wp:inline distT="0" distB="0" distL="0" distR="0" wp14:anchorId="48132507" wp14:editId="218050B7">
             <wp:extent cx="2876550" cy="5481561"/>
             <wp:effectExtent l="0" t="0" r="0" b="5080"/>
             <wp:docPr id="7" name="Picture 7"/>
@@ -1383,22 +1736,22 @@
     <w:p>
       <w:pPr>
         <w:rPr>
-          <w:rFonts w:ascii="Arial Unicode MS" w:eastAsia="Arial Unicode MS" w:hAnsi="Arial Unicode MS" w:cs="Arial Unicode MS"/>
-          <w:color w:val="38761D"/>
-        </w:rPr>
-      </w:pPr>
-    </w:p>
-    <w:p>
-      <w:pPr>
-        <w:rPr>
-          <w:rFonts w:ascii="Arial Unicode MS" w:eastAsia="Arial Unicode MS" w:hAnsi="Arial Unicode MS" w:cs="Arial Unicode MS"/>
-          <w:color w:val="38761D"/>
-        </w:rPr>
-      </w:pPr>
-      <w:r>
-        <w:rPr>
-          <w:rFonts w:ascii="Arial Unicode MS" w:eastAsia="Arial Unicode MS" w:hAnsi="Arial Unicode MS" w:cs="Arial Unicode MS"/>
-          <w:color w:val="38761D"/>
+          <w:rFonts w:eastAsia="Arial Unicode MS"/>
+          <w:color w:val="000000" w:themeColor="text1"/>
+        </w:rPr>
+      </w:pPr>
+    </w:p>
+    <w:p>
+      <w:pPr>
+        <w:rPr>
+          <w:rFonts w:eastAsia="Arial Unicode MS"/>
+          <w:color w:val="000000" w:themeColor="text1"/>
+        </w:rPr>
+      </w:pPr>
+      <w:r>
+        <w:rPr>
+          <w:rFonts w:eastAsia="Arial Unicode MS"/>
+          <w:color w:val="000000" w:themeColor="text1"/>
         </w:rPr>
         <w:t>This screen contains details of the selected station</w:t>
       </w:r>
@@ -1411,14 +1764,14 @@
           <w:numId w:val="9"/>
         </w:numPr>
         <w:rPr>
-          <w:rFonts w:ascii="Arial Unicode MS" w:eastAsia="Arial Unicode MS" w:hAnsi="Arial Unicode MS" w:cs="Arial Unicode MS"/>
-          <w:color w:val="38761D"/>
-        </w:rPr>
-      </w:pPr>
-      <w:r>
-        <w:rPr>
-          <w:rFonts w:ascii="Arial Unicode MS" w:eastAsia="Arial Unicode MS" w:hAnsi="Arial Unicode MS" w:cs="Arial Unicode MS"/>
-          <w:color w:val="38761D"/>
+          <w:rFonts w:eastAsia="Arial Unicode MS"/>
+          <w:color w:val="000000" w:themeColor="text1"/>
+        </w:rPr>
+      </w:pPr>
+      <w:r>
+        <w:rPr>
+          <w:rFonts w:eastAsia="Arial Unicode MS"/>
+          <w:color w:val="000000" w:themeColor="text1"/>
         </w:rPr>
         <w:t>Stations name, address, and distance from user</w:t>
       </w:r>
@@ -1431,14 +1784,14 @@
           <w:numId w:val="9"/>
         </w:numPr>
         <w:rPr>
-          <w:rFonts w:ascii="Arial Unicode MS" w:eastAsia="Arial Unicode MS" w:hAnsi="Arial Unicode MS" w:cs="Arial Unicode MS"/>
-          <w:color w:val="38761D"/>
-        </w:rPr>
-      </w:pPr>
-      <w:r>
-        <w:rPr>
-          <w:rFonts w:ascii="Arial Unicode MS" w:eastAsia="Arial Unicode MS" w:hAnsi="Arial Unicode MS" w:cs="Arial Unicode MS"/>
-          <w:color w:val="38761D"/>
+          <w:rFonts w:eastAsia="Arial Unicode MS"/>
+          <w:color w:val="000000" w:themeColor="text1"/>
+        </w:rPr>
+      </w:pPr>
+      <w:r>
+        <w:rPr>
+          <w:rFonts w:eastAsia="Arial Unicode MS"/>
+          <w:color w:val="000000" w:themeColor="text1"/>
         </w:rPr>
         <w:t>Number of bikes available for rent</w:t>
       </w:r>
@@ -1451,14 +1804,14 @@
           <w:numId w:val="9"/>
         </w:numPr>
         <w:rPr>
-          <w:rFonts w:ascii="Arial Unicode MS" w:eastAsia="Arial Unicode MS" w:hAnsi="Arial Unicode MS" w:cs="Arial Unicode MS"/>
-          <w:color w:val="38761D"/>
-        </w:rPr>
-      </w:pPr>
-      <w:r>
-        <w:rPr>
-          <w:rFonts w:ascii="Arial Unicode MS" w:eastAsia="Arial Unicode MS" w:hAnsi="Arial Unicode MS" w:cs="Arial Unicode MS"/>
-          <w:color w:val="38761D"/>
+          <w:rFonts w:eastAsia="Arial Unicode MS"/>
+          <w:color w:val="000000" w:themeColor="text1"/>
+        </w:rPr>
+      </w:pPr>
+      <w:r>
+        <w:rPr>
+          <w:rFonts w:eastAsia="Arial Unicode MS"/>
+          <w:color w:val="000000" w:themeColor="text1"/>
         </w:rPr>
         <w:t>Number of spaces available to return bikes</w:t>
       </w:r>
@@ -1471,14 +1824,14 @@
           <w:numId w:val="9"/>
         </w:numPr>
         <w:rPr>
-          <w:rFonts w:ascii="Arial Unicode MS" w:eastAsia="Arial Unicode MS" w:hAnsi="Arial Unicode MS" w:cs="Arial Unicode MS"/>
-          <w:color w:val="38761D"/>
-        </w:rPr>
-      </w:pPr>
-      <w:r>
-        <w:rPr>
-          <w:rFonts w:ascii="Arial Unicode MS" w:eastAsia="Arial Unicode MS" w:hAnsi="Arial Unicode MS" w:cs="Arial Unicode MS"/>
-          <w:color w:val="38761D"/>
+          <w:rFonts w:eastAsia="Arial Unicode MS"/>
+          <w:color w:val="000000" w:themeColor="text1"/>
+        </w:rPr>
+      </w:pPr>
+      <w:r>
+        <w:rPr>
+          <w:rFonts w:eastAsia="Arial Unicode MS"/>
+          <w:color w:val="000000" w:themeColor="text1"/>
         </w:rPr>
         <w:t>Button to press to add station to list of favorites</w:t>
       </w:r>
@@ -1486,183 +1839,720 @@
     <w:p>
       <w:pPr>
         <w:rPr>
-          <w:rFonts w:ascii="Arial Unicode MS" w:eastAsia="Arial Unicode MS" w:hAnsi="Arial Unicode MS" w:cs="Arial Unicode MS"/>
-          <w:color w:val="38761D"/>
-        </w:rPr>
-      </w:pPr>
-    </w:p>
-    <w:p/>
+          <w:rFonts w:eastAsia="Arial Unicode MS"/>
+          <w:color w:val="000000" w:themeColor="text1"/>
+        </w:rPr>
+      </w:pPr>
+    </w:p>
+    <w:p>
+      <w:pPr>
+        <w:rPr>
+          <w:color w:val="000000" w:themeColor="text1"/>
+        </w:rPr>
+      </w:pPr>
+    </w:p>
     <w:p>
       <w:pPr>
         <w:pStyle w:val="Heading1"/>
         <w:contextualSpacing w:val="0"/>
+        <w:rPr>
+          <w:rFonts w:ascii="Arial" w:hAnsi="Arial" w:cs="Arial"/>
+          <w:color w:val="000000" w:themeColor="text1"/>
+          <w:sz w:val="22"/>
+          <w:szCs w:val="22"/>
+        </w:rPr>
       </w:pPr>
       <w:bookmarkStart w:id="7" w:name="h.gvcvmae8jn8u" w:colFirst="0" w:colLast="0"/>
       <w:bookmarkEnd w:id="7"/>
       <w:r>
-        <w:lastRenderedPageBreak/>
+        <w:rPr>
+          <w:rFonts w:ascii="Arial" w:hAnsi="Arial" w:cs="Arial"/>
+          <w:color w:val="000000" w:themeColor="text1"/>
+          <w:sz w:val="22"/>
+          <w:szCs w:val="22"/>
+        </w:rPr>
         <w:t>Key Considerations</w:t>
       </w:r>
     </w:p>
-    <w:p/>
+    <w:p>
+      <w:pPr>
+        <w:rPr>
+          <w:color w:val="000000" w:themeColor="text1"/>
+        </w:rPr>
+      </w:pPr>
+    </w:p>
     <w:p>
       <w:pPr>
         <w:pStyle w:val="Heading3"/>
         <w:contextualSpacing w:val="0"/>
+        <w:rPr>
+          <w:rFonts w:ascii="Arial" w:hAnsi="Arial" w:cs="Arial"/>
+          <w:color w:val="000000" w:themeColor="text1"/>
+          <w:sz w:val="22"/>
+          <w:szCs w:val="22"/>
+        </w:rPr>
       </w:pPr>
       <w:bookmarkStart w:id="8" w:name="h.v8my7nhtvz0m" w:colFirst="0" w:colLast="0"/>
       <w:bookmarkEnd w:id="8"/>
       <w:r>
+        <w:rPr>
+          <w:rFonts w:ascii="Arial" w:hAnsi="Arial" w:cs="Arial"/>
+          <w:color w:val="000000" w:themeColor="text1"/>
+          <w:sz w:val="22"/>
+          <w:szCs w:val="22"/>
+        </w:rPr>
         <w:t xml:space="preserve">How will your app handle data persistence? </w:t>
       </w:r>
     </w:p>
-    <w:p/>
-    <w:p>
-      <w:r>
-        <w:rPr>
-          <w:color w:val="38761D"/>
-        </w:rPr>
+    <w:p>
+      <w:pPr>
+        <w:rPr>
+          <w:color w:val="000000" w:themeColor="text1"/>
+        </w:rPr>
+      </w:pPr>
+    </w:p>
+    <w:p>
+      <w:pPr>
+        <w:rPr>
+          <w:color w:val="000000" w:themeColor="text1"/>
+        </w:rPr>
+      </w:pPr>
+      <w:r>
+        <w:rPr>
+          <w:color w:val="000000" w:themeColor="text1"/>
+        </w:rPr>
+        <w:lastRenderedPageBreak/>
         <w:t xml:space="preserve">App data will be fetched from API and stored in </w:t>
       </w:r>
       <w:proofErr w:type="gramStart"/>
       <w:r>
         <w:rPr>
-          <w:color w:val="38761D"/>
+          <w:color w:val="000000" w:themeColor="text1"/>
         </w:rPr>
         <w:t>an</w:t>
       </w:r>
       <w:proofErr w:type="gramEnd"/>
       <w:r>
         <w:rPr>
-          <w:color w:val="38761D"/>
+          <w:color w:val="000000" w:themeColor="text1"/>
         </w:rPr>
         <w:t xml:space="preserve"> SQLite database.  Sync will be handled by a sync adapter and content provider.</w:t>
       </w:r>
       <w:r>
         <w:rPr>
-          <w:color w:val="38761D"/>
+          <w:color w:val="000000" w:themeColor="text1"/>
         </w:rPr>
         <w:t xml:space="preserve">  An on demand refresh option will also be available as up to the moment data is needed.</w:t>
       </w:r>
     </w:p>
-    <w:p/>
+    <w:p>
+      <w:pPr>
+        <w:rPr>
+          <w:color w:val="000000" w:themeColor="text1"/>
+        </w:rPr>
+      </w:pPr>
+    </w:p>
     <w:p>
       <w:pPr>
         <w:pStyle w:val="Heading3"/>
         <w:contextualSpacing w:val="0"/>
+        <w:rPr>
+          <w:rFonts w:ascii="Arial" w:hAnsi="Arial" w:cs="Arial"/>
+          <w:color w:val="000000" w:themeColor="text1"/>
+          <w:sz w:val="22"/>
+          <w:szCs w:val="22"/>
+        </w:rPr>
       </w:pPr>
       <w:bookmarkStart w:id="9" w:name="h.gw69vjn1ico0" w:colFirst="0" w:colLast="0"/>
       <w:bookmarkEnd w:id="9"/>
       <w:r>
+        <w:rPr>
+          <w:rFonts w:ascii="Arial" w:hAnsi="Arial" w:cs="Arial"/>
+          <w:color w:val="000000" w:themeColor="text1"/>
+          <w:sz w:val="22"/>
+          <w:szCs w:val="22"/>
+        </w:rPr>
         <w:t>Describe any corner cases in the UX.</w:t>
       </w:r>
     </w:p>
     <w:p>
-      <w:r>
-        <w:rPr>
-          <w:color w:val="38761D"/>
+      <w:pPr>
+        <w:rPr>
+          <w:color w:val="000000" w:themeColor="text1"/>
+        </w:rPr>
+      </w:pPr>
+      <w:r>
+        <w:rPr>
+          <w:color w:val="000000" w:themeColor="text1"/>
         </w:rPr>
         <w:t>Rotation while viewing a station’s detail will cause the scroll position of the list of stations to be lost.  Scroll position should be stored and restored on recreation of the list.</w:t>
       </w:r>
     </w:p>
-    <w:p/>
-    <w:p/>
+    <w:p>
+      <w:pPr>
+        <w:rPr>
+          <w:color w:val="000000" w:themeColor="text1"/>
+        </w:rPr>
+      </w:pPr>
+    </w:p>
+    <w:p>
+      <w:pPr>
+        <w:rPr>
+          <w:color w:val="000000" w:themeColor="text1"/>
+        </w:rPr>
+      </w:pPr>
+    </w:p>
     <w:p>
       <w:pPr>
         <w:pStyle w:val="Heading3"/>
         <w:contextualSpacing w:val="0"/>
+        <w:rPr>
+          <w:rFonts w:ascii="Arial" w:hAnsi="Arial" w:cs="Arial"/>
+          <w:color w:val="000000" w:themeColor="text1"/>
+          <w:sz w:val="22"/>
+          <w:szCs w:val="22"/>
+        </w:rPr>
       </w:pPr>
       <w:bookmarkStart w:id="10" w:name="h.6yqqubmw5bs" w:colFirst="0" w:colLast="0"/>
       <w:bookmarkEnd w:id="10"/>
       <w:r>
+        <w:rPr>
+          <w:rFonts w:ascii="Arial" w:hAnsi="Arial" w:cs="Arial"/>
+          <w:color w:val="000000" w:themeColor="text1"/>
+          <w:sz w:val="22"/>
+          <w:szCs w:val="22"/>
+        </w:rPr>
         <w:t xml:space="preserve">Describe any libraries you’ll be using and share </w:t>
       </w:r>
       <w:proofErr w:type="gramStart"/>
       <w:r>
+        <w:rPr>
+          <w:rFonts w:ascii="Arial" w:hAnsi="Arial" w:cs="Arial"/>
+          <w:color w:val="000000" w:themeColor="text1"/>
+          <w:sz w:val="22"/>
+          <w:szCs w:val="22"/>
+        </w:rPr>
         <w:t>your</w:t>
       </w:r>
       <w:proofErr w:type="gramEnd"/>
       <w:r>
+        <w:rPr>
+          <w:rFonts w:ascii="Arial" w:hAnsi="Arial" w:cs="Arial"/>
+          <w:color w:val="000000" w:themeColor="text1"/>
+          <w:sz w:val="22"/>
+          <w:szCs w:val="22"/>
+        </w:rPr>
         <w:t xml:space="preserve"> reasoning for including them.</w:t>
       </w:r>
     </w:p>
-    <w:p/>
-    <w:p>
-      <w:pPr>
-        <w:rPr>
-          <w:color w:val="38761D"/>
-        </w:rPr>
-      </w:pPr>
-      <w:r>
-        <w:rPr>
-          <w:color w:val="38761D"/>
+    <w:p>
+      <w:pPr>
+        <w:rPr>
+          <w:color w:val="000000" w:themeColor="text1"/>
+        </w:rPr>
+      </w:pPr>
+    </w:p>
+    <w:p>
+      <w:pPr>
+        <w:rPr>
+          <w:color w:val="000000" w:themeColor="text1"/>
+        </w:rPr>
+      </w:pPr>
+      <w:r>
+        <w:rPr>
+          <w:color w:val="000000" w:themeColor="text1"/>
         </w:rPr>
         <w:t>Appcompat library to ensure compatibility with as many versions of android as possible</w:t>
       </w:r>
     </w:p>
     <w:p>
+      <w:pPr>
+        <w:rPr>
+          <w:color w:val="000000" w:themeColor="text1"/>
+        </w:rPr>
+      </w:pPr>
       <w:proofErr w:type="spellStart"/>
       <w:r>
         <w:rPr>
-          <w:color w:val="38761D"/>
+          <w:color w:val="000000" w:themeColor="text1"/>
         </w:rPr>
         <w:t>Butterknife</w:t>
       </w:r>
       <w:proofErr w:type="spellEnd"/>
       <w:r>
         <w:rPr>
-          <w:color w:val="38761D"/>
+          <w:color w:val="000000" w:themeColor="text1"/>
         </w:rPr>
         <w:t xml:space="preserve"> for reducing view boilerplate code</w:t>
       </w:r>
     </w:p>
-    <w:p/>
+    <w:p>
+      <w:pPr>
+        <w:rPr>
+          <w:color w:val="000000" w:themeColor="text1"/>
+        </w:rPr>
+      </w:pPr>
+    </w:p>
     <w:p>
       <w:pPr>
         <w:pStyle w:val="Heading1"/>
         <w:contextualSpacing w:val="0"/>
+        <w:rPr>
+          <w:rFonts w:ascii="Arial" w:hAnsi="Arial" w:cs="Arial"/>
+          <w:color w:val="000000" w:themeColor="text1"/>
+          <w:sz w:val="22"/>
+          <w:szCs w:val="22"/>
+        </w:rPr>
       </w:pPr>
       <w:bookmarkStart w:id="11" w:name="h.v518bncmggeg" w:colFirst="0" w:colLast="0"/>
       <w:bookmarkEnd w:id="11"/>
       <w:r>
+        <w:rPr>
+          <w:rFonts w:ascii="Arial" w:hAnsi="Arial" w:cs="Arial"/>
+          <w:color w:val="000000" w:themeColor="text1"/>
+          <w:sz w:val="22"/>
+          <w:szCs w:val="22"/>
+        </w:rPr>
         <w:t>Next Steps: Required Tasks</w:t>
       </w:r>
     </w:p>
-    <w:p/>
-    <w:p>
-      <w:r>
+    <w:p>
+      <w:pPr>
+        <w:rPr>
+          <w:color w:val="000000" w:themeColor="text1"/>
+        </w:rPr>
+      </w:pPr>
+    </w:p>
+    <w:p>
+      <w:pPr>
+        <w:rPr>
+          <w:color w:val="000000" w:themeColor="text1"/>
+        </w:rPr>
+      </w:pPr>
+      <w:r>
+        <w:rPr>
+          <w:color w:val="000000" w:themeColor="text1"/>
+        </w:rPr>
         <w:t>This is the section where you can take the main features of your app (declared above) and decompose them into tangible technical tasks that you can complete incrementally until you have a finished app.</w:t>
       </w:r>
     </w:p>
-    <w:p/>
+    <w:p>
+      <w:pPr>
+        <w:rPr>
+          <w:color w:val="000000" w:themeColor="text1"/>
+        </w:rPr>
+      </w:pPr>
+    </w:p>
     <w:p>
       <w:pPr>
         <w:pStyle w:val="Heading2"/>
         <w:contextualSpacing w:val="0"/>
+        <w:rPr>
+          <w:rFonts w:ascii="Arial" w:hAnsi="Arial" w:cs="Arial"/>
+          <w:color w:val="000000" w:themeColor="text1"/>
+          <w:sz w:val="22"/>
+          <w:szCs w:val="22"/>
+        </w:rPr>
       </w:pPr>
       <w:bookmarkStart w:id="12" w:name="h.8oe8zpk3qsmp" w:colFirst="0" w:colLast="0"/>
       <w:bookmarkEnd w:id="12"/>
       <w:r>
+        <w:rPr>
+          <w:rFonts w:ascii="Arial" w:hAnsi="Arial" w:cs="Arial"/>
+          <w:color w:val="000000" w:themeColor="text1"/>
+          <w:sz w:val="22"/>
+          <w:szCs w:val="22"/>
+        </w:rPr>
         <w:t>Task 1: Project Setup</w:t>
       </w:r>
     </w:p>
-    <w:p/>
-    <w:p>
-      <w:r>
-        <w:rPr>
-          <w:color w:val="38761D"/>
-        </w:rPr>
-        <w:t xml:space="preserve">Write out the steps you will take to setup and/or configure this project. See previous implementation guides for an example. </w:t>
-      </w:r>
-    </w:p>
-    <w:p/>
-    <w:p>
-      <w:r>
-        <w:rPr>
-          <w:color w:val="38761D"/>
-        </w:rPr>
-        <w:t>You may want to list the subtasks. For example:</w:t>
-      </w:r>
+    <w:p>
+      <w:pPr>
+        <w:rPr>
+          <w:color w:val="000000" w:themeColor="text1"/>
+        </w:rPr>
+      </w:pPr>
+    </w:p>
+    <w:p>
+      <w:pPr>
+        <w:rPr>
+          <w:color w:val="000000" w:themeColor="text1"/>
+        </w:rPr>
+      </w:pPr>
+      <w:r>
+        <w:rPr>
+          <w:color w:val="000000" w:themeColor="text1"/>
+        </w:rPr>
+        <w:t>Create a new Android project</w:t>
+      </w:r>
+    </w:p>
+    <w:p>
+      <w:pPr>
+        <w:rPr>
+          <w:color w:val="000000" w:themeColor="text1"/>
+        </w:rPr>
+      </w:pPr>
+      <w:r>
+        <w:rPr>
+          <w:color w:val="000000" w:themeColor="text1"/>
+        </w:rPr>
+        <w:t>Create four activities</w:t>
+      </w:r>
+    </w:p>
+    <w:p>
+      <w:pPr>
+        <w:pStyle w:val="ListParagraph"/>
+        <w:numPr>
+          <w:ilvl w:val="0"/>
+          <w:numId w:val="12"/>
+        </w:numPr>
+        <w:rPr>
+          <w:color w:val="000000" w:themeColor="text1"/>
+        </w:rPr>
+      </w:pPr>
+      <w:proofErr w:type="spellStart"/>
+      <w:r>
+        <w:rPr>
+          <w:color w:val="000000" w:themeColor="text1"/>
+        </w:rPr>
+        <w:t>MainActivity</w:t>
+      </w:r>
+      <w:proofErr w:type="spellEnd"/>
+    </w:p>
+    <w:p>
+      <w:pPr>
+        <w:pStyle w:val="ListParagraph"/>
+        <w:numPr>
+          <w:ilvl w:val="0"/>
+          <w:numId w:val="12"/>
+        </w:numPr>
+        <w:rPr>
+          <w:color w:val="000000" w:themeColor="text1"/>
+        </w:rPr>
+      </w:pPr>
+      <w:proofErr w:type="spellStart"/>
+      <w:r>
+        <w:rPr>
+          <w:color w:val="000000" w:themeColor="text1"/>
+        </w:rPr>
+        <w:t>StationListActivity</w:t>
+      </w:r>
+      <w:proofErr w:type="spellEnd"/>
+    </w:p>
+    <w:p>
+      <w:pPr>
+        <w:pStyle w:val="ListParagraph"/>
+        <w:numPr>
+          <w:ilvl w:val="0"/>
+          <w:numId w:val="12"/>
+        </w:numPr>
+        <w:rPr>
+          <w:color w:val="000000" w:themeColor="text1"/>
+        </w:rPr>
+      </w:pPr>
+      <w:proofErr w:type="spellStart"/>
+      <w:r>
+        <w:rPr>
+          <w:color w:val="000000" w:themeColor="text1"/>
+        </w:rPr>
+        <w:t>StationDetailActivity</w:t>
+      </w:r>
+      <w:proofErr w:type="spellEnd"/>
+    </w:p>
+    <w:p>
+      <w:pPr>
+        <w:pStyle w:val="ListParagraph"/>
+        <w:numPr>
+          <w:ilvl w:val="0"/>
+          <w:numId w:val="12"/>
+        </w:numPr>
+        <w:rPr>
+          <w:color w:val="000000" w:themeColor="text1"/>
+        </w:rPr>
+      </w:pPr>
+      <w:proofErr w:type="spellStart"/>
+      <w:r>
+        <w:rPr>
+          <w:color w:val="000000" w:themeColor="text1"/>
+        </w:rPr>
+        <w:t>StationMapActivity</w:t>
+      </w:r>
+      <w:proofErr w:type="spellEnd"/>
+    </w:p>
+    <w:p>
+      <w:pPr>
+        <w:rPr>
+          <w:color w:val="000000" w:themeColor="text1"/>
+        </w:rPr>
+      </w:pPr>
+    </w:p>
+    <w:p>
+      <w:pPr>
+        <w:rPr>
+          <w:color w:val="000000" w:themeColor="text1"/>
+        </w:rPr>
+      </w:pPr>
+      <w:r>
+        <w:rPr>
+          <w:color w:val="000000" w:themeColor="text1"/>
+        </w:rPr>
+        <w:t>Include needed libraries</w:t>
+      </w:r>
+    </w:p>
+    <w:p>
+      <w:pPr>
+        <w:pStyle w:val="ListParagraph"/>
+        <w:numPr>
+          <w:ilvl w:val="0"/>
+          <w:numId w:val="13"/>
+        </w:numPr>
+        <w:shd w:val="clear" w:color="auto" w:fill="FFFFFF"/>
+        <w:tabs>
+          <w:tab w:val="left" w:pos="916"/>
+          <w:tab w:val="left" w:pos="1832"/>
+          <w:tab w:val="left" w:pos="2748"/>
+          <w:tab w:val="left" w:pos="3664"/>
+          <w:tab w:val="left" w:pos="4580"/>
+          <w:tab w:val="left" w:pos="5496"/>
+          <w:tab w:val="left" w:pos="6412"/>
+          <w:tab w:val="left" w:pos="7328"/>
+          <w:tab w:val="left" w:pos="8244"/>
+          <w:tab w:val="left" w:pos="9160"/>
+          <w:tab w:val="left" w:pos="10076"/>
+          <w:tab w:val="left" w:pos="10992"/>
+          <w:tab w:val="left" w:pos="11908"/>
+          <w:tab w:val="left" w:pos="12824"/>
+          <w:tab w:val="left" w:pos="13740"/>
+          <w:tab w:val="left" w:pos="14656"/>
+        </w:tabs>
+        <w:spacing w:line="240" w:lineRule="auto"/>
+        <w:rPr>
+          <w:rFonts w:eastAsia="Times New Roman"/>
+          <w:color w:val="000000" w:themeColor="text1"/>
+        </w:rPr>
+      </w:pPr>
+      <w:r>
+        <w:rPr>
+          <w:rFonts w:eastAsia="Times New Roman"/>
+          <w:color w:val="000000" w:themeColor="text1"/>
+        </w:rPr>
+        <w:t xml:space="preserve">compile </w:t>
+      </w:r>
+      <w:r>
+        <w:rPr>
+          <w:rFonts w:eastAsia="Times New Roman"/>
+          <w:bCs/>
+          <w:color w:val="000000" w:themeColor="text1"/>
+        </w:rPr>
+        <w:t>'com.android.support:appcompat-v7:22.2.0'</w:t>
+      </w:r>
+    </w:p>
+    <w:p>
+      <w:pPr>
+        <w:pStyle w:val="HTMLPreformatted"/>
+        <w:numPr>
+          <w:ilvl w:val="0"/>
+          <w:numId w:val="13"/>
+        </w:numPr>
+        <w:shd w:val="clear" w:color="auto" w:fill="FFFFFF"/>
+        <w:rPr>
+          <w:rFonts w:ascii="Arial" w:hAnsi="Arial" w:cs="Arial"/>
+          <w:color w:val="000000" w:themeColor="text1"/>
+          <w:sz w:val="22"/>
+          <w:szCs w:val="22"/>
+        </w:rPr>
+      </w:pPr>
+      <w:r>
+        <w:rPr>
+          <w:rFonts w:ascii="Arial" w:hAnsi="Arial" w:cs="Arial"/>
+          <w:color w:val="000000" w:themeColor="text1"/>
+          <w:sz w:val="22"/>
+          <w:szCs w:val="22"/>
+        </w:rPr>
+        <w:t xml:space="preserve">compile </w:t>
+      </w:r>
+      <w:r>
+        <w:rPr>
+          <w:rFonts w:ascii="Arial" w:hAnsi="Arial" w:cs="Arial"/>
+          <w:bCs/>
+          <w:color w:val="000000" w:themeColor="text1"/>
+          <w:sz w:val="22"/>
+          <w:szCs w:val="22"/>
+        </w:rPr>
+        <w:t>'com.android.support:design:22.2.0'</w:t>
+      </w:r>
+    </w:p>
+    <w:p>
+      <w:pPr>
+        <w:pStyle w:val="HTMLPreformatted"/>
+        <w:numPr>
+          <w:ilvl w:val="0"/>
+          <w:numId w:val="13"/>
+        </w:numPr>
+        <w:shd w:val="clear" w:color="auto" w:fill="FFFFFF"/>
+        <w:rPr>
+          <w:rFonts w:ascii="Arial" w:hAnsi="Arial" w:cs="Arial"/>
+          <w:color w:val="000000" w:themeColor="text1"/>
+          <w:sz w:val="22"/>
+          <w:szCs w:val="22"/>
+        </w:rPr>
+      </w:pPr>
+      <w:r>
+        <w:rPr>
+          <w:rFonts w:ascii="Arial" w:hAnsi="Arial" w:cs="Arial"/>
+          <w:color w:val="000000" w:themeColor="text1"/>
+          <w:sz w:val="22"/>
+          <w:szCs w:val="22"/>
+        </w:rPr>
+        <w:t xml:space="preserve">compile </w:t>
+      </w:r>
+      <w:r>
+        <w:rPr>
+          <w:rFonts w:ascii="Arial" w:hAnsi="Arial" w:cs="Arial"/>
+          <w:bCs/>
+          <w:color w:val="000000" w:themeColor="text1"/>
+          <w:sz w:val="22"/>
+          <w:szCs w:val="22"/>
+        </w:rPr>
+        <w:t>'com.android.support:recyclerview-v7:22.2.0'</w:t>
+      </w:r>
+      <w:bookmarkStart w:id="13" w:name="_GoBack"/>
+      <w:bookmarkEnd w:id="13"/>
+    </w:p>
+    <w:p>
+      <w:pPr>
+        <w:pStyle w:val="HTMLPreformatted"/>
+        <w:numPr>
+          <w:ilvl w:val="0"/>
+          <w:numId w:val="13"/>
+        </w:numPr>
+        <w:rPr>
+          <w:rFonts w:ascii="Arial" w:hAnsi="Arial" w:cs="Arial"/>
+          <w:color w:val="000000" w:themeColor="text1"/>
+          <w:sz w:val="22"/>
+          <w:szCs w:val="22"/>
+        </w:rPr>
+      </w:pPr>
+      <w:r>
+        <w:rPr>
+          <w:rStyle w:val="pln"/>
+          <w:rFonts w:ascii="Arial" w:hAnsi="Arial" w:cs="Arial"/>
+          <w:color w:val="000000" w:themeColor="text1"/>
+          <w:sz w:val="22"/>
+          <w:szCs w:val="22"/>
+        </w:rPr>
+        <w:t xml:space="preserve">compile </w:t>
+      </w:r>
+      <w:r>
+        <w:rPr>
+          <w:rStyle w:val="str"/>
+          <w:rFonts w:ascii="Arial" w:hAnsi="Arial" w:cs="Arial"/>
+          <w:color w:val="000000" w:themeColor="text1"/>
+          <w:sz w:val="22"/>
+          <w:szCs w:val="22"/>
+        </w:rPr>
+        <w:t>'com.google.android.gms:play-services:7.5.0'</w:t>
+      </w:r>
+    </w:p>
+    <w:p>
+      <w:pPr>
+        <w:pStyle w:val="HTMLPreformatted"/>
+        <w:numPr>
+          <w:ilvl w:val="0"/>
+          <w:numId w:val="13"/>
+        </w:numPr>
+        <w:shd w:val="clear" w:color="auto" w:fill="FFFFFF"/>
+        <w:rPr>
+          <w:rFonts w:ascii="Arial" w:hAnsi="Arial" w:cs="Arial"/>
+          <w:color w:val="000000" w:themeColor="text1"/>
+          <w:sz w:val="22"/>
+          <w:szCs w:val="22"/>
+        </w:rPr>
+      </w:pPr>
+      <w:r>
+        <w:rPr>
+          <w:rFonts w:ascii="Arial" w:hAnsi="Arial" w:cs="Arial"/>
+          <w:color w:val="000000" w:themeColor="text1"/>
+          <w:sz w:val="22"/>
+          <w:szCs w:val="22"/>
+        </w:rPr>
+        <w:t xml:space="preserve">compile </w:t>
+      </w:r>
+      <w:r>
+        <w:rPr>
+          <w:rFonts w:ascii="Arial" w:hAnsi="Arial" w:cs="Arial"/>
+          <w:bCs/>
+          <w:color w:val="000000" w:themeColor="text1"/>
+          <w:sz w:val="22"/>
+          <w:szCs w:val="22"/>
+        </w:rPr>
+        <w:t>'com.jakewharton:butterknife:6.1.0'</w:t>
+      </w:r>
+    </w:p>
+    <w:p>
+      <w:pPr>
+        <w:pStyle w:val="ListParagraph"/>
+        <w:rPr>
+          <w:color w:val="000000" w:themeColor="text1"/>
+        </w:rPr>
+      </w:pPr>
+    </w:p>
+    <w:p>
+      <w:pPr>
+        <w:rPr>
+          <w:color w:val="000000" w:themeColor="text1"/>
+        </w:rPr>
+      </w:pPr>
+    </w:p>
+    <w:p>
+      <w:pPr>
+        <w:pStyle w:val="Heading2"/>
+        <w:contextualSpacing w:val="0"/>
+        <w:rPr>
+          <w:rFonts w:ascii="Arial" w:hAnsi="Arial" w:cs="Arial"/>
+          <w:color w:val="000000" w:themeColor="text1"/>
+          <w:sz w:val="22"/>
+          <w:szCs w:val="22"/>
+        </w:rPr>
+      </w:pPr>
+      <w:bookmarkStart w:id="14" w:name="h.rzllsk6uqztx" w:colFirst="0" w:colLast="0"/>
+      <w:bookmarkEnd w:id="14"/>
+      <w:r>
+        <w:rPr>
+          <w:rFonts w:ascii="Arial" w:hAnsi="Arial" w:cs="Arial"/>
+          <w:color w:val="000000" w:themeColor="text1"/>
+          <w:sz w:val="22"/>
+          <w:szCs w:val="22"/>
+        </w:rPr>
+        <w:t>Task 2: Implement UI for Each Activity and Fragment</w:t>
+      </w:r>
+    </w:p>
+    <w:p>
+      <w:pPr>
+        <w:rPr>
+          <w:color w:val="000000" w:themeColor="text1"/>
+        </w:rPr>
+      </w:pPr>
+    </w:p>
+    <w:p>
+      <w:pPr>
+        <w:rPr>
+          <w:color w:val="000000" w:themeColor="text1"/>
+        </w:rPr>
+      </w:pPr>
+      <w:r>
+        <w:rPr>
+          <w:color w:val="000000" w:themeColor="text1"/>
+        </w:rPr>
+        <w:t>Build UI for Main Activity</w:t>
+      </w:r>
+    </w:p>
+    <w:p>
+      <w:pPr>
+        <w:rPr>
+          <w:color w:val="000000" w:themeColor="text1"/>
+        </w:rPr>
+      </w:pPr>
     </w:p>
     <w:p>
       <w:pPr>
@@ -1673,14 +2563,21 @@
         <w:ind w:hanging="360"/>
         <w:contextualSpacing/>
         <w:rPr>
-          <w:color w:val="38761D"/>
-        </w:rPr>
-      </w:pPr>
-      <w:r>
-        <w:rPr>
-          <w:color w:val="38761D"/>
-        </w:rPr>
-        <w:t xml:space="preserve">Configure libraries </w:t>
+          <w:color w:val="000000" w:themeColor="text1"/>
+        </w:rPr>
+      </w:pPr>
+      <w:r>
+        <w:rPr>
+          <w:color w:val="000000" w:themeColor="text1"/>
+        </w:rPr>
+        <w:lastRenderedPageBreak/>
+        <w:t xml:space="preserve">Build UI for </w:t>
+      </w:r>
+      <w:r>
+        <w:rPr>
+          <w:color w:val="000000" w:themeColor="text1"/>
+        </w:rPr>
+        <w:t>All Station List Activity/Favorite Stations List activity</w:t>
       </w:r>
     </w:p>
     <w:p>
@@ -1692,52 +2589,22 @@
         <w:ind w:hanging="360"/>
         <w:contextualSpacing/>
         <w:rPr>
-          <w:color w:val="38761D"/>
-        </w:rPr>
-      </w:pPr>
-      <w:r>
-        <w:rPr>
-          <w:color w:val="38761D"/>
-        </w:rPr>
-        <w:t xml:space="preserve">Something else </w:t>
-      </w:r>
-    </w:p>
-    <w:p/>
-    <w:p>
-      <w:r>
-        <w:rPr>
-          <w:color w:val="38761D"/>
-        </w:rPr>
-        <w:t xml:space="preserve">If it helps, imagine you are describing these tasks to a friend who wants to follow along and build this app with you. </w:t>
-      </w:r>
-    </w:p>
-    <w:p/>
-    <w:p>
-      <w:pPr>
-        <w:pStyle w:val="Heading2"/>
-        <w:contextualSpacing w:val="0"/>
-      </w:pPr>
-      <w:bookmarkStart w:id="13" w:name="h.rzllsk6uqztx" w:colFirst="0" w:colLast="0"/>
-      <w:bookmarkEnd w:id="13"/>
-      <w:r>
-        <w:t>Task 2: Implement UI for Each Activity and Fragment</w:t>
-      </w:r>
-    </w:p>
-    <w:p/>
-    <w:p>
-      <w:pPr>
-        <w:rPr>
-          <w:color w:val="38761D"/>
-        </w:rPr>
-      </w:pPr>
-      <w:r>
-        <w:rPr>
-          <w:color w:val="38761D"/>
-        </w:rPr>
-        <w:t>Build UI for Main Activity</w:t>
-      </w:r>
-    </w:p>
-    <w:p/>
+          <w:color w:val="000000" w:themeColor="text1"/>
+        </w:rPr>
+      </w:pPr>
+      <w:r>
+        <w:rPr>
+          <w:color w:val="000000" w:themeColor="text1"/>
+        </w:rPr>
+        <w:t xml:space="preserve">Build UI for </w:t>
+      </w:r>
+      <w:r>
+        <w:rPr>
+          <w:color w:val="000000" w:themeColor="text1"/>
+        </w:rPr>
+        <w:t>Station Detail activity</w:t>
+      </w:r>
+    </w:p>
     <w:p>
       <w:pPr>
         <w:numPr>
@@ -1747,21 +2614,239 @@
         <w:ind w:hanging="360"/>
         <w:contextualSpacing/>
         <w:rPr>
-          <w:color w:val="38761D"/>
-        </w:rPr>
-      </w:pPr>
-      <w:r>
-        <w:rPr>
-          <w:color w:val="38761D"/>
-        </w:rPr>
-        <w:t xml:space="preserve">Build UI for </w:t>
-      </w:r>
-      <w:r>
-        <w:rPr>
-          <w:color w:val="38761D"/>
-        </w:rPr>
-        <w:t>All Station List Activity/Favorite Stations List activity</w:t>
-      </w:r>
+          <w:color w:val="000000" w:themeColor="text1"/>
+        </w:rPr>
+      </w:pPr>
+      <w:r>
+        <w:rPr>
+          <w:color w:val="000000" w:themeColor="text1"/>
+        </w:rPr>
+        <w:t>Build UI for View Stations on Map Activity</w:t>
+      </w:r>
+    </w:p>
+    <w:p>
+      <w:pPr>
+        <w:rPr>
+          <w:color w:val="000000" w:themeColor="text1"/>
+        </w:rPr>
+      </w:pPr>
+    </w:p>
+    <w:p>
+      <w:pPr>
+        <w:pStyle w:val="Heading2"/>
+        <w:contextualSpacing w:val="0"/>
+        <w:rPr>
+          <w:rFonts w:ascii="Arial" w:hAnsi="Arial" w:cs="Arial"/>
+          <w:color w:val="000000" w:themeColor="text1"/>
+          <w:sz w:val="22"/>
+          <w:szCs w:val="22"/>
+        </w:rPr>
+      </w:pPr>
+      <w:bookmarkStart w:id="15" w:name="h.fdmohs7hes" w:colFirst="0" w:colLast="0"/>
+      <w:bookmarkEnd w:id="15"/>
+      <w:r>
+        <w:rPr>
+          <w:rFonts w:ascii="Arial" w:hAnsi="Arial" w:cs="Arial"/>
+          <w:color w:val="000000" w:themeColor="text1"/>
+          <w:sz w:val="22"/>
+          <w:szCs w:val="22"/>
+        </w:rPr>
+        <w:t xml:space="preserve">Task 3: </w:t>
+      </w:r>
+      <w:r>
+        <w:rPr>
+          <w:rFonts w:ascii="Arial" w:hAnsi="Arial" w:cs="Arial"/>
+          <w:color w:val="000000" w:themeColor="text1"/>
+          <w:sz w:val="22"/>
+          <w:szCs w:val="22"/>
+        </w:rPr>
+        <w:t>Implement Content Provider and Sync Adapter</w:t>
+      </w:r>
+    </w:p>
+    <w:p>
+      <w:pPr>
+        <w:rPr>
+          <w:color w:val="000000" w:themeColor="text1"/>
+        </w:rPr>
+      </w:pPr>
+    </w:p>
+    <w:p>
+      <w:pPr>
+        <w:rPr>
+          <w:color w:val="000000" w:themeColor="text1"/>
+        </w:rPr>
+      </w:pPr>
+      <w:r>
+        <w:rPr>
+          <w:color w:val="000000" w:themeColor="text1"/>
+        </w:rPr>
+        <w:t>Implement a database to store data retrieved from web API</w:t>
+      </w:r>
+    </w:p>
+    <w:p>
+      <w:pPr>
+        <w:pStyle w:val="ListParagraph"/>
+        <w:numPr>
+          <w:ilvl w:val="0"/>
+          <w:numId w:val="11"/>
+        </w:numPr>
+        <w:rPr>
+          <w:color w:val="000000" w:themeColor="text1"/>
+        </w:rPr>
+      </w:pPr>
+      <w:r>
+        <w:rPr>
+          <w:color w:val="000000" w:themeColor="text1"/>
+        </w:rPr>
+        <w:t>Create a database helper as well as a database contract to ensure data is entered into database correctly</w:t>
+      </w:r>
+    </w:p>
+    <w:p>
+      <w:pPr>
+        <w:pStyle w:val="ListParagraph"/>
+        <w:numPr>
+          <w:ilvl w:val="0"/>
+          <w:numId w:val="11"/>
+        </w:numPr>
+        <w:rPr>
+          <w:color w:val="000000" w:themeColor="text1"/>
+        </w:rPr>
+      </w:pPr>
+      <w:r>
+        <w:rPr>
+          <w:color w:val="000000" w:themeColor="text1"/>
+        </w:rPr>
+        <w:t xml:space="preserve">Create URIs for querying the </w:t>
+      </w:r>
+      <w:proofErr w:type="spellStart"/>
+      <w:r>
+        <w:rPr>
+          <w:color w:val="000000" w:themeColor="text1"/>
+        </w:rPr>
+        <w:t>databse</w:t>
+      </w:r>
+      <w:proofErr w:type="spellEnd"/>
+      <w:r>
+        <w:rPr>
+          <w:color w:val="000000" w:themeColor="text1"/>
+        </w:rPr>
+        <w:t>.  There will be two types of queries, a query for all stations and a query for specific stations based on a station ID number.</w:t>
+      </w:r>
+    </w:p>
+    <w:p>
+      <w:pPr>
+        <w:rPr>
+          <w:color w:val="000000" w:themeColor="text1"/>
+        </w:rPr>
+      </w:pPr>
+    </w:p>
+    <w:p>
+      <w:pPr>
+        <w:rPr>
+          <w:color w:val="000000" w:themeColor="text1"/>
+        </w:rPr>
+      </w:pPr>
+      <w:r>
+        <w:rPr>
+          <w:color w:val="000000" w:themeColor="text1"/>
+        </w:rPr>
+        <w:t>Implement a content provider and sync adapter to keep the database up to date</w:t>
+      </w:r>
+    </w:p>
+    <w:p>
+      <w:pPr>
+        <w:pStyle w:val="ListParagraph"/>
+        <w:numPr>
+          <w:ilvl w:val="0"/>
+          <w:numId w:val="10"/>
+        </w:numPr>
+        <w:rPr>
+          <w:color w:val="000000" w:themeColor="text1"/>
+        </w:rPr>
+      </w:pPr>
+      <w:r>
+        <w:rPr>
+          <w:color w:val="000000" w:themeColor="text1"/>
+        </w:rPr>
+        <w:t>Content provider need only be a stub since this app doesn’t share data with other apps</w:t>
+      </w:r>
+    </w:p>
+    <w:p>
+      <w:pPr>
+        <w:pStyle w:val="ListParagraph"/>
+        <w:numPr>
+          <w:ilvl w:val="0"/>
+          <w:numId w:val="10"/>
+        </w:numPr>
+        <w:rPr>
+          <w:color w:val="000000" w:themeColor="text1"/>
+        </w:rPr>
+      </w:pPr>
+      <w:r>
+        <w:rPr>
+          <w:color w:val="000000" w:themeColor="text1"/>
+        </w:rPr>
+        <w:t>Implement sync adapter to fetch data from web API and store in the database via content provider</w:t>
+      </w:r>
+    </w:p>
+    <w:p>
+      <w:pPr>
+        <w:pStyle w:val="Heading2"/>
+        <w:contextualSpacing w:val="0"/>
+        <w:rPr>
+          <w:rFonts w:ascii="Arial" w:hAnsi="Arial" w:cs="Arial"/>
+          <w:color w:val="000000" w:themeColor="text1"/>
+          <w:sz w:val="22"/>
+          <w:szCs w:val="22"/>
+        </w:rPr>
+      </w:pPr>
+      <w:bookmarkStart w:id="16" w:name="h.umfwsvmx7tpn" w:colFirst="0" w:colLast="0"/>
+      <w:bookmarkEnd w:id="16"/>
+      <w:r>
+        <w:rPr>
+          <w:rFonts w:ascii="Arial" w:hAnsi="Arial" w:cs="Arial"/>
+          <w:color w:val="000000" w:themeColor="text1"/>
+          <w:sz w:val="22"/>
+          <w:szCs w:val="22"/>
+        </w:rPr>
+        <w:t xml:space="preserve">Task 4: </w:t>
+      </w:r>
+      <w:r>
+        <w:rPr>
+          <w:rFonts w:ascii="Arial" w:hAnsi="Arial" w:cs="Arial"/>
+          <w:color w:val="000000" w:themeColor="text1"/>
+          <w:sz w:val="22"/>
+          <w:szCs w:val="22"/>
+        </w:rPr>
+        <w:t>Create All Stations activity</w:t>
+      </w:r>
+    </w:p>
+    <w:p>
+      <w:pPr>
+        <w:rPr>
+          <w:color w:val="000000" w:themeColor="text1"/>
+        </w:rPr>
+      </w:pPr>
+    </w:p>
+    <w:p>
+      <w:pPr>
+        <w:rPr>
+          <w:color w:val="000000" w:themeColor="text1"/>
+        </w:rPr>
+      </w:pPr>
+      <w:r>
+        <w:rPr>
+          <w:color w:val="000000" w:themeColor="text1"/>
+        </w:rPr>
+        <w:t>This activity will use a loader to query the database created by the sync adapter to return a list of all available stations.  This activity can be reused as a favorite stations activity since the loader just needs to use a different query.  The query parameter can be passed in as an extra with the intent.</w:t>
+      </w:r>
+    </w:p>
+    <w:p>
+      <w:pPr>
+        <w:rPr>
+          <w:color w:val="000000" w:themeColor="text1"/>
+        </w:rPr>
+      </w:pPr>
     </w:p>
     <w:p>
       <w:pPr>
@@ -1772,20 +2857,28 @@
         <w:ind w:hanging="360"/>
         <w:contextualSpacing/>
         <w:rPr>
-          <w:color w:val="38761D"/>
-        </w:rPr>
-      </w:pPr>
-      <w:r>
-        <w:rPr>
-          <w:color w:val="38761D"/>
-        </w:rPr>
-        <w:t xml:space="preserve">Build UI for </w:t>
-      </w:r>
-      <w:r>
-        <w:rPr>
-          <w:color w:val="38761D"/>
-        </w:rPr>
-        <w:t>Station Detail activity</w:t>
+          <w:color w:val="000000" w:themeColor="text1"/>
+        </w:rPr>
+      </w:pPr>
+      <w:r>
+        <w:rPr>
+          <w:color w:val="000000" w:themeColor="text1"/>
+        </w:rPr>
+        <w:t xml:space="preserve">Implement </w:t>
+      </w:r>
+      <w:proofErr w:type="spellStart"/>
+      <w:r>
+        <w:rPr>
+          <w:color w:val="000000" w:themeColor="text1"/>
+        </w:rPr>
+        <w:t>RecyclerView</w:t>
+      </w:r>
+      <w:proofErr w:type="spellEnd"/>
+      <w:r>
+        <w:rPr>
+          <w:color w:val="000000" w:themeColor="text1"/>
+        </w:rPr>
+        <w:t xml:space="preserve"> to display data from the Loader</w:t>
       </w:r>
     </w:p>
     <w:p>
@@ -1797,174 +2890,44 @@
         <w:ind w:hanging="360"/>
         <w:contextualSpacing/>
         <w:rPr>
-          <w:color w:val="38761D"/>
-        </w:rPr>
-      </w:pPr>
-      <w:r>
-        <w:rPr>
-          <w:color w:val="38761D"/>
-        </w:rPr>
-        <w:t>Build UI for View Stations on Map Activity</w:t>
-      </w:r>
-    </w:p>
-    <w:p/>
-    <w:p>
-      <w:pPr>
-        <w:pStyle w:val="Heading2"/>
-        <w:contextualSpacing w:val="0"/>
-      </w:pPr>
-      <w:bookmarkStart w:id="14" w:name="h.fdmohs7hes" w:colFirst="0" w:colLast="0"/>
-      <w:bookmarkEnd w:id="14"/>
-      <w:r>
-        <w:t xml:space="preserve">Task 3: </w:t>
-      </w:r>
-      <w:r>
-        <w:rPr>
-          <w:color w:val="274E13"/>
-        </w:rPr>
-        <w:t>Implement Content Provider and Sync Adapter</w:t>
-      </w:r>
-    </w:p>
-    <w:p/>
-    <w:p>
-      <w:pPr>
-        <w:rPr>
-          <w:color w:val="38761D"/>
-        </w:rPr>
-      </w:pPr>
-      <w:r>
-        <w:rPr>
-          <w:color w:val="38761D"/>
-        </w:rPr>
-        <w:t>Implement a database to store data retrieved from web API</w:t>
-      </w:r>
-    </w:p>
-    <w:p>
-      <w:pPr>
-        <w:pStyle w:val="ListParagraph"/>
-        <w:numPr>
-          <w:ilvl w:val="0"/>
-          <w:numId w:val="11"/>
-        </w:numPr>
-        <w:rPr>
-          <w:color w:val="38761D"/>
-        </w:rPr>
-      </w:pPr>
-      <w:r>
-        <w:rPr>
-          <w:color w:val="38761D"/>
-        </w:rPr>
-        <w:t>Create a database helper as well as a database contract to ensure data is entered into database correctly</w:t>
-      </w:r>
-    </w:p>
-    <w:p>
-      <w:pPr>
-        <w:pStyle w:val="ListParagraph"/>
-        <w:numPr>
-          <w:ilvl w:val="0"/>
-          <w:numId w:val="11"/>
-        </w:numPr>
-        <w:rPr>
-          <w:color w:val="38761D"/>
-        </w:rPr>
-      </w:pPr>
-      <w:r>
-        <w:rPr>
-          <w:color w:val="38761D"/>
-        </w:rPr>
-        <w:t xml:space="preserve">Create URIs for querying the </w:t>
+          <w:color w:val="000000" w:themeColor="text1"/>
+        </w:rPr>
+      </w:pPr>
+      <w:r>
+        <w:rPr>
+          <w:color w:val="000000" w:themeColor="text1"/>
+        </w:rPr>
+        <w:t xml:space="preserve">Implement a </w:t>
       </w:r>
       <w:proofErr w:type="spellStart"/>
       <w:r>
         <w:rPr>
-          <w:color w:val="38761D"/>
-        </w:rPr>
-        <w:t>databse</w:t>
+          <w:color w:val="000000" w:themeColor="text1"/>
+        </w:rPr>
+        <w:t>RecyclerAdapter</w:t>
       </w:r>
       <w:proofErr w:type="spellEnd"/>
       <w:r>
         <w:rPr>
-          <w:color w:val="38761D"/>
-        </w:rPr>
-        <w:t>.  There will be two types of queries, a query for all stations and a query for specific stations based on a station ID number.</w:t>
-      </w:r>
-    </w:p>
-    <w:p>
-      <w:pPr>
-        <w:rPr>
-          <w:color w:val="38761D"/>
-        </w:rPr>
-      </w:pPr>
-    </w:p>
-    <w:p>
-      <w:pPr>
-        <w:rPr>
-          <w:color w:val="38761D"/>
-        </w:rPr>
-      </w:pPr>
-      <w:r>
-        <w:rPr>
-          <w:color w:val="38761D"/>
-        </w:rPr>
-        <w:t>Implement a content provider and sync adapter to keep the database up to date</w:t>
-      </w:r>
-    </w:p>
-    <w:p>
-      <w:pPr>
-        <w:pStyle w:val="ListParagraph"/>
-        <w:numPr>
-          <w:ilvl w:val="0"/>
-          <w:numId w:val="10"/>
-        </w:numPr>
-      </w:pPr>
-      <w:r>
-        <w:t>Content provider need only be a stub since this app doesn’t share data with other apps</w:t>
-      </w:r>
-    </w:p>
-    <w:p>
-      <w:pPr>
-        <w:pStyle w:val="ListParagraph"/>
-        <w:numPr>
-          <w:ilvl w:val="0"/>
-          <w:numId w:val="10"/>
-        </w:numPr>
-      </w:pPr>
-      <w:r>
-        <w:t>Implement sync adapter to fetch data from web API and store in the database via content provider</w:t>
-      </w:r>
-    </w:p>
-    <w:p>
-      <w:pPr>
-        <w:pStyle w:val="Heading2"/>
-        <w:contextualSpacing w:val="0"/>
-      </w:pPr>
-      <w:bookmarkStart w:id="15" w:name="h.umfwsvmx7tpn" w:colFirst="0" w:colLast="0"/>
-      <w:bookmarkEnd w:id="15"/>
-      <w:r>
-        <w:t xml:space="preserve">Task 4: </w:t>
-      </w:r>
-      <w:r>
-        <w:rPr>
-          <w:color w:val="38761D"/>
-        </w:rPr>
-        <w:t>Create All Stations activity</w:t>
-      </w:r>
-    </w:p>
-    <w:p/>
-    <w:p>
-      <w:pPr>
-        <w:rPr>
-          <w:color w:val="38761D"/>
-        </w:rPr>
-      </w:pPr>
-      <w:r>
-        <w:rPr>
-          <w:color w:val="38761D"/>
-        </w:rPr>
-        <w:t>This activity will use a loader to query the database created by the sync adapter to return a list of all available stations.  This activity can be reused as a favorite stations activity since the loader just needs to use a different query.  The query parameter can be passed in as an extra with the intent.</w:t>
-      </w:r>
-    </w:p>
-    <w:p/>
+          <w:color w:val="000000" w:themeColor="text1"/>
+        </w:rPr>
+        <w:t xml:space="preserve"> to fill the </w:t>
+      </w:r>
+      <w:proofErr w:type="spellStart"/>
+      <w:r>
+        <w:rPr>
+          <w:color w:val="000000" w:themeColor="text1"/>
+        </w:rPr>
+        <w:t>RecyclerView</w:t>
+      </w:r>
+      <w:proofErr w:type="spellEnd"/>
+      <w:r>
+        <w:rPr>
+          <w:color w:val="000000" w:themeColor="text1"/>
+        </w:rPr>
+        <w:t xml:space="preserve"> with data</w:t>
+      </w:r>
+    </w:p>
     <w:p>
       <w:pPr>
         <w:numPr>
@@ -1974,28 +2937,36 @@
         <w:ind w:hanging="360"/>
         <w:contextualSpacing/>
         <w:rPr>
-          <w:color w:val="38761D"/>
-        </w:rPr>
-      </w:pPr>
-      <w:r>
-        <w:rPr>
-          <w:color w:val="38761D"/>
-        </w:rPr>
-        <w:t xml:space="preserve">Implement </w:t>
-      </w:r>
+          <w:color w:val="000000" w:themeColor="text1"/>
+        </w:rPr>
+      </w:pPr>
       <w:proofErr w:type="spellStart"/>
       <w:r>
         <w:rPr>
-          <w:color w:val="38761D"/>
+          <w:color w:val="000000" w:themeColor="text1"/>
         </w:rPr>
         <w:t>RecyclerView</w:t>
       </w:r>
       <w:proofErr w:type="spellEnd"/>
       <w:r>
         <w:rPr>
-          <w:color w:val="38761D"/>
-        </w:rPr>
-        <w:t xml:space="preserve"> to display data from the Loader</w:t>
+          <w:color w:val="000000" w:themeColor="text1"/>
+        </w:rPr>
+        <w:t xml:space="preserve"> should implement an </w:t>
+      </w:r>
+      <w:proofErr w:type="spellStart"/>
+      <w:r>
+        <w:rPr>
+          <w:color w:val="000000" w:themeColor="text1"/>
+        </w:rPr>
+        <w:t>OnClickListener</w:t>
+      </w:r>
+      <w:proofErr w:type="spellEnd"/>
+      <w:r>
+        <w:rPr>
+          <w:color w:val="000000" w:themeColor="text1"/>
+        </w:rPr>
+        <w:t xml:space="preserve"> that calls through to the activity, passing back the clicked upon station’s ID</w:t>
       </w:r>
     </w:p>
     <w:p>
@@ -2007,42 +2978,80 @@
         <w:ind w:hanging="360"/>
         <w:contextualSpacing/>
         <w:rPr>
-          <w:color w:val="38761D"/>
-        </w:rPr>
-      </w:pPr>
-      <w:r>
-        <w:rPr>
-          <w:color w:val="38761D"/>
-        </w:rPr>
-        <w:t xml:space="preserve">Implement a </w:t>
-      </w:r>
-      <w:proofErr w:type="spellStart"/>
-      <w:r>
-        <w:rPr>
-          <w:color w:val="38761D"/>
-        </w:rPr>
-        <w:t>RecyclerAdapter</w:t>
-      </w:r>
-      <w:proofErr w:type="spellEnd"/>
-      <w:r>
-        <w:rPr>
-          <w:color w:val="38761D"/>
-        </w:rPr>
-        <w:t xml:space="preserve"> to fill the </w:t>
-      </w:r>
-      <w:proofErr w:type="spellStart"/>
-      <w:r>
-        <w:rPr>
-          <w:color w:val="38761D"/>
-        </w:rPr>
-        <w:t>RecyclerView</w:t>
-      </w:r>
-      <w:proofErr w:type="spellEnd"/>
-      <w:r>
-        <w:rPr>
-          <w:color w:val="38761D"/>
-        </w:rPr>
-        <w:t xml:space="preserve"> with data</w:t>
+          <w:color w:val="000000" w:themeColor="text1"/>
+        </w:rPr>
+      </w:pPr>
+      <w:r>
+        <w:rPr>
+          <w:color w:val="000000" w:themeColor="text1"/>
+        </w:rPr>
+        <w:t>Activity should then launch a Station Details activity with the selected station’s ID</w:t>
+      </w:r>
+    </w:p>
+    <w:p>
+      <w:pPr>
+        <w:rPr>
+          <w:color w:val="000000" w:themeColor="text1"/>
+        </w:rPr>
+      </w:pPr>
+    </w:p>
+    <w:p>
+      <w:pPr>
+        <w:rPr>
+          <w:color w:val="000000" w:themeColor="text1"/>
+        </w:rPr>
+      </w:pPr>
+    </w:p>
+    <w:p>
+      <w:pPr>
+        <w:pStyle w:val="Heading2"/>
+        <w:contextualSpacing w:val="0"/>
+        <w:rPr>
+          <w:rFonts w:ascii="Arial" w:hAnsi="Arial" w:cs="Arial"/>
+          <w:color w:val="000000" w:themeColor="text1"/>
+          <w:sz w:val="22"/>
+          <w:szCs w:val="22"/>
+        </w:rPr>
+      </w:pPr>
+      <w:bookmarkStart w:id="17" w:name="h.kjidlkq4xm3u" w:colFirst="0" w:colLast="0"/>
+      <w:bookmarkEnd w:id="17"/>
+      <w:r>
+        <w:rPr>
+          <w:rFonts w:ascii="Arial" w:hAnsi="Arial" w:cs="Arial"/>
+          <w:color w:val="000000" w:themeColor="text1"/>
+          <w:sz w:val="22"/>
+          <w:szCs w:val="22"/>
+        </w:rPr>
+        <w:t xml:space="preserve">Task 5: </w:t>
+      </w:r>
+      <w:r>
+        <w:rPr>
+          <w:rFonts w:ascii="Arial" w:hAnsi="Arial" w:cs="Arial"/>
+          <w:color w:val="000000" w:themeColor="text1"/>
+          <w:sz w:val="22"/>
+          <w:szCs w:val="22"/>
+        </w:rPr>
+        <w:t>Create Station Details Activity</w:t>
+      </w:r>
+    </w:p>
+    <w:p>
+      <w:pPr>
+        <w:rPr>
+          <w:color w:val="000000" w:themeColor="text1"/>
+        </w:rPr>
+      </w:pPr>
+    </w:p>
+    <w:p>
+      <w:pPr>
+        <w:rPr>
+          <w:color w:val="000000" w:themeColor="text1"/>
+        </w:rPr>
+      </w:pPr>
+      <w:r>
+        <w:rPr>
+          <w:color w:val="000000" w:themeColor="text1"/>
+        </w:rPr>
+        <w:t>This activity will display the details of a station selected from the All Stations List or Favorite Stations List</w:t>
       </w:r>
     </w:p>
     <w:p>
@@ -2054,36 +3063,14 @@
         <w:ind w:hanging="360"/>
         <w:contextualSpacing/>
         <w:rPr>
-          <w:color w:val="38761D"/>
-        </w:rPr>
-      </w:pPr>
-      <w:proofErr w:type="spellStart"/>
-      <w:r>
-        <w:rPr>
-          <w:color w:val="38761D"/>
-        </w:rPr>
-        <w:t>RecyclerView</w:t>
-      </w:r>
-      <w:proofErr w:type="spellEnd"/>
-      <w:r>
-        <w:rPr>
-          <w:color w:val="38761D"/>
-        </w:rPr>
-        <w:t xml:space="preserve"> should implement an </w:t>
-      </w:r>
-      <w:proofErr w:type="spellStart"/>
-      <w:r>
-        <w:rPr>
-          <w:color w:val="38761D"/>
-        </w:rPr>
-        <w:t>OnClickListener</w:t>
-      </w:r>
-      <w:proofErr w:type="spellEnd"/>
-      <w:r>
-        <w:rPr>
-          <w:color w:val="38761D"/>
-        </w:rPr>
-        <w:t xml:space="preserve"> that calls through to the activity, passing back the clicked upon station’s ID</w:t>
+          <w:color w:val="000000" w:themeColor="text1"/>
+        </w:rPr>
+      </w:pPr>
+      <w:r>
+        <w:rPr>
+          <w:color w:val="000000" w:themeColor="text1"/>
+        </w:rPr>
+        <w:t>Implement a loader to query the database based on station ID passed as an extra with the intent that launched the activity</w:t>
       </w:r>
     </w:p>
     <w:p>
@@ -2095,42 +3082,108 @@
         <w:ind w:hanging="360"/>
         <w:contextualSpacing/>
         <w:rPr>
-          <w:color w:val="38761D"/>
-        </w:rPr>
-      </w:pPr>
-      <w:r>
-        <w:rPr>
-          <w:color w:val="38761D"/>
-        </w:rPr>
-        <w:t>Activity should then launch a Station Details activity with the selected station’s ID</w:t>
-      </w:r>
-    </w:p>
-    <w:p/>
-    <w:p/>
+          <w:color w:val="000000" w:themeColor="text1"/>
+        </w:rPr>
+      </w:pPr>
+      <w:r>
+        <w:rPr>
+          <w:color w:val="000000" w:themeColor="text1"/>
+        </w:rPr>
+        <w:t xml:space="preserve">Display key data from query in </w:t>
+      </w:r>
+      <w:proofErr w:type="spellStart"/>
+      <w:r>
+        <w:rPr>
+          <w:color w:val="000000" w:themeColor="text1"/>
+        </w:rPr>
+        <w:t>TextViews</w:t>
+      </w:r>
+      <w:proofErr w:type="spellEnd"/>
+    </w:p>
+    <w:p>
+      <w:pPr>
+        <w:contextualSpacing/>
+        <w:rPr>
+          <w:color w:val="000000" w:themeColor="text1"/>
+        </w:rPr>
+      </w:pPr>
+    </w:p>
     <w:p>
       <w:pPr>
         <w:pStyle w:val="Heading2"/>
         <w:contextualSpacing w:val="0"/>
-      </w:pPr>
-      <w:bookmarkStart w:id="16" w:name="h.kjidlkq4xm3u" w:colFirst="0" w:colLast="0"/>
-      <w:bookmarkEnd w:id="16"/>
-      <w:r>
-        <w:t xml:space="preserve">Task 5: </w:t>
-      </w:r>
-      <w:r>
-        <w:rPr>
-          <w:color w:val="38761D"/>
-        </w:rPr>
-        <w:t>Create Station Details Activity</w:t>
-      </w:r>
-    </w:p>
-    <w:p/>
-    <w:p>
-      <w:r>
-        <w:rPr>
-          <w:color w:val="38761D"/>
-        </w:rPr>
-        <w:t>This activity will display the details of a station selected from the All Stations List or Favorite Stations List</w:t>
+        <w:rPr>
+          <w:rFonts w:ascii="Arial" w:hAnsi="Arial" w:cs="Arial"/>
+          <w:color w:val="000000" w:themeColor="text1"/>
+          <w:sz w:val="22"/>
+          <w:szCs w:val="22"/>
+        </w:rPr>
+      </w:pPr>
+      <w:r>
+        <w:rPr>
+          <w:rFonts w:ascii="Arial" w:hAnsi="Arial" w:cs="Arial"/>
+          <w:color w:val="000000" w:themeColor="text1"/>
+          <w:sz w:val="22"/>
+          <w:szCs w:val="22"/>
+        </w:rPr>
+        <w:t>Task 6: Create Settings Activity</w:t>
+      </w:r>
+    </w:p>
+    <w:p>
+      <w:pPr>
+        <w:rPr>
+          <w:color w:val="000000" w:themeColor="text1"/>
+        </w:rPr>
+      </w:pPr>
+    </w:p>
+    <w:p>
+      <w:pPr>
+        <w:rPr>
+          <w:color w:val="000000" w:themeColor="text1"/>
+        </w:rPr>
+      </w:pPr>
+      <w:r>
+        <w:rPr>
+          <w:color w:val="000000" w:themeColor="text1"/>
+        </w:rPr>
+        <w:lastRenderedPageBreak/>
+        <w:t xml:space="preserve">The data from the web API contains values for each station’s details in Chinese and in English.  </w:t>
+      </w:r>
+      <w:r>
+        <w:rPr>
+          <w:color w:val="000000" w:themeColor="text1"/>
+        </w:rPr>
+        <w:t xml:space="preserve">As the data is returned from the web API it is not a string resource and thus not translatable and unaffected by the device’s language settings.  </w:t>
+      </w:r>
+      <w:r>
+        <w:rPr>
+          <w:color w:val="000000" w:themeColor="text1"/>
+        </w:rPr>
+        <w:t xml:space="preserve">This settings activity will allow the user to choose which language results from the query should display in.  This is a useful feature as users may wish to display the station data in one language or the other, i.e. to show to a taxi driver or </w:t>
+      </w:r>
+      <w:r>
+        <w:rPr>
+          <w:color w:val="000000" w:themeColor="text1"/>
+        </w:rPr>
+        <w:t xml:space="preserve">to a </w:t>
+      </w:r>
+      <w:r>
+        <w:rPr>
+          <w:color w:val="000000" w:themeColor="text1"/>
+        </w:rPr>
+        <w:t xml:space="preserve">friend </w:t>
+      </w:r>
+      <w:r>
+        <w:rPr>
+          <w:color w:val="000000" w:themeColor="text1"/>
+        </w:rPr>
+        <w:t xml:space="preserve">to ask </w:t>
+      </w:r>
+      <w:r>
+        <w:rPr>
+          <w:color w:val="000000" w:themeColor="text1"/>
+        </w:rPr>
+        <w:t xml:space="preserve">for directions.  </w:t>
       </w:r>
     </w:p>
     <w:p>
@@ -2142,14 +3195,14 @@
         <w:ind w:hanging="360"/>
         <w:contextualSpacing/>
         <w:rPr>
-          <w:color w:val="38761D"/>
-        </w:rPr>
-      </w:pPr>
-      <w:r>
-        <w:rPr>
-          <w:color w:val="38761D"/>
-        </w:rPr>
-        <w:t>Implement a loader to query the database based on station ID passed as an extra with the intent that launched the activity</w:t>
+          <w:color w:val="000000" w:themeColor="text1"/>
+        </w:rPr>
+      </w:pPr>
+      <w:r>
+        <w:rPr>
+          <w:color w:val="000000" w:themeColor="text1"/>
+        </w:rPr>
+        <w:t>Implement a settings activity to set the desired language</w:t>
       </w:r>
     </w:p>
     <w:p>
@@ -2161,29 +3214,21 @@
         <w:ind w:hanging="360"/>
         <w:contextualSpacing/>
         <w:rPr>
-          <w:color w:val="38761D"/>
-        </w:rPr>
-      </w:pPr>
-      <w:r>
-        <w:rPr>
-          <w:color w:val="38761D"/>
-        </w:rPr>
-        <w:t xml:space="preserve">Display key data from query in </w:t>
-      </w:r>
-      <w:proofErr w:type="spellStart"/>
-      <w:r>
-        <w:rPr>
-          <w:color w:val="38761D"/>
-        </w:rPr>
-        <w:t>TextViews</w:t>
-      </w:r>
-      <w:proofErr w:type="spellEnd"/>
+          <w:color w:val="000000" w:themeColor="text1"/>
+        </w:rPr>
+      </w:pPr>
+      <w:r>
+        <w:rPr>
+          <w:color w:val="000000" w:themeColor="text1"/>
+        </w:rPr>
+        <w:t>When displaying data from a query, check the preference and fetch the correct string from the cursor returned by the query.</w:t>
+      </w:r>
     </w:p>
     <w:p>
       <w:pPr>
         <w:contextualSpacing/>
         <w:rPr>
-          <w:color w:val="38761D"/>
+          <w:color w:val="000000" w:themeColor="text1"/>
         </w:rPr>
       </w:pPr>
     </w:p>
@@ -2191,82 +3236,41 @@
       <w:pPr>
         <w:pStyle w:val="Heading2"/>
         <w:contextualSpacing w:val="0"/>
-      </w:pPr>
-      <w:r>
-        <w:lastRenderedPageBreak/>
-        <w:t>Task 6</w:t>
-      </w:r>
-      <w:r>
-        <w:t xml:space="preserve">: </w:t>
-      </w:r>
-      <w:r>
-        <w:rPr>
-          <w:color w:val="38761D"/>
-        </w:rPr>
-        <w:t xml:space="preserve">Create </w:t>
-      </w:r>
-      <w:r>
-        <w:rPr>
-          <w:color w:val="38761D"/>
-        </w:rPr>
-        <w:t>Settings</w:t>
-      </w:r>
-      <w:r>
-        <w:rPr>
-          <w:color w:val="38761D"/>
-        </w:rPr>
-        <w:t xml:space="preserve"> Activity</w:t>
-      </w:r>
-    </w:p>
-    <w:p/>
-    <w:p>
-      <w:r>
-        <w:rPr>
-          <w:color w:val="38761D"/>
-        </w:rPr>
-        <w:t xml:space="preserve">The data from the web API contains values for each station’s details in Chinese and in English.  </w:t>
-      </w:r>
-      <w:r>
-        <w:rPr>
-          <w:color w:val="38761D"/>
-        </w:rPr>
-        <w:t>As the data is returned from the web API it is not a string resource and thus not translatable and unaffected by the device’s language settings.</w:t>
-      </w:r>
-      <w:r>
-        <w:rPr>
-          <w:color w:val="38761D"/>
-        </w:rPr>
-        <w:t xml:space="preserve">  </w:t>
-      </w:r>
-      <w:r>
-        <w:rPr>
-          <w:color w:val="38761D"/>
-        </w:rPr>
-        <w:t xml:space="preserve">This settings activity will allow the user to choose which language results from the query should display in.  This is a useful feature as users may wish to display the station data in one language or the other, i.e. to show to a taxi driver or </w:t>
-      </w:r>
-      <w:r>
-        <w:rPr>
-          <w:color w:val="38761D"/>
-        </w:rPr>
-        <w:t xml:space="preserve">to a </w:t>
-      </w:r>
-      <w:r>
-        <w:rPr>
-          <w:color w:val="38761D"/>
-        </w:rPr>
-        <w:t xml:space="preserve">friend </w:t>
-      </w:r>
-      <w:r>
-        <w:rPr>
-          <w:color w:val="38761D"/>
-        </w:rPr>
-        <w:t xml:space="preserve">to ask </w:t>
-      </w:r>
-      <w:r>
-        <w:rPr>
-          <w:color w:val="38761D"/>
-        </w:rPr>
-        <w:t xml:space="preserve">for directions.  </w:t>
+        <w:rPr>
+          <w:rFonts w:ascii="Arial" w:hAnsi="Arial" w:cs="Arial"/>
+          <w:color w:val="000000" w:themeColor="text1"/>
+          <w:sz w:val="22"/>
+          <w:szCs w:val="22"/>
+        </w:rPr>
+      </w:pPr>
+      <w:r>
+        <w:rPr>
+          <w:rFonts w:ascii="Arial" w:hAnsi="Arial" w:cs="Arial"/>
+          <w:color w:val="000000" w:themeColor="text1"/>
+          <w:sz w:val="22"/>
+          <w:szCs w:val="22"/>
+        </w:rPr>
+        <w:t>Task 7: Create View Stations on Map Activity</w:t>
+      </w:r>
+    </w:p>
+    <w:p>
+      <w:pPr>
+        <w:rPr>
+          <w:color w:val="000000" w:themeColor="text1"/>
+        </w:rPr>
+      </w:pPr>
+    </w:p>
+    <w:p>
+      <w:pPr>
+        <w:rPr>
+          <w:color w:val="000000" w:themeColor="text1"/>
+        </w:rPr>
+      </w:pPr>
+      <w:r>
+        <w:rPr>
+          <w:color w:val="000000" w:themeColor="text1"/>
+        </w:rPr>
+        <w:t>The web API has data for each station’s coordinates.  This activity will use that data to plot stations on a map along with the user’s current location</w:t>
       </w:r>
     </w:p>
     <w:p>
@@ -2278,14 +3282,14 @@
         <w:ind w:hanging="360"/>
         <w:contextualSpacing/>
         <w:rPr>
-          <w:color w:val="38761D"/>
-        </w:rPr>
-      </w:pPr>
-      <w:r>
-        <w:rPr>
-          <w:color w:val="38761D"/>
-        </w:rPr>
-        <w:t>Implement a settings activity to set the desired language</w:t>
+          <w:color w:val="000000" w:themeColor="text1"/>
+        </w:rPr>
+      </w:pPr>
+      <w:r>
+        <w:rPr>
+          <w:color w:val="000000" w:themeColor="text1"/>
+        </w:rPr>
+        <w:t>Implement Google Maps API to add a map to the activity</w:t>
       </w:r>
     </w:p>
     <w:p>
@@ -2297,144 +3301,113 @@
         <w:ind w:hanging="360"/>
         <w:contextualSpacing/>
         <w:rPr>
-          <w:color w:val="38761D"/>
-        </w:rPr>
-      </w:pPr>
-      <w:r>
-        <w:rPr>
-          <w:color w:val="38761D"/>
-        </w:rPr>
-        <w:t>When displaying data from a query, check the preference and fetch the correct string from the cursor returned by the query.</w:t>
+          <w:color w:val="000000" w:themeColor="text1"/>
+        </w:rPr>
+      </w:pPr>
+      <w:r>
+        <w:rPr>
+          <w:color w:val="000000" w:themeColor="text1"/>
+        </w:rPr>
+        <w:t>Implement Google Play Services in order to make use of device’s location</w:t>
       </w:r>
     </w:p>
     <w:p>
       <w:pPr>
         <w:contextualSpacing/>
         <w:rPr>
-          <w:color w:val="38761D"/>
-        </w:rPr>
-      </w:pPr>
-    </w:p>
-    <w:p>
-      <w:pPr>
-        <w:pStyle w:val="Heading2"/>
-        <w:contextualSpacing w:val="0"/>
-      </w:pPr>
-      <w:r>
-        <w:t xml:space="preserve">Task </w:t>
-      </w:r>
-      <w:r>
-        <w:t>7</w:t>
-      </w:r>
-      <w:r>
-        <w:t xml:space="preserve">: </w:t>
-      </w:r>
-      <w:r>
-        <w:rPr>
-          <w:color w:val="38761D"/>
-        </w:rPr>
-        <w:t xml:space="preserve">Create </w:t>
-      </w:r>
-      <w:r>
-        <w:rPr>
-          <w:color w:val="38761D"/>
-        </w:rPr>
-        <w:t>View Stations on Map</w:t>
-      </w:r>
-      <w:r>
-        <w:rPr>
-          <w:color w:val="38761D"/>
-        </w:rPr>
-        <w:t xml:space="preserve"> Activity</w:t>
-      </w:r>
-    </w:p>
-    <w:p/>
-    <w:p>
-      <w:r>
-        <w:rPr>
-          <w:color w:val="38761D"/>
-        </w:rPr>
-        <w:t>The web API has data for each station’s coordinates.  This activity will use that data to plot stations on a map along with the user’s current location</w:t>
-      </w:r>
-    </w:p>
-    <w:p>
-      <w:pPr>
-        <w:numPr>
-          <w:ilvl w:val="0"/>
-          <w:numId w:val="3"/>
-        </w:numPr>
-        <w:ind w:hanging="360"/>
-        <w:contextualSpacing/>
-        <w:rPr>
-          <w:color w:val="38761D"/>
-        </w:rPr>
-      </w:pPr>
-      <w:r>
-        <w:rPr>
-          <w:color w:val="38761D"/>
-        </w:rPr>
-        <w:t>Implement Google Maps API to add a map to the activity</w:t>
-      </w:r>
-    </w:p>
-    <w:p>
-      <w:pPr>
-        <w:numPr>
-          <w:ilvl w:val="0"/>
-          <w:numId w:val="3"/>
-        </w:numPr>
-        <w:ind w:hanging="360"/>
-        <w:contextualSpacing/>
-        <w:rPr>
-          <w:color w:val="38761D"/>
-        </w:rPr>
-      </w:pPr>
-      <w:r>
-        <w:rPr>
-          <w:color w:val="38761D"/>
-        </w:rPr>
-        <w:t>Implement Google Play Services in order to make use of device</w:t>
-      </w:r>
-      <w:bookmarkStart w:id="17" w:name="_GoBack"/>
-      <w:bookmarkEnd w:id="17"/>
-      <w:r>
-        <w:rPr>
-          <w:color w:val="38761D"/>
-        </w:rPr>
-        <w:t>’s location</w:t>
-      </w:r>
-    </w:p>
-    <w:p>
-      <w:pPr>
-        <w:contextualSpacing/>
-        <w:rPr>
-          <w:color w:val="38761D"/>
-        </w:rPr>
-      </w:pPr>
-    </w:p>
-    <w:p/>
-    <w:p/>
-    <w:p/>
-    <w:p/>
-    <w:p/>
-    <w:p/>
-    <w:p>
-      <w:r>
+          <w:color w:val="000000" w:themeColor="text1"/>
+        </w:rPr>
+      </w:pPr>
+    </w:p>
+    <w:p>
+      <w:pPr>
+        <w:rPr>
+          <w:color w:val="000000" w:themeColor="text1"/>
+        </w:rPr>
+      </w:pPr>
+    </w:p>
+    <w:p>
+      <w:pPr>
+        <w:rPr>
+          <w:color w:val="000000" w:themeColor="text1"/>
+        </w:rPr>
+      </w:pPr>
+    </w:p>
+    <w:p>
+      <w:pPr>
+        <w:rPr>
+          <w:color w:val="000000" w:themeColor="text1"/>
+        </w:rPr>
+      </w:pPr>
+    </w:p>
+    <w:p>
+      <w:pPr>
+        <w:rPr>
+          <w:color w:val="000000" w:themeColor="text1"/>
+        </w:rPr>
+      </w:pPr>
+    </w:p>
+    <w:p>
+      <w:pPr>
+        <w:rPr>
+          <w:color w:val="000000" w:themeColor="text1"/>
+        </w:rPr>
+      </w:pPr>
+    </w:p>
+    <w:p>
+      <w:pPr>
+        <w:rPr>
+          <w:color w:val="000000" w:themeColor="text1"/>
+        </w:rPr>
+      </w:pPr>
+    </w:p>
+    <w:p>
+      <w:pPr>
+        <w:rPr>
+          <w:color w:val="000000" w:themeColor="text1"/>
+        </w:rPr>
+      </w:pPr>
+      <w:r>
+        <w:rPr>
+          <w:color w:val="000000" w:themeColor="text1"/>
+        </w:rPr>
         <w:t xml:space="preserve">Add as many tasks as you need to complete your app. </w:t>
       </w:r>
     </w:p>
-    <w:p/>
+    <w:p>
+      <w:pPr>
+        <w:rPr>
+          <w:color w:val="000000" w:themeColor="text1"/>
+        </w:rPr>
+      </w:pPr>
+    </w:p>
     <w:p>
       <w:pPr>
         <w:pBdr>
           <w:top w:val="single" w:sz="4" w:space="1" w:color="auto"/>
         </w:pBdr>
-      </w:pPr>
-    </w:p>
-    <w:p/>
-    <w:p>
+        <w:rPr>
+          <w:color w:val="000000" w:themeColor="text1"/>
+        </w:rPr>
+      </w:pPr>
+    </w:p>
+    <w:p>
+      <w:pPr>
+        <w:rPr>
+          <w:color w:val="000000" w:themeColor="text1"/>
+        </w:rPr>
+      </w:pPr>
+    </w:p>
+    <w:p>
+      <w:pPr>
+        <w:rPr>
+          <w:color w:val="000000" w:themeColor="text1"/>
+        </w:rPr>
+      </w:pPr>
       <w:r>
         <w:rPr>
           <w:b/>
+          <w:color w:val="000000" w:themeColor="text1"/>
         </w:rPr>
         <w:t>Submission Instructions</w:t>
       </w:r>
@@ -2447,10 +3420,14 @@
         </w:numPr>
         <w:ind w:hanging="360"/>
         <w:contextualSpacing/>
-      </w:pPr>
-      <w:r>
-        <w:rPr>
-          <w:rFonts w:ascii="Arial Unicode MS" w:eastAsia="Arial Unicode MS" w:hAnsi="Arial Unicode MS" w:cs="Arial Unicode MS"/>
+        <w:rPr>
+          <w:color w:val="000000" w:themeColor="text1"/>
+        </w:rPr>
+      </w:pPr>
+      <w:r>
+        <w:rPr>
+          <w:rFonts w:eastAsia="Arial Unicode MS"/>
+          <w:color w:val="000000" w:themeColor="text1"/>
         </w:rPr>
         <w:t>After you’ve completed all the sections, download this document as a PDF [ File → Download as PDF ]</w:t>
       </w:r>
@@ -2463,25 +3440,41 @@
         </w:numPr>
         <w:ind w:hanging="360"/>
         <w:contextualSpacing/>
-      </w:pPr>
-      <w:r>
+        <w:rPr>
+          <w:color w:val="000000" w:themeColor="text1"/>
+        </w:rPr>
+      </w:pPr>
+      <w:r>
+        <w:rPr>
+          <w:color w:val="000000" w:themeColor="text1"/>
+        </w:rPr>
         <w:t xml:space="preserve">Create a new </w:t>
       </w:r>
       <w:proofErr w:type="spellStart"/>
       <w:r>
+        <w:rPr>
+          <w:color w:val="000000" w:themeColor="text1"/>
+        </w:rPr>
         <w:t>GitHub</w:t>
       </w:r>
       <w:proofErr w:type="spellEnd"/>
       <w:r>
+        <w:rPr>
+          <w:color w:val="000000" w:themeColor="text1"/>
+        </w:rPr>
         <w:t xml:space="preserve"> repo for the capstone. Name it “</w:t>
       </w:r>
       <w:r>
         <w:rPr>
           <w:b/>
+          <w:color w:val="000000" w:themeColor="text1"/>
         </w:rPr>
         <w:t>Capstone Project</w:t>
       </w:r>
       <w:r>
+        <w:rPr>
+          <w:color w:val="000000" w:themeColor="text1"/>
+        </w:rPr>
         <w:t>”</w:t>
       </w:r>
     </w:p>
@@ -2493,22 +3486,44 @@
         </w:numPr>
         <w:ind w:hanging="360"/>
         <w:contextualSpacing/>
-      </w:pPr>
-      <w:r>
+        <w:rPr>
+          <w:color w:val="000000" w:themeColor="text1"/>
+        </w:rPr>
+      </w:pPr>
+      <w:r>
+        <w:rPr>
+          <w:color w:val="000000" w:themeColor="text1"/>
+        </w:rPr>
         <w:t>Add this document to your repo. Make sure it’s named “</w:t>
       </w:r>
       <w:r>
         <w:rPr>
           <w:b/>
+          <w:color w:val="000000" w:themeColor="text1"/>
         </w:rPr>
         <w:t>Capstone_Stage1.pdf</w:t>
       </w:r>
       <w:r>
+        <w:rPr>
+          <w:color w:val="000000" w:themeColor="text1"/>
+        </w:rPr>
         <w:t xml:space="preserve">” </w:t>
       </w:r>
     </w:p>
-    <w:p/>
-    <w:p/>
+    <w:p>
+      <w:pPr>
+        <w:rPr>
+          <w:color w:val="000000" w:themeColor="text1"/>
+        </w:rPr>
+      </w:pPr>
+    </w:p>
+    <w:p>
+      <w:pPr>
+        <w:rPr>
+          <w:color w:val="000000" w:themeColor="text1"/>
+        </w:rPr>
+      </w:pPr>
+    </w:p>
     <w:sectPr>
       <w:headerReference w:type="default" r:id="rId12"/>
       <w:footerReference w:type="default" r:id="rId13"/>
@@ -3067,6 +4082,119 @@
     </w:lvl>
   </w:abstractNum>
   <w:abstractNum w:abstractNumId="4">
+    <w:nsid w:val="1F97135B"/>
+    <w:multiLevelType w:val="hybridMultilevel"/>
+    <w:tmpl w:val="6FFA6D76"/>
+    <w:lvl w:ilvl="0" w:tplc="04090001">
+      <w:start w:val="1"/>
+      <w:numFmt w:val="bullet"/>
+      <w:lvlText w:val=""/>
+      <w:lvlJc w:val="left"/>
+      <w:pPr>
+        <w:ind w:left="720" w:hanging="360"/>
+      </w:pPr>
+      <w:rPr>
+        <w:rFonts w:ascii="Symbol" w:hAnsi="Symbol" w:hint="default"/>
+      </w:rPr>
+    </w:lvl>
+    <w:lvl w:ilvl="1" w:tplc="04090003" w:tentative="1">
+      <w:start w:val="1"/>
+      <w:numFmt w:val="bullet"/>
+      <w:lvlText w:val="o"/>
+      <w:lvlJc w:val="left"/>
+      <w:pPr>
+        <w:ind w:left="1440" w:hanging="360"/>
+      </w:pPr>
+      <w:rPr>
+        <w:rFonts w:ascii="Courier New" w:hAnsi="Courier New" w:cs="Courier New" w:hint="default"/>
+      </w:rPr>
+    </w:lvl>
+    <w:lvl w:ilvl="2" w:tplc="04090005" w:tentative="1">
+      <w:start w:val="1"/>
+      <w:numFmt w:val="bullet"/>
+      <w:lvlText w:val=""/>
+      <w:lvlJc w:val="left"/>
+      <w:pPr>
+        <w:ind w:left="2160" w:hanging="360"/>
+      </w:pPr>
+      <w:rPr>
+        <w:rFonts w:ascii="Wingdings" w:hAnsi="Wingdings" w:hint="default"/>
+      </w:rPr>
+    </w:lvl>
+    <w:lvl w:ilvl="3" w:tplc="04090001" w:tentative="1">
+      <w:start w:val="1"/>
+      <w:numFmt w:val="bullet"/>
+      <w:lvlText w:val=""/>
+      <w:lvlJc w:val="left"/>
+      <w:pPr>
+        <w:ind w:left="2880" w:hanging="360"/>
+      </w:pPr>
+      <w:rPr>
+        <w:rFonts w:ascii="Symbol" w:hAnsi="Symbol" w:hint="default"/>
+      </w:rPr>
+    </w:lvl>
+    <w:lvl w:ilvl="4" w:tplc="04090003" w:tentative="1">
+      <w:start w:val="1"/>
+      <w:numFmt w:val="bullet"/>
+      <w:lvlText w:val="o"/>
+      <w:lvlJc w:val="left"/>
+      <w:pPr>
+        <w:ind w:left="3600" w:hanging="360"/>
+      </w:pPr>
+      <w:rPr>
+        <w:rFonts w:ascii="Courier New" w:hAnsi="Courier New" w:cs="Courier New" w:hint="default"/>
+      </w:rPr>
+    </w:lvl>
+    <w:lvl w:ilvl="5" w:tplc="04090005" w:tentative="1">
+      <w:start w:val="1"/>
+      <w:numFmt w:val="bullet"/>
+      <w:lvlText w:val=""/>
+      <w:lvlJc w:val="left"/>
+      <w:pPr>
+        <w:ind w:left="4320" w:hanging="360"/>
+      </w:pPr>
+      <w:rPr>
+        <w:rFonts w:ascii="Wingdings" w:hAnsi="Wingdings" w:hint="default"/>
+      </w:rPr>
+    </w:lvl>
+    <w:lvl w:ilvl="6" w:tplc="04090001" w:tentative="1">
+      <w:start w:val="1"/>
+      <w:numFmt w:val="bullet"/>
+      <w:lvlText w:val=""/>
+      <w:lvlJc w:val="left"/>
+      <w:pPr>
+        <w:ind w:left="5040" w:hanging="360"/>
+      </w:pPr>
+      <w:rPr>
+        <w:rFonts w:ascii="Symbol" w:hAnsi="Symbol" w:hint="default"/>
+      </w:rPr>
+    </w:lvl>
+    <w:lvl w:ilvl="7" w:tplc="04090003" w:tentative="1">
+      <w:start w:val="1"/>
+      <w:numFmt w:val="bullet"/>
+      <w:lvlText w:val="o"/>
+      <w:lvlJc w:val="left"/>
+      <w:pPr>
+        <w:ind w:left="5760" w:hanging="360"/>
+      </w:pPr>
+      <w:rPr>
+        <w:rFonts w:ascii="Courier New" w:hAnsi="Courier New" w:cs="Courier New" w:hint="default"/>
+      </w:rPr>
+    </w:lvl>
+    <w:lvl w:ilvl="8" w:tplc="04090005" w:tentative="1">
+      <w:start w:val="1"/>
+      <w:numFmt w:val="bullet"/>
+      <w:lvlText w:val=""/>
+      <w:lvlJc w:val="left"/>
+      <w:pPr>
+        <w:ind w:left="6480" w:hanging="360"/>
+      </w:pPr>
+      <w:rPr>
+        <w:rFonts w:ascii="Wingdings" w:hAnsi="Wingdings" w:hint="default"/>
+      </w:rPr>
+    </w:lvl>
+  </w:abstractNum>
+  <w:abstractNum w:abstractNumId="5">
     <w:nsid w:val="254F0F13"/>
     <w:multiLevelType w:val="hybridMultilevel"/>
     <w:tmpl w:val="0F94FE7E"/>
@@ -3179,7 +4307,7 @@
       </w:rPr>
     </w:lvl>
   </w:abstractNum>
-  <w:abstractNum w:abstractNumId="5">
+  <w:abstractNum w:abstractNumId="6">
     <w:nsid w:val="2EE07FC9"/>
     <w:multiLevelType w:val="hybridMultilevel"/>
     <w:tmpl w:val="2098D51C"/>
@@ -3292,7 +4420,120 @@
       </w:rPr>
     </w:lvl>
   </w:abstractNum>
-  <w:abstractNum w:abstractNumId="6">
+  <w:abstractNum w:abstractNumId="7">
+    <w:nsid w:val="4EDE737D"/>
+    <w:multiLevelType w:val="hybridMultilevel"/>
+    <w:tmpl w:val="B8BA3988"/>
+    <w:lvl w:ilvl="0" w:tplc="04090001">
+      <w:start w:val="1"/>
+      <w:numFmt w:val="bullet"/>
+      <w:lvlText w:val=""/>
+      <w:lvlJc w:val="left"/>
+      <w:pPr>
+        <w:ind w:left="720" w:hanging="360"/>
+      </w:pPr>
+      <w:rPr>
+        <w:rFonts w:ascii="Symbol" w:hAnsi="Symbol" w:hint="default"/>
+      </w:rPr>
+    </w:lvl>
+    <w:lvl w:ilvl="1" w:tplc="04090003" w:tentative="1">
+      <w:start w:val="1"/>
+      <w:numFmt w:val="bullet"/>
+      <w:lvlText w:val="o"/>
+      <w:lvlJc w:val="left"/>
+      <w:pPr>
+        <w:ind w:left="1440" w:hanging="360"/>
+      </w:pPr>
+      <w:rPr>
+        <w:rFonts w:ascii="Courier New" w:hAnsi="Courier New" w:cs="Courier New" w:hint="default"/>
+      </w:rPr>
+    </w:lvl>
+    <w:lvl w:ilvl="2" w:tplc="04090005" w:tentative="1">
+      <w:start w:val="1"/>
+      <w:numFmt w:val="bullet"/>
+      <w:lvlText w:val=""/>
+      <w:lvlJc w:val="left"/>
+      <w:pPr>
+        <w:ind w:left="2160" w:hanging="360"/>
+      </w:pPr>
+      <w:rPr>
+        <w:rFonts w:ascii="Wingdings" w:hAnsi="Wingdings" w:hint="default"/>
+      </w:rPr>
+    </w:lvl>
+    <w:lvl w:ilvl="3" w:tplc="04090001" w:tentative="1">
+      <w:start w:val="1"/>
+      <w:numFmt w:val="bullet"/>
+      <w:lvlText w:val=""/>
+      <w:lvlJc w:val="left"/>
+      <w:pPr>
+        <w:ind w:left="2880" w:hanging="360"/>
+      </w:pPr>
+      <w:rPr>
+        <w:rFonts w:ascii="Symbol" w:hAnsi="Symbol" w:hint="default"/>
+      </w:rPr>
+    </w:lvl>
+    <w:lvl w:ilvl="4" w:tplc="04090003" w:tentative="1">
+      <w:start w:val="1"/>
+      <w:numFmt w:val="bullet"/>
+      <w:lvlText w:val="o"/>
+      <w:lvlJc w:val="left"/>
+      <w:pPr>
+        <w:ind w:left="3600" w:hanging="360"/>
+      </w:pPr>
+      <w:rPr>
+        <w:rFonts w:ascii="Courier New" w:hAnsi="Courier New" w:cs="Courier New" w:hint="default"/>
+      </w:rPr>
+    </w:lvl>
+    <w:lvl w:ilvl="5" w:tplc="04090005" w:tentative="1">
+      <w:start w:val="1"/>
+      <w:numFmt w:val="bullet"/>
+      <w:lvlText w:val=""/>
+      <w:lvlJc w:val="left"/>
+      <w:pPr>
+        <w:ind w:left="4320" w:hanging="360"/>
+      </w:pPr>
+      <w:rPr>
+        <w:rFonts w:ascii="Wingdings" w:hAnsi="Wingdings" w:hint="default"/>
+      </w:rPr>
+    </w:lvl>
+    <w:lvl w:ilvl="6" w:tplc="04090001" w:tentative="1">
+      <w:start w:val="1"/>
+      <w:numFmt w:val="bullet"/>
+      <w:lvlText w:val=""/>
+      <w:lvlJc w:val="left"/>
+      <w:pPr>
+        <w:ind w:left="5040" w:hanging="360"/>
+      </w:pPr>
+      <w:rPr>
+        <w:rFonts w:ascii="Symbol" w:hAnsi="Symbol" w:hint="default"/>
+      </w:rPr>
+    </w:lvl>
+    <w:lvl w:ilvl="7" w:tplc="04090003" w:tentative="1">
+      <w:start w:val="1"/>
+      <w:numFmt w:val="bullet"/>
+      <w:lvlText w:val="o"/>
+      <w:lvlJc w:val="left"/>
+      <w:pPr>
+        <w:ind w:left="5760" w:hanging="360"/>
+      </w:pPr>
+      <w:rPr>
+        <w:rFonts w:ascii="Courier New" w:hAnsi="Courier New" w:cs="Courier New" w:hint="default"/>
+      </w:rPr>
+    </w:lvl>
+    <w:lvl w:ilvl="8" w:tplc="04090005" w:tentative="1">
+      <w:start w:val="1"/>
+      <w:numFmt w:val="bullet"/>
+      <w:lvlText w:val=""/>
+      <w:lvlJc w:val="left"/>
+      <w:pPr>
+        <w:ind w:left="6480" w:hanging="360"/>
+      </w:pPr>
+      <w:rPr>
+        <w:rFonts w:ascii="Wingdings" w:hAnsi="Wingdings" w:hint="default"/>
+      </w:rPr>
+    </w:lvl>
+  </w:abstractNum>
+  <w:abstractNum w:abstractNumId="8">
     <w:nsid w:val="532A3B63"/>
     <w:multiLevelType w:val="hybridMultilevel"/>
     <w:tmpl w:val="E6945DA4"/>
@@ -3405,7 +4646,7 @@
       </w:rPr>
     </w:lvl>
   </w:abstractNum>
-  <w:abstractNum w:abstractNumId="7">
+  <w:abstractNum w:abstractNumId="9">
     <w:nsid w:val="62DC5CA9"/>
     <w:multiLevelType w:val="hybridMultilevel"/>
     <w:tmpl w:val="0380A362"/>
@@ -3518,7 +4759,7 @@
       </w:rPr>
     </w:lvl>
   </w:abstractNum>
-  <w:abstractNum w:abstractNumId="8">
+  <w:abstractNum w:abstractNumId="10">
     <w:nsid w:val="67EC2638"/>
     <w:multiLevelType w:val="hybridMultilevel"/>
     <w:tmpl w:val="E976D40C"/>
@@ -3631,7 +4872,7 @@
       </w:rPr>
     </w:lvl>
   </w:abstractNum>
-  <w:abstractNum w:abstractNumId="9">
+  <w:abstractNum w:abstractNumId="11">
     <w:nsid w:val="736E0745"/>
     <w:multiLevelType w:val="multilevel"/>
     <w:tmpl w:val="3DB0DC6E"/>
@@ -3744,7 +4985,7 @@
       </w:rPr>
     </w:lvl>
   </w:abstractNum>
-  <w:abstractNum w:abstractNumId="10">
+  <w:abstractNum w:abstractNumId="12">
     <w:nsid w:val="7F2B7083"/>
     <w:multiLevelType w:val="multilevel"/>
     <w:tmpl w:val="4998BEF2"/>
@@ -3861,10 +5102,10 @@
     <w:abstractNumId w:val="3"/>
   </w:num>
   <w:num w:numId="2">
-    <w:abstractNumId w:val="10"/>
+    <w:abstractNumId w:val="12"/>
   </w:num>
   <w:num w:numId="3">
-    <w:abstractNumId w:val="9"/>
+    <w:abstractNumId w:val="11"/>
   </w:num>
   <w:num w:numId="4">
     <w:abstractNumId w:val="1"/>
@@ -3873,22 +5114,28 @@
     <w:abstractNumId w:val="0"/>
   </w:num>
   <w:num w:numId="6">
-    <w:abstractNumId w:val="6"/>
+    <w:abstractNumId w:val="8"/>
   </w:num>
   <w:num w:numId="7">
-    <w:abstractNumId w:val="8"/>
+    <w:abstractNumId w:val="10"/>
   </w:num>
   <w:num w:numId="8">
     <w:abstractNumId w:val="2"/>
   </w:num>
   <w:num w:numId="9">
-    <w:abstractNumId w:val="4"/>
+    <w:abstractNumId w:val="5"/>
   </w:num>
   <w:num w:numId="10">
-    <w:abstractNumId w:val="5"/>
+    <w:abstractNumId w:val="6"/>
   </w:num>
   <w:num w:numId="11">
+    <w:abstractNumId w:val="9"/>
+  </w:num>
+  <w:num w:numId="12">
     <w:abstractNumId w:val="7"/>
+  </w:num>
+  <w:num w:numId="13">
+    <w:abstractNumId w:val="4"/>
   </w:num>
 </w:numbering>
 </file>
@@ -4258,6 +5505,66 @@
       <w:contextualSpacing/>
     </w:pPr>
   </w:style>
+  <w:style w:type="paragraph" w:styleId="HTMLPreformatted">
+    <w:name w:val="HTML Preformatted"/>
+    <w:basedOn w:val="Normal"/>
+    <w:link w:val="HTMLPreformattedChar"/>
+    <w:uiPriority w:val="99"/>
+    <w:semiHidden/>
+    <w:unhideWhenUsed/>
+    <w:rsid w:val="003A2F69"/>
+    <w:pPr>
+      <w:tabs>
+        <w:tab w:val="left" w:pos="916"/>
+        <w:tab w:val="left" w:pos="1832"/>
+        <w:tab w:val="left" w:pos="2748"/>
+        <w:tab w:val="left" w:pos="3664"/>
+        <w:tab w:val="left" w:pos="4580"/>
+        <w:tab w:val="left" w:pos="5496"/>
+        <w:tab w:val="left" w:pos="6412"/>
+        <w:tab w:val="left" w:pos="7328"/>
+        <w:tab w:val="left" w:pos="8244"/>
+        <w:tab w:val="left" w:pos="9160"/>
+        <w:tab w:val="left" w:pos="10076"/>
+        <w:tab w:val="left" w:pos="10992"/>
+        <w:tab w:val="left" w:pos="11908"/>
+        <w:tab w:val="left" w:pos="12824"/>
+        <w:tab w:val="left" w:pos="13740"/>
+        <w:tab w:val="left" w:pos="14656"/>
+      </w:tabs>
+      <w:spacing w:line="240" w:lineRule="auto"/>
+    </w:pPr>
+    <w:rPr>
+      <w:rFonts w:ascii="Courier New" w:eastAsia="Times New Roman" w:hAnsi="Courier New" w:cs="Courier New"/>
+      <w:color w:val="auto"/>
+      <w:sz w:val="20"/>
+      <w:szCs w:val="20"/>
+    </w:rPr>
+  </w:style>
+  <w:style w:type="character" w:customStyle="1" w:styleId="HTMLPreformattedChar">
+    <w:name w:val="HTML Preformatted Char"/>
+    <w:basedOn w:val="DefaultParagraphFont"/>
+    <w:link w:val="HTMLPreformatted"/>
+    <w:uiPriority w:val="99"/>
+    <w:semiHidden/>
+    <w:rsid w:val="003A2F69"/>
+    <w:rPr>
+      <w:rFonts w:ascii="Courier New" w:eastAsia="Times New Roman" w:hAnsi="Courier New" w:cs="Courier New"/>
+      <w:color w:val="auto"/>
+      <w:sz w:val="20"/>
+      <w:szCs w:val="20"/>
+    </w:rPr>
+  </w:style>
+  <w:style w:type="character" w:customStyle="1" w:styleId="pln">
+    <w:name w:val="pln"/>
+    <w:basedOn w:val="DefaultParagraphFont"/>
+    <w:rsid w:val="003A2F69"/>
+  </w:style>
+  <w:style w:type="character" w:customStyle="1" w:styleId="str">
+    <w:name w:val="str"/>
+    <w:basedOn w:val="DefaultParagraphFont"/>
+    <w:rsid w:val="003A2F69"/>
+  </w:style>
 </w:styles>
 </file>
 
@@ -4626,6 +5933,66 @@
       <w:contextualSpacing/>
     </w:pPr>
   </w:style>
+  <w:style w:type="paragraph" w:styleId="HTMLPreformatted">
+    <w:name w:val="HTML Preformatted"/>
+    <w:basedOn w:val="Normal"/>
+    <w:link w:val="HTMLPreformattedChar"/>
+    <w:uiPriority w:val="99"/>
+    <w:semiHidden/>
+    <w:unhideWhenUsed/>
+    <w:rsid w:val="003A2F69"/>
+    <w:pPr>
+      <w:tabs>
+        <w:tab w:val="left" w:pos="916"/>
+        <w:tab w:val="left" w:pos="1832"/>
+        <w:tab w:val="left" w:pos="2748"/>
+        <w:tab w:val="left" w:pos="3664"/>
+        <w:tab w:val="left" w:pos="4580"/>
+        <w:tab w:val="left" w:pos="5496"/>
+        <w:tab w:val="left" w:pos="6412"/>
+        <w:tab w:val="left" w:pos="7328"/>
+        <w:tab w:val="left" w:pos="8244"/>
+        <w:tab w:val="left" w:pos="9160"/>
+        <w:tab w:val="left" w:pos="10076"/>
+        <w:tab w:val="left" w:pos="10992"/>
+        <w:tab w:val="left" w:pos="11908"/>
+        <w:tab w:val="left" w:pos="12824"/>
+        <w:tab w:val="left" w:pos="13740"/>
+        <w:tab w:val="left" w:pos="14656"/>
+      </w:tabs>
+      <w:spacing w:line="240" w:lineRule="auto"/>
+    </w:pPr>
+    <w:rPr>
+      <w:rFonts w:ascii="Courier New" w:eastAsia="Times New Roman" w:hAnsi="Courier New" w:cs="Courier New"/>
+      <w:color w:val="auto"/>
+      <w:sz w:val="20"/>
+      <w:szCs w:val="20"/>
+    </w:rPr>
+  </w:style>
+  <w:style w:type="character" w:customStyle="1" w:styleId="HTMLPreformattedChar">
+    <w:name w:val="HTML Preformatted Char"/>
+    <w:basedOn w:val="DefaultParagraphFont"/>
+    <w:link w:val="HTMLPreformatted"/>
+    <w:uiPriority w:val="99"/>
+    <w:semiHidden/>
+    <w:rsid w:val="003A2F69"/>
+    <w:rPr>
+      <w:rFonts w:ascii="Courier New" w:eastAsia="Times New Roman" w:hAnsi="Courier New" w:cs="Courier New"/>
+      <w:color w:val="auto"/>
+      <w:sz w:val="20"/>
+      <w:szCs w:val="20"/>
+    </w:rPr>
+  </w:style>
+  <w:style w:type="character" w:customStyle="1" w:styleId="pln">
+    <w:name w:val="pln"/>
+    <w:basedOn w:val="DefaultParagraphFont"/>
+    <w:rsid w:val="003A2F69"/>
+  </w:style>
+  <w:style w:type="character" w:customStyle="1" w:styleId="str">
+    <w:name w:val="str"/>
+    <w:basedOn w:val="DefaultParagraphFont"/>
+    <w:rsid w:val="003A2F69"/>
+  </w:style>
 </w:styles>
 </file>
 

</xml_diff>

<commit_message>
fixed cursor iteration error
</commit_message>
<xml_diff>
--- a/mocks/TEMPLATECapstone_Stage1.docx
+++ b/mocks/TEMPLATECapstone_Stage1.docx
@@ -9,559 +9,6 @@
           <w:color w:val="000000" w:themeColor="text1"/>
         </w:rPr>
       </w:pPr>
-      <w:r>
-        <w:rPr>
-          <w:b/>
-          <w:color w:val="000000" w:themeColor="text1"/>
-        </w:rPr>
-        <w:t>How to Use this Template</w:t>
-      </w:r>
-    </w:p>
-    <w:p>
-      <w:pPr>
-        <w:numPr>
-          <w:ilvl w:val="0"/>
-          <w:numId w:val="4"/>
-        </w:numPr>
-        <w:ind w:hanging="360"/>
-        <w:contextualSpacing/>
-        <w:rPr>
-          <w:color w:val="000000" w:themeColor="text1"/>
-        </w:rPr>
-      </w:pPr>
-      <w:r>
-        <w:rPr>
-          <w:rFonts w:eastAsia="Arial Unicode MS"/>
-          <w:color w:val="000000" w:themeColor="text1"/>
-        </w:rPr>
-        <w:t xml:space="preserve">Make a copy </w:t>
-      </w:r>
-      <w:proofErr w:type="gramStart"/>
-      <w:r>
-        <w:rPr>
-          <w:rFonts w:eastAsia="Arial Unicode MS"/>
-          <w:color w:val="000000" w:themeColor="text1"/>
-        </w:rPr>
-        <w:t>[ File</w:t>
-      </w:r>
-      <w:proofErr w:type="gramEnd"/>
-      <w:r>
-        <w:rPr>
-          <w:rFonts w:eastAsia="Arial Unicode MS"/>
-          <w:color w:val="000000" w:themeColor="text1"/>
-        </w:rPr>
-        <w:t xml:space="preserve"> → Make a copy... ] </w:t>
-      </w:r>
-    </w:p>
-    <w:p>
-      <w:pPr>
-        <w:numPr>
-          <w:ilvl w:val="0"/>
-          <w:numId w:val="4"/>
-        </w:numPr>
-        <w:ind w:hanging="360"/>
-        <w:contextualSpacing/>
-        <w:rPr>
-          <w:color w:val="000000" w:themeColor="text1"/>
-        </w:rPr>
-      </w:pPr>
-      <w:r>
-        <w:rPr>
-          <w:color w:val="000000" w:themeColor="text1"/>
-        </w:rPr>
-        <w:t>Rename this file: “</w:t>
-      </w:r>
-      <w:r>
-        <w:rPr>
-          <w:b/>
-          <w:color w:val="000000" w:themeColor="text1"/>
-        </w:rPr>
-        <w:t>Capstone_Stage1</w:t>
-      </w:r>
-      <w:r>
-        <w:rPr>
-          <w:color w:val="000000" w:themeColor="text1"/>
-        </w:rPr>
-        <w:t xml:space="preserve">” </w:t>
-      </w:r>
-    </w:p>
-    <w:p>
-      <w:pPr>
-        <w:numPr>
-          <w:ilvl w:val="0"/>
-          <w:numId w:val="4"/>
-        </w:numPr>
-        <w:ind w:hanging="360"/>
-        <w:contextualSpacing/>
-        <w:rPr>
-          <w:color w:val="000000" w:themeColor="text1"/>
-        </w:rPr>
-      </w:pPr>
-      <w:r>
-        <w:rPr>
-          <w:color w:val="000000" w:themeColor="text1"/>
-        </w:rPr>
-        <w:t>Replace the text in green</w:t>
-      </w:r>
-    </w:p>
-    <w:p>
-      <w:pPr>
-        <w:rPr>
-          <w:color w:val="000000" w:themeColor="text1"/>
-        </w:rPr>
-      </w:pPr>
-    </w:p>
-    <w:p>
-      <w:pPr>
-        <w:rPr>
-          <w:color w:val="000000" w:themeColor="text1"/>
-        </w:rPr>
-      </w:pPr>
-      <w:r>
-        <w:rPr>
-          <w:b/>
-          <w:color w:val="000000" w:themeColor="text1"/>
-        </w:rPr>
-        <w:t>Submission Instructions</w:t>
-      </w:r>
-    </w:p>
-    <w:p>
-      <w:pPr>
-        <w:numPr>
-          <w:ilvl w:val="0"/>
-          <w:numId w:val="1"/>
-        </w:numPr>
-        <w:ind w:hanging="360"/>
-        <w:contextualSpacing/>
-        <w:rPr>
-          <w:color w:val="000000" w:themeColor="text1"/>
-        </w:rPr>
-      </w:pPr>
-      <w:r>
-        <w:rPr>
-          <w:rFonts w:eastAsia="Arial Unicode MS"/>
-          <w:color w:val="000000" w:themeColor="text1"/>
-        </w:rPr>
-        <w:t>After you’ve completed all the sections, download this document as a PDF [ File → Download as PDF ]</w:t>
-      </w:r>
-    </w:p>
-    <w:p>
-      <w:pPr>
-        <w:numPr>
-          <w:ilvl w:val="0"/>
-          <w:numId w:val="1"/>
-        </w:numPr>
-        <w:ind w:hanging="360"/>
-        <w:contextualSpacing/>
-        <w:rPr>
-          <w:color w:val="000000" w:themeColor="text1"/>
-        </w:rPr>
-      </w:pPr>
-      <w:r>
-        <w:rPr>
-          <w:color w:val="000000" w:themeColor="text1"/>
-        </w:rPr>
-        <w:t xml:space="preserve">Create a new </w:t>
-      </w:r>
-      <w:proofErr w:type="spellStart"/>
-      <w:r>
-        <w:rPr>
-          <w:color w:val="000000" w:themeColor="text1"/>
-        </w:rPr>
-        <w:t>GitHub</w:t>
-      </w:r>
-      <w:proofErr w:type="spellEnd"/>
-      <w:r>
-        <w:rPr>
-          <w:color w:val="000000" w:themeColor="text1"/>
-        </w:rPr>
-        <w:t xml:space="preserve"> repo for the capstone. Name it “</w:t>
-      </w:r>
-      <w:r>
-        <w:rPr>
-          <w:b/>
-          <w:color w:val="000000" w:themeColor="text1"/>
-        </w:rPr>
-        <w:t>Capstone Project</w:t>
-      </w:r>
-      <w:r>
-        <w:rPr>
-          <w:color w:val="000000" w:themeColor="text1"/>
-        </w:rPr>
-        <w:t>”</w:t>
-      </w:r>
-    </w:p>
-    <w:p>
-      <w:pPr>
-        <w:numPr>
-          <w:ilvl w:val="0"/>
-          <w:numId w:val="1"/>
-        </w:numPr>
-        <w:ind w:hanging="360"/>
-        <w:contextualSpacing/>
-        <w:rPr>
-          <w:color w:val="000000" w:themeColor="text1"/>
-        </w:rPr>
-      </w:pPr>
-      <w:r>
-        <w:rPr>
-          <w:color w:val="000000" w:themeColor="text1"/>
-        </w:rPr>
-        <w:t>Add this document to your repo. Make sure it’s named “</w:t>
-      </w:r>
-      <w:r>
-        <w:rPr>
-          <w:b/>
-          <w:color w:val="000000" w:themeColor="text1"/>
-        </w:rPr>
-        <w:t>Capstone_Stage1.pdf</w:t>
-      </w:r>
-      <w:r>
-        <w:rPr>
-          <w:color w:val="000000" w:themeColor="text1"/>
-        </w:rPr>
-        <w:t xml:space="preserve">” </w:t>
-      </w:r>
-    </w:p>
-    <w:p>
-      <w:pPr>
-        <w:rPr>
-          <w:color w:val="000000" w:themeColor="text1"/>
-        </w:rPr>
-      </w:pPr>
-    </w:p>
-    <w:p>
-      <w:pPr>
-        <w:pBdr>
-          <w:top w:val="single" w:sz="4" w:space="1" w:color="auto"/>
-        </w:pBdr>
-        <w:rPr>
-          <w:color w:val="000000" w:themeColor="text1"/>
-        </w:rPr>
-      </w:pPr>
-    </w:p>
-    <w:p>
-      <w:pPr>
-        <w:rPr>
-          <w:color w:val="000000" w:themeColor="text1"/>
-        </w:rPr>
-      </w:pPr>
-    </w:p>
-    <w:p>
-      <w:pPr>
-        <w:rPr>
-          <w:color w:val="000000" w:themeColor="text1"/>
-        </w:rPr>
-      </w:pPr>
-    </w:p>
-    <w:p>
-      <w:pPr>
-        <w:ind w:left="360"/>
-        <w:rPr>
-          <w:color w:val="000000" w:themeColor="text1"/>
-        </w:rPr>
-      </w:pPr>
-      <w:hyperlink w:anchor="h.sm4ra97uwo11">
-        <w:r>
-          <w:rPr>
-            <w:color w:val="000000" w:themeColor="text1"/>
-            <w:u w:val="single"/>
-          </w:rPr>
-          <w:t>Description</w:t>
-        </w:r>
-      </w:hyperlink>
-    </w:p>
-    <w:p>
-      <w:pPr>
-        <w:ind w:left="360"/>
-        <w:rPr>
-          <w:color w:val="000000" w:themeColor="text1"/>
-        </w:rPr>
-      </w:pPr>
-      <w:hyperlink w:anchor="h.aws88pzfmqca">
-        <w:r>
-          <w:rPr>
-            <w:color w:val="000000" w:themeColor="text1"/>
-            <w:u w:val="single"/>
-          </w:rPr>
-          <w:t>Intended User</w:t>
-        </w:r>
-      </w:hyperlink>
-    </w:p>
-    <w:p>
-      <w:pPr>
-        <w:ind w:left="360"/>
-        <w:rPr>
-          <w:color w:val="000000" w:themeColor="text1"/>
-        </w:rPr>
-      </w:pPr>
-      <w:hyperlink w:anchor="h.zheq5430xrpq">
-        <w:r>
-          <w:rPr>
-            <w:color w:val="000000" w:themeColor="text1"/>
-            <w:u w:val="single"/>
-          </w:rPr>
-          <w:t>Features</w:t>
-        </w:r>
-      </w:hyperlink>
-    </w:p>
-    <w:p>
-      <w:pPr>
-        <w:ind w:left="360"/>
-        <w:rPr>
-          <w:color w:val="000000" w:themeColor="text1"/>
-        </w:rPr>
-      </w:pPr>
-      <w:hyperlink w:anchor="h.giquerrw6g46">
-        <w:r>
-          <w:rPr>
-            <w:color w:val="000000" w:themeColor="text1"/>
-            <w:u w:val="single"/>
-          </w:rPr>
-          <w:t>User Interface Mocks</w:t>
-        </w:r>
-      </w:hyperlink>
-    </w:p>
-    <w:p>
-      <w:pPr>
-        <w:ind w:left="720"/>
-        <w:rPr>
-          <w:color w:val="000000" w:themeColor="text1"/>
-        </w:rPr>
-      </w:pPr>
-      <w:hyperlink w:anchor="h.a4jdupabry3k">
-        <w:r>
-          <w:rPr>
-            <w:color w:val="000000" w:themeColor="text1"/>
-            <w:u w:val="single"/>
-          </w:rPr>
-          <w:t>Screen 1</w:t>
-        </w:r>
-      </w:hyperlink>
-    </w:p>
-    <w:p>
-      <w:pPr>
-        <w:ind w:left="720"/>
-        <w:rPr>
-          <w:color w:val="000000" w:themeColor="text1"/>
-        </w:rPr>
-      </w:pPr>
-      <w:hyperlink w:anchor="h.dpcbbkx5yry">
-        <w:r>
-          <w:rPr>
-            <w:color w:val="000000" w:themeColor="text1"/>
-            <w:u w:val="single"/>
-          </w:rPr>
-          <w:t>Screen 2</w:t>
-        </w:r>
-      </w:hyperlink>
-    </w:p>
-    <w:p>
-      <w:pPr>
-        <w:ind w:left="360"/>
-        <w:rPr>
-          <w:color w:val="000000" w:themeColor="text1"/>
-        </w:rPr>
-      </w:pPr>
-      <w:hyperlink w:anchor="h.gvcvmae8jn8u">
-        <w:r>
-          <w:rPr>
-            <w:color w:val="000000" w:themeColor="text1"/>
-            <w:u w:val="single"/>
-          </w:rPr>
-          <w:t>Key Considerations</w:t>
-        </w:r>
-      </w:hyperlink>
-    </w:p>
-    <w:p>
-      <w:pPr>
-        <w:ind w:left="1080"/>
-        <w:rPr>
-          <w:color w:val="000000" w:themeColor="text1"/>
-        </w:rPr>
-      </w:pPr>
-      <w:hyperlink w:anchor="h.v8my7nhtvz0m">
-        <w:r>
-          <w:rPr>
-            <w:color w:val="000000" w:themeColor="text1"/>
-            <w:u w:val="single"/>
-          </w:rPr>
-          <w:t>How will your app handle data persistence?</w:t>
-        </w:r>
-      </w:hyperlink>
-    </w:p>
-    <w:p>
-      <w:pPr>
-        <w:ind w:left="1080"/>
-        <w:rPr>
-          <w:color w:val="000000" w:themeColor="text1"/>
-        </w:rPr>
-      </w:pPr>
-      <w:hyperlink w:anchor="h.gw69vjn1ico0">
-        <w:r>
-          <w:rPr>
-            <w:color w:val="000000" w:themeColor="text1"/>
-            <w:u w:val="single"/>
-          </w:rPr>
-          <w:t>Describe any corner cases in the UX.</w:t>
-        </w:r>
-      </w:hyperlink>
-    </w:p>
-    <w:p>
-      <w:pPr>
-        <w:ind w:left="1080"/>
-        <w:rPr>
-          <w:color w:val="000000" w:themeColor="text1"/>
-        </w:rPr>
-      </w:pPr>
-      <w:hyperlink w:anchor="h.6yqqubmw5bs">
-        <w:r>
-          <w:rPr>
-            <w:color w:val="000000" w:themeColor="text1"/>
-            <w:u w:val="single"/>
-          </w:rPr>
-          <w:t xml:space="preserve">Describe any libraries you’ll be using and share </w:t>
-        </w:r>
-        <w:proofErr w:type="gramStart"/>
-        <w:r>
-          <w:rPr>
-            <w:color w:val="000000" w:themeColor="text1"/>
-            <w:u w:val="single"/>
-          </w:rPr>
-          <w:t>your</w:t>
-        </w:r>
-        <w:proofErr w:type="gramEnd"/>
-        <w:r>
-          <w:rPr>
-            <w:color w:val="000000" w:themeColor="text1"/>
-            <w:u w:val="single"/>
-          </w:rPr>
-          <w:t xml:space="preserve"> reasoning for including them.</w:t>
-        </w:r>
-      </w:hyperlink>
-    </w:p>
-    <w:p>
-      <w:pPr>
-        <w:ind w:left="360"/>
-        <w:rPr>
-          <w:color w:val="000000" w:themeColor="text1"/>
-        </w:rPr>
-      </w:pPr>
-      <w:hyperlink w:anchor="h.v518bncmggeg">
-        <w:r>
-          <w:rPr>
-            <w:color w:val="000000" w:themeColor="text1"/>
-            <w:u w:val="single"/>
-          </w:rPr>
-          <w:t>Next Steps: Required Tasks</w:t>
-        </w:r>
-      </w:hyperlink>
-    </w:p>
-    <w:p>
-      <w:pPr>
-        <w:ind w:left="720"/>
-        <w:rPr>
-          <w:color w:val="000000" w:themeColor="text1"/>
-        </w:rPr>
-      </w:pPr>
-      <w:hyperlink w:anchor="h.8oe8zpk3qsmp">
-        <w:r>
-          <w:rPr>
-            <w:color w:val="000000" w:themeColor="text1"/>
-            <w:u w:val="single"/>
-          </w:rPr>
-          <w:t>Task 1: Project Setup</w:t>
-        </w:r>
-      </w:hyperlink>
-    </w:p>
-    <w:p>
-      <w:pPr>
-        <w:ind w:left="720"/>
-        <w:rPr>
-          <w:color w:val="000000" w:themeColor="text1"/>
-        </w:rPr>
-      </w:pPr>
-      <w:hyperlink w:anchor="h.rzllsk6uqztx">
-        <w:r>
-          <w:rPr>
-            <w:color w:val="000000" w:themeColor="text1"/>
-            <w:u w:val="single"/>
-          </w:rPr>
-          <w:t>Task 2: Implement UI for Each Activity and Fragment</w:t>
-        </w:r>
-      </w:hyperlink>
-    </w:p>
-    <w:p>
-      <w:pPr>
-        <w:ind w:left="720"/>
-        <w:rPr>
-          <w:color w:val="000000" w:themeColor="text1"/>
-        </w:rPr>
-      </w:pPr>
-      <w:hyperlink w:anchor="h.fdmohs7hes">
-        <w:r>
-          <w:rPr>
-            <w:color w:val="000000" w:themeColor="text1"/>
-            <w:u w:val="single"/>
-          </w:rPr>
-          <w:t>Task 3: Your Next Task</w:t>
-        </w:r>
-      </w:hyperlink>
-    </w:p>
-    <w:p>
-      <w:pPr>
-        <w:ind w:left="720"/>
-        <w:rPr>
-          <w:color w:val="000000" w:themeColor="text1"/>
-        </w:rPr>
-      </w:pPr>
-      <w:hyperlink w:anchor="h.umfwsvmx7tpn">
-        <w:r>
-          <w:rPr>
-            <w:color w:val="000000" w:themeColor="text1"/>
-            <w:u w:val="single"/>
-          </w:rPr>
-          <w:t>Task 4: Your Next Task</w:t>
-        </w:r>
-      </w:hyperlink>
-    </w:p>
-    <w:p>
-      <w:pPr>
-        <w:ind w:left="720"/>
-        <w:rPr>
-          <w:color w:val="000000" w:themeColor="text1"/>
-        </w:rPr>
-      </w:pPr>
-      <w:hyperlink w:anchor="h.kjidlkq4xm3u">
-        <w:r>
-          <w:rPr>
-            <w:color w:val="000000" w:themeColor="text1"/>
-            <w:u w:val="single"/>
-          </w:rPr>
-          <w:t>Task 5: Your Next Task</w:t>
-        </w:r>
-      </w:hyperlink>
-    </w:p>
-    <w:p>
-      <w:pPr>
-        <w:rPr>
-          <w:color w:val="000000" w:themeColor="text1"/>
-        </w:rPr>
-      </w:pPr>
-    </w:p>
-    <w:p>
-      <w:pPr>
-        <w:rPr>
-          <w:color w:val="000000" w:themeColor="text1"/>
-        </w:rPr>
-      </w:pPr>
-    </w:p>
-    <w:p>
-      <w:pPr>
-        <w:rPr>
-          <w:color w:val="000000" w:themeColor="text1"/>
-        </w:rPr>
-      </w:pPr>
       <w:proofErr w:type="spellStart"/>
       <w:r>
         <w:rPr>
@@ -758,6 +205,19 @@
         </w:rPr>
         <w:t xml:space="preserve"> a full English version as well as a full Chinese version.</w:t>
       </w:r>
+      <w:r>
+        <w:rPr>
+          <w:color w:val="000000" w:themeColor="text1"/>
+        </w:rPr>
+        <w:t xml:space="preserve">  Data is retrieved from the Taipei City Open Data API and stored in a local database.</w:t>
+      </w:r>
+    </w:p>
+    <w:p>
+      <w:pPr>
+        <w:rPr>
+          <w:color w:val="000000" w:themeColor="text1"/>
+        </w:rPr>
+      </w:pPr>
     </w:p>
     <w:p>
       <w:pPr>
@@ -806,7 +266,6 @@
         <w:rPr>
           <w:color w:val="000000" w:themeColor="text1"/>
         </w:rPr>
-        <w:lastRenderedPageBreak/>
         <w:t xml:space="preserve">I Love </w:t>
       </w:r>
       <w:proofErr w:type="spellStart"/>
@@ -1047,6 +506,7 @@
           <w:sz w:val="22"/>
           <w:szCs w:val="22"/>
         </w:rPr>
+        <w:lastRenderedPageBreak/>
         <w:t>User Interface Mocks</w:t>
       </w:r>
     </w:p>
@@ -1160,6 +620,13 @@
         <w:br/>
         <w:t>Settings menu is available in the overflow menu to change languages</w:t>
       </w:r>
+      <w:r>
+        <w:rPr>
+          <w:rFonts w:eastAsia="Arial Unicode MS"/>
+          <w:color w:val="000000" w:themeColor="text1"/>
+        </w:rPr>
+        <w:t>.  This option is necessary as the data from the API can be returned in one of two languages, English or Chinese.</w:t>
+      </w:r>
     </w:p>
     <w:p>
       <w:pPr>
@@ -1195,6 +662,7 @@
           <w:sz w:val="22"/>
           <w:szCs w:val="22"/>
         </w:rPr>
+        <w:lastRenderedPageBreak/>
         <w:t>Screen 2</w:t>
       </w:r>
       <w:r>
@@ -1267,6 +735,13 @@
           <w:color w:val="000000" w:themeColor="text1"/>
         </w:rPr>
       </w:pPr>
+    </w:p>
+    <w:p>
+      <w:pPr>
+        <w:rPr>
+          <w:color w:val="000000" w:themeColor="text1"/>
+        </w:rPr>
+      </w:pPr>
       <w:r>
         <w:rPr>
           <w:rFonts w:eastAsia="Arial Unicode MS"/>
@@ -1415,6 +890,38 @@
     <w:p>
       <w:pPr>
         <w:rPr>
+          <w:rFonts w:eastAsia="Arial Unicode MS"/>
+          <w:color w:val="000000" w:themeColor="text1"/>
+        </w:rPr>
+      </w:pPr>
+    </w:p>
+    <w:p>
+      <w:pPr>
+        <w:rPr>
+          <w:rFonts w:eastAsia="Arial Unicode MS"/>
+          <w:color w:val="000000" w:themeColor="text1"/>
+        </w:rPr>
+      </w:pPr>
+    </w:p>
+    <w:p>
+      <w:pPr>
+        <w:rPr>
+          <w:rFonts w:eastAsia="Arial Unicode MS"/>
+          <w:color w:val="000000" w:themeColor="text1"/>
+        </w:rPr>
+      </w:pPr>
+    </w:p>
+    <w:p>
+      <w:pPr>
+        <w:rPr>
+          <w:rFonts w:eastAsia="Arial Unicode MS"/>
+          <w:color w:val="000000" w:themeColor="text1"/>
+        </w:rPr>
+      </w:pPr>
+    </w:p>
+    <w:p>
+      <w:pPr>
+        <w:rPr>
           <w:color w:val="000000" w:themeColor="text1"/>
         </w:rPr>
       </w:pPr>
@@ -1437,6 +944,7 @@
           <w:sz w:val="22"/>
           <w:szCs w:val="22"/>
         </w:rPr>
+        <w:lastRenderedPageBreak/>
         <w:t>Screen 3 – Map Screen</w:t>
       </w:r>
     </w:p>
@@ -1467,7 +975,6 @@
           <w:noProof/>
           <w:color w:val="000000" w:themeColor="text1"/>
         </w:rPr>
-        <w:lastRenderedPageBreak/>
         <w:drawing>
           <wp:inline distT="0" distB="0" distL="0" distR="0" wp14:anchorId="3B26364F" wp14:editId="43FE55E2">
             <wp:extent cx="2694148" cy="5133975"/>
@@ -1643,6 +1150,30 @@
     </w:p>
     <w:p>
       <w:pPr>
+        <w:rPr>
+          <w:rFonts w:eastAsia="Arial Unicode MS"/>
+          <w:color w:val="000000" w:themeColor="text1"/>
+        </w:rPr>
+      </w:pPr>
+    </w:p>
+    <w:p>
+      <w:pPr>
+        <w:rPr>
+          <w:rFonts w:eastAsia="Arial Unicode MS"/>
+          <w:color w:val="000000" w:themeColor="text1"/>
+        </w:rPr>
+      </w:pPr>
+    </w:p>
+    <w:p>
+      <w:pPr>
+        <w:rPr>
+          <w:rFonts w:eastAsia="Arial Unicode MS"/>
+          <w:color w:val="000000" w:themeColor="text1"/>
+        </w:rPr>
+      </w:pPr>
+    </w:p>
+    <w:p>
+      <w:pPr>
         <w:pStyle w:val="Heading2"/>
         <w:contextualSpacing w:val="0"/>
         <w:rPr>
@@ -1659,6 +1190,7 @@
           <w:sz w:val="22"/>
           <w:szCs w:val="22"/>
         </w:rPr>
+        <w:lastRenderedPageBreak/>
         <w:t>Screen 4 – Station Details Screen</w:t>
       </w:r>
     </w:p>
@@ -1689,7 +1221,6 @@
           <w:noProof/>
           <w:color w:val="000000" w:themeColor="text1"/>
         </w:rPr>
-        <w:lastRenderedPageBreak/>
         <w:drawing>
           <wp:inline distT="0" distB="0" distL="0" distR="0" wp14:anchorId="48132507" wp14:editId="218050B7">
             <wp:extent cx="2876550" cy="5481561"/>
@@ -1856,7 +1387,7 @@
         <w:pStyle w:val="Heading1"/>
         <w:contextualSpacing w:val="0"/>
         <w:rPr>
-          <w:rFonts w:ascii="Arial" w:hAnsi="Arial" w:cs="Arial"/>
+          <w:rFonts w:ascii="Arial" w:eastAsia="Arial" w:hAnsi="Arial" w:cs="Arial"/>
           <w:color w:val="000000" w:themeColor="text1"/>
           <w:sz w:val="22"/>
           <w:szCs w:val="22"/>
@@ -1864,6 +1395,18 @@
       </w:pPr>
       <w:bookmarkStart w:id="7" w:name="h.gvcvmae8jn8u" w:colFirst="0" w:colLast="0"/>
       <w:bookmarkEnd w:id="7"/>
+    </w:p>
+    <w:p>
+      <w:pPr>
+        <w:pStyle w:val="Heading1"/>
+        <w:contextualSpacing w:val="0"/>
+        <w:rPr>
+          <w:rFonts w:ascii="Arial" w:hAnsi="Arial" w:cs="Arial"/>
+          <w:color w:val="000000" w:themeColor="text1"/>
+          <w:sz w:val="22"/>
+          <w:szCs w:val="22"/>
+        </w:rPr>
+      </w:pPr>
       <w:r>
         <w:rPr>
           <w:rFonts w:ascii="Arial" w:hAnsi="Arial" w:cs="Arial"/>
@@ -1921,7 +1464,6 @@
         <w:rPr>
           <w:color w:val="000000" w:themeColor="text1"/>
         </w:rPr>
-        <w:lastRenderedPageBreak/>
         <w:t xml:space="preserve">App data will be fetched from API and stored in </w:t>
       </w:r>
       <w:proofErr w:type="gramStart"/>
@@ -2001,6 +1543,94 @@
           <w:color w:val="000000" w:themeColor="text1"/>
         </w:rPr>
       </w:pPr>
+      <w:r>
+        <w:rPr>
+          <w:color w:val="000000" w:themeColor="text1"/>
+        </w:rPr>
+        <w:t xml:space="preserve">Attempting to use the app without </w:t>
+      </w:r>
+      <w:proofErr w:type="spellStart"/>
+      <w:r>
+        <w:rPr>
+          <w:color w:val="000000" w:themeColor="text1"/>
+        </w:rPr>
+        <w:t>google</w:t>
+      </w:r>
+      <w:proofErr w:type="spellEnd"/>
+      <w:r>
+        <w:rPr>
+          <w:color w:val="000000" w:themeColor="text1"/>
+        </w:rPr>
+        <w:t xml:space="preserve"> play services installed will limit features.</w:t>
+      </w:r>
+    </w:p>
+    <w:p>
+      <w:pPr>
+        <w:rPr>
+          <w:color w:val="000000" w:themeColor="text1"/>
+        </w:rPr>
+      </w:pPr>
+    </w:p>
+    <w:p>
+      <w:pPr>
+        <w:rPr>
+          <w:color w:val="000000" w:themeColor="text1"/>
+        </w:rPr>
+      </w:pPr>
+      <w:r>
+        <w:rPr>
+          <w:color w:val="000000" w:themeColor="text1"/>
+        </w:rPr>
+        <w:t>If the user has disabled location services or location cannot be determined distance to stations can’t be determined.  An empty view will be necessary in this case.</w:t>
+      </w:r>
+    </w:p>
+    <w:p>
+      <w:pPr>
+        <w:rPr>
+          <w:color w:val="000000" w:themeColor="text1"/>
+        </w:rPr>
+      </w:pPr>
+    </w:p>
+    <w:p>
+      <w:pPr>
+        <w:rPr>
+          <w:color w:val="000000" w:themeColor="text1"/>
+        </w:rPr>
+      </w:pPr>
+      <w:r>
+        <w:rPr>
+          <w:color w:val="000000" w:themeColor="text1"/>
+        </w:rPr>
+        <w:t>If user attempts to use the app for the first time without a network connection no data will be displayed, an empty view is necessary.</w:t>
+      </w:r>
+    </w:p>
+    <w:p>
+      <w:pPr>
+        <w:rPr>
+          <w:color w:val="000000" w:themeColor="text1"/>
+        </w:rPr>
+      </w:pPr>
+    </w:p>
+    <w:p>
+      <w:pPr>
+        <w:rPr>
+          <w:color w:val="000000" w:themeColor="text1"/>
+        </w:rPr>
+      </w:pPr>
+    </w:p>
+    <w:p>
+      <w:pPr>
+        <w:rPr>
+          <w:color w:val="000000" w:themeColor="text1"/>
+        </w:rPr>
+      </w:pPr>
+    </w:p>
+    <w:p>
+      <w:pPr>
+        <w:rPr>
+          <w:color w:val="000000" w:themeColor="text1"/>
+        </w:rPr>
+      </w:pPr>
     </w:p>
     <w:p>
       <w:pPr>
@@ -2054,6 +1684,11 @@
     </w:p>
     <w:p>
       <w:pPr>
+        <w:pStyle w:val="ListParagraph"/>
+        <w:numPr>
+          <w:ilvl w:val="0"/>
+          <w:numId w:val="14"/>
+        </w:numPr>
         <w:rPr>
           <w:color w:val="000000" w:themeColor="text1"/>
         </w:rPr>
@@ -2067,6 +1702,35 @@
     </w:p>
     <w:p>
       <w:pPr>
+        <w:pStyle w:val="ListParagraph"/>
+        <w:numPr>
+          <w:ilvl w:val="0"/>
+          <w:numId w:val="14"/>
+        </w:numPr>
+        <w:rPr>
+          <w:color w:val="000000" w:themeColor="text1"/>
+        </w:rPr>
+      </w:pPr>
+      <w:r>
+        <w:rPr>
+          <w:color w:val="000000" w:themeColor="text1"/>
+        </w:rPr>
+        <w:t>Support</w:t>
+      </w:r>
+      <w:r>
+        <w:rPr>
+          <w:color w:val="000000" w:themeColor="text1"/>
+        </w:rPr>
+        <w:t xml:space="preserve"> design library will be used for backwards compatible material design features</w:t>
+      </w:r>
+    </w:p>
+    <w:p>
+      <w:pPr>
+        <w:pStyle w:val="ListParagraph"/>
+        <w:numPr>
+          <w:ilvl w:val="0"/>
+          <w:numId w:val="14"/>
+        </w:numPr>
         <w:rPr>
           <w:color w:val="000000" w:themeColor="text1"/>
         </w:rPr>
@@ -2088,17 +1752,55 @@
     </w:p>
     <w:p>
       <w:pPr>
-        <w:rPr>
-          <w:color w:val="000000" w:themeColor="text1"/>
-        </w:rPr>
-      </w:pPr>
-    </w:p>
-    <w:p>
-      <w:pPr>
-        <w:pStyle w:val="Heading1"/>
+        <w:pStyle w:val="ListParagraph"/>
+        <w:numPr>
+          <w:ilvl w:val="0"/>
+          <w:numId w:val="14"/>
+        </w:numPr>
+        <w:rPr>
+          <w:color w:val="000000" w:themeColor="text1"/>
+        </w:rPr>
+      </w:pPr>
+      <w:r>
+        <w:rPr>
+          <w:color w:val="000000" w:themeColor="text1"/>
+        </w:rPr>
+        <w:t>Google play services for maps and location</w:t>
+      </w:r>
+    </w:p>
+    <w:p>
+      <w:pPr>
+        <w:pStyle w:val="ListParagraph"/>
+        <w:numPr>
+          <w:ilvl w:val="0"/>
+          <w:numId w:val="14"/>
+        </w:numPr>
+        <w:rPr>
+          <w:color w:val="000000" w:themeColor="text1"/>
+        </w:rPr>
+      </w:pPr>
+      <w:proofErr w:type="spellStart"/>
+      <w:r>
+        <w:rPr>
+          <w:color w:val="000000" w:themeColor="text1"/>
+        </w:rPr>
+        <w:t>RecyclerView</w:t>
+      </w:r>
+      <w:proofErr w:type="spellEnd"/>
+      <w:r>
+        <w:rPr>
+          <w:color w:val="000000" w:themeColor="text1"/>
+        </w:rPr>
+        <w:t xml:space="preserve"> for handling the list of stations</w:t>
+      </w:r>
+    </w:p>
+    <w:p>
+      <w:pPr>
+        <w:pStyle w:val="Heading2"/>
         <w:contextualSpacing w:val="0"/>
         <w:rPr>
-          <w:rFonts w:ascii="Arial" w:hAnsi="Arial" w:cs="Arial"/>
+          <w:rFonts w:ascii="Arial" w:eastAsia="Arial" w:hAnsi="Arial" w:cs="Arial"/>
+          <w:b w:val="0"/>
           <w:color w:val="000000" w:themeColor="text1"/>
           <w:sz w:val="22"/>
           <w:szCs w:val="22"/>
@@ -2106,42 +1808,22 @@
       </w:pPr>
       <w:bookmarkStart w:id="11" w:name="h.v518bncmggeg" w:colFirst="0" w:colLast="0"/>
       <w:bookmarkEnd w:id="11"/>
-      <w:r>
-        <w:rPr>
-          <w:rFonts w:ascii="Arial" w:hAnsi="Arial" w:cs="Arial"/>
-          <w:color w:val="000000" w:themeColor="text1"/>
-          <w:sz w:val="22"/>
-          <w:szCs w:val="22"/>
-        </w:rPr>
-        <w:t>Next Steps: Required Tasks</w:t>
-      </w:r>
-    </w:p>
-    <w:p>
-      <w:pPr>
-        <w:rPr>
-          <w:color w:val="000000" w:themeColor="text1"/>
-        </w:rPr>
-      </w:pPr>
-    </w:p>
-    <w:p>
-      <w:pPr>
-        <w:rPr>
-          <w:color w:val="000000" w:themeColor="text1"/>
-        </w:rPr>
-      </w:pPr>
-      <w:r>
-        <w:rPr>
-          <w:color w:val="000000" w:themeColor="text1"/>
-        </w:rPr>
-        <w:t>This is the section where you can take the main features of your app (declared above) and decompose them into tangible technical tasks that you can complete incrementally until you have a finished app.</w:t>
-      </w:r>
-    </w:p>
-    <w:p>
-      <w:pPr>
-        <w:rPr>
-          <w:color w:val="000000" w:themeColor="text1"/>
-        </w:rPr>
-      </w:pPr>
+    </w:p>
+    <w:p/>
+    <w:p/>
+    <w:p/>
+    <w:p>
+      <w:pPr>
+        <w:rPr>
+          <w:b/>
+        </w:rPr>
+      </w:pPr>
+      <w:r>
+        <w:rPr>
+          <w:b/>
+        </w:rPr>
+        <w:t>Tasks</w:t>
+      </w:r>
     </w:p>
     <w:p>
       <w:pPr>
@@ -2154,8 +1836,18 @@
           <w:szCs w:val="22"/>
         </w:rPr>
       </w:pPr>
-      <w:bookmarkStart w:id="12" w:name="h.8oe8zpk3qsmp" w:colFirst="0" w:colLast="0"/>
-      <w:bookmarkEnd w:id="12"/>
+    </w:p>
+    <w:p>
+      <w:pPr>
+        <w:pStyle w:val="Heading2"/>
+        <w:contextualSpacing w:val="0"/>
+        <w:rPr>
+          <w:rFonts w:ascii="Arial" w:hAnsi="Arial" w:cs="Arial"/>
+          <w:color w:val="000000" w:themeColor="text1"/>
+          <w:sz w:val="22"/>
+          <w:szCs w:val="22"/>
+        </w:rPr>
+      </w:pPr>
       <w:r>
         <w:rPr>
           <w:rFonts w:ascii="Arial" w:hAnsi="Arial" w:cs="Arial"/>
@@ -2196,6 +1888,7 @@
         <w:rPr>
           <w:color w:val="000000" w:themeColor="text1"/>
         </w:rPr>
+        <w:lastRenderedPageBreak/>
         <w:t>Create four activities</w:t>
       </w:r>
     </w:p>
@@ -2416,8 +2109,6 @@
         </w:rPr>
         <w:t>'com.android.support:recyclerview-v7:22.2.0'</w:t>
       </w:r>
-      <w:bookmarkStart w:id="13" w:name="_GoBack"/>
-      <w:bookmarkEnd w:id="13"/>
     </w:p>
     <w:p>
       <w:pPr>
@@ -2515,8 +2206,8 @@
           <w:szCs w:val="22"/>
         </w:rPr>
       </w:pPr>
-      <w:bookmarkStart w:id="14" w:name="h.rzllsk6uqztx" w:colFirst="0" w:colLast="0"/>
-      <w:bookmarkEnd w:id="14"/>
+      <w:bookmarkStart w:id="12" w:name="h.rzllsk6uqztx" w:colFirst="0" w:colLast="0"/>
+      <w:bookmarkEnd w:id="12"/>
       <w:r>
         <w:rPr>
           <w:rFonts w:ascii="Arial" w:hAnsi="Arial" w:cs="Arial"/>
@@ -2570,7 +2261,6 @@
         <w:rPr>
           <w:color w:val="000000" w:themeColor="text1"/>
         </w:rPr>
-        <w:lastRenderedPageBreak/>
         <w:t xml:space="preserve">Build UI for </w:t>
       </w:r>
       <w:r>
@@ -2642,8 +2332,8 @@
           <w:szCs w:val="22"/>
         </w:rPr>
       </w:pPr>
-      <w:bookmarkStart w:id="15" w:name="h.fdmohs7hes" w:colFirst="0" w:colLast="0"/>
-      <w:bookmarkEnd w:id="15"/>
+      <w:bookmarkStart w:id="13" w:name="h.fdmohs7hes" w:colFirst="0" w:colLast="0"/>
+      <w:bookmarkEnd w:id="13"/>
       <w:r>
         <w:rPr>
           <w:rFonts w:ascii="Arial" w:hAnsi="Arial" w:cs="Arial"/>
@@ -2800,8 +2490,8 @@
           <w:szCs w:val="22"/>
         </w:rPr>
       </w:pPr>
-      <w:bookmarkStart w:id="16" w:name="h.umfwsvmx7tpn" w:colFirst="0" w:colLast="0"/>
-      <w:bookmarkEnd w:id="16"/>
+      <w:bookmarkStart w:id="14" w:name="h.umfwsvmx7tpn" w:colFirst="0" w:colLast="0"/>
+      <w:bookmarkEnd w:id="14"/>
       <w:r>
         <w:rPr>
           <w:rFonts w:ascii="Arial" w:hAnsi="Arial" w:cs="Arial"/>
@@ -2897,6 +2587,7 @@
         <w:rPr>
           <w:color w:val="000000" w:themeColor="text1"/>
         </w:rPr>
+        <w:lastRenderedPageBreak/>
         <w:t xml:space="preserve">Implement a </w:t>
       </w:r>
       <w:proofErr w:type="spellStart"/>
@@ -3013,8 +2704,8 @@
           <w:szCs w:val="22"/>
         </w:rPr>
       </w:pPr>
-      <w:bookmarkStart w:id="17" w:name="h.kjidlkq4xm3u" w:colFirst="0" w:colLast="0"/>
-      <w:bookmarkEnd w:id="17"/>
+      <w:bookmarkStart w:id="15" w:name="h.kjidlkq4xm3u" w:colFirst="0" w:colLast="0"/>
+      <w:bookmarkEnd w:id="15"/>
       <w:r>
         <w:rPr>
           <w:rFonts w:ascii="Arial" w:hAnsi="Arial" w:cs="Arial"/>
@@ -3146,14 +2837,27 @@
         <w:rPr>
           <w:color w:val="000000" w:themeColor="text1"/>
         </w:rPr>
-        <w:lastRenderedPageBreak/>
         <w:t xml:space="preserve">The data from the web API contains values for each station’s details in Chinese and in English.  </w:t>
       </w:r>
       <w:r>
         <w:rPr>
           <w:color w:val="000000" w:themeColor="text1"/>
         </w:rPr>
-        <w:t xml:space="preserve">As the data is returned from the web API it is not a string resource and thus not translatable and unaffected by the device’s language settings.  </w:t>
+        <w:t>As the data is returned from the web API</w:t>
+      </w:r>
+      <w:r>
+        <w:rPr>
+          <w:color w:val="000000" w:themeColor="text1"/>
+        </w:rPr>
+        <w:t>,</w:t>
+      </w:r>
+      <w:bookmarkStart w:id="16" w:name="_GoBack"/>
+      <w:bookmarkEnd w:id="16"/>
+      <w:r>
+        <w:rPr>
+          <w:color w:val="000000" w:themeColor="text1"/>
+        </w:rPr>
+        <w:t xml:space="preserve"> it is not a string resource and thus not translatable and unaffected by the device’s language settings.  </w:t>
       </w:r>
       <w:r>
         <w:rPr>
@@ -3325,190 +3029,6 @@
           <w:color w:val="000000" w:themeColor="text1"/>
         </w:rPr>
       </w:pPr>
-    </w:p>
-    <w:p>
-      <w:pPr>
-        <w:rPr>
-          <w:color w:val="000000" w:themeColor="text1"/>
-        </w:rPr>
-      </w:pPr>
-    </w:p>
-    <w:p>
-      <w:pPr>
-        <w:rPr>
-          <w:color w:val="000000" w:themeColor="text1"/>
-        </w:rPr>
-      </w:pPr>
-    </w:p>
-    <w:p>
-      <w:pPr>
-        <w:rPr>
-          <w:color w:val="000000" w:themeColor="text1"/>
-        </w:rPr>
-      </w:pPr>
-    </w:p>
-    <w:p>
-      <w:pPr>
-        <w:rPr>
-          <w:color w:val="000000" w:themeColor="text1"/>
-        </w:rPr>
-      </w:pPr>
-    </w:p>
-    <w:p>
-      <w:pPr>
-        <w:rPr>
-          <w:color w:val="000000" w:themeColor="text1"/>
-        </w:rPr>
-      </w:pPr>
-    </w:p>
-    <w:p>
-      <w:pPr>
-        <w:rPr>
-          <w:color w:val="000000" w:themeColor="text1"/>
-        </w:rPr>
-      </w:pPr>
-      <w:r>
-        <w:rPr>
-          <w:color w:val="000000" w:themeColor="text1"/>
-        </w:rPr>
-        <w:t xml:space="preserve">Add as many tasks as you need to complete your app. </w:t>
-      </w:r>
-    </w:p>
-    <w:p>
-      <w:pPr>
-        <w:rPr>
-          <w:color w:val="000000" w:themeColor="text1"/>
-        </w:rPr>
-      </w:pPr>
-    </w:p>
-    <w:p>
-      <w:pPr>
-        <w:pBdr>
-          <w:top w:val="single" w:sz="4" w:space="1" w:color="auto"/>
-        </w:pBdr>
-        <w:rPr>
-          <w:color w:val="000000" w:themeColor="text1"/>
-        </w:rPr>
-      </w:pPr>
-    </w:p>
-    <w:p>
-      <w:pPr>
-        <w:rPr>
-          <w:color w:val="000000" w:themeColor="text1"/>
-        </w:rPr>
-      </w:pPr>
-    </w:p>
-    <w:p>
-      <w:pPr>
-        <w:rPr>
-          <w:color w:val="000000" w:themeColor="text1"/>
-        </w:rPr>
-      </w:pPr>
-      <w:r>
-        <w:rPr>
-          <w:b/>
-          <w:color w:val="000000" w:themeColor="text1"/>
-        </w:rPr>
-        <w:t>Submission Instructions</w:t>
-      </w:r>
-    </w:p>
-    <w:p>
-      <w:pPr>
-        <w:numPr>
-          <w:ilvl w:val="0"/>
-          <w:numId w:val="5"/>
-        </w:numPr>
-        <w:ind w:hanging="360"/>
-        <w:contextualSpacing/>
-        <w:rPr>
-          <w:color w:val="000000" w:themeColor="text1"/>
-        </w:rPr>
-      </w:pPr>
-      <w:r>
-        <w:rPr>
-          <w:rFonts w:eastAsia="Arial Unicode MS"/>
-          <w:color w:val="000000" w:themeColor="text1"/>
-        </w:rPr>
-        <w:t>After you’ve completed all the sections, download this document as a PDF [ File → Download as PDF ]</w:t>
-      </w:r>
-    </w:p>
-    <w:p>
-      <w:pPr>
-        <w:numPr>
-          <w:ilvl w:val="0"/>
-          <w:numId w:val="5"/>
-        </w:numPr>
-        <w:ind w:hanging="360"/>
-        <w:contextualSpacing/>
-        <w:rPr>
-          <w:color w:val="000000" w:themeColor="text1"/>
-        </w:rPr>
-      </w:pPr>
-      <w:r>
-        <w:rPr>
-          <w:color w:val="000000" w:themeColor="text1"/>
-        </w:rPr>
-        <w:t xml:space="preserve">Create a new </w:t>
-      </w:r>
-      <w:proofErr w:type="spellStart"/>
-      <w:r>
-        <w:rPr>
-          <w:color w:val="000000" w:themeColor="text1"/>
-        </w:rPr>
-        <w:t>GitHub</w:t>
-      </w:r>
-      <w:proofErr w:type="spellEnd"/>
-      <w:r>
-        <w:rPr>
-          <w:color w:val="000000" w:themeColor="text1"/>
-        </w:rPr>
-        <w:t xml:space="preserve"> repo for the capstone. Name it “</w:t>
-      </w:r>
-      <w:r>
-        <w:rPr>
-          <w:b/>
-          <w:color w:val="000000" w:themeColor="text1"/>
-        </w:rPr>
-        <w:t>Capstone Project</w:t>
-      </w:r>
-      <w:r>
-        <w:rPr>
-          <w:color w:val="000000" w:themeColor="text1"/>
-        </w:rPr>
-        <w:t>”</w:t>
-      </w:r>
-    </w:p>
-    <w:p>
-      <w:pPr>
-        <w:numPr>
-          <w:ilvl w:val="0"/>
-          <w:numId w:val="5"/>
-        </w:numPr>
-        <w:ind w:hanging="360"/>
-        <w:contextualSpacing/>
-        <w:rPr>
-          <w:color w:val="000000" w:themeColor="text1"/>
-        </w:rPr>
-      </w:pPr>
-      <w:r>
-        <w:rPr>
-          <w:color w:val="000000" w:themeColor="text1"/>
-        </w:rPr>
-        <w:t>Add this document to your repo. Make sure it’s named “</w:t>
-      </w:r>
-      <w:r>
-        <w:rPr>
-          <w:b/>
-          <w:color w:val="000000" w:themeColor="text1"/>
-        </w:rPr>
-        <w:t>Capstone_Stage1.pdf</w:t>
-      </w:r>
-      <w:r>
-        <w:rPr>
-          <w:color w:val="000000" w:themeColor="text1"/>
-        </w:rPr>
-        <w:t xml:space="preserve">” </w:t>
-      </w:r>
     </w:p>
     <w:p>
       <w:pPr>
@@ -4647,6 +4167,92 @@
     </w:lvl>
   </w:abstractNum>
   <w:abstractNum w:abstractNumId="9">
+    <w:nsid w:val="5D637399"/>
+    <w:multiLevelType w:val="hybridMultilevel"/>
+    <w:tmpl w:val="EE76B5D2"/>
+    <w:lvl w:ilvl="0" w:tplc="0409000F">
+      <w:start w:val="1"/>
+      <w:numFmt w:val="decimal"/>
+      <w:lvlText w:val="%1."/>
+      <w:lvlJc w:val="left"/>
+      <w:pPr>
+        <w:ind w:left="720" w:hanging="360"/>
+      </w:pPr>
+    </w:lvl>
+    <w:lvl w:ilvl="1" w:tplc="04090019" w:tentative="1">
+      <w:start w:val="1"/>
+      <w:numFmt w:val="lowerLetter"/>
+      <w:lvlText w:val="%2."/>
+      <w:lvlJc w:val="left"/>
+      <w:pPr>
+        <w:ind w:left="1440" w:hanging="360"/>
+      </w:pPr>
+    </w:lvl>
+    <w:lvl w:ilvl="2" w:tplc="0409001B" w:tentative="1">
+      <w:start w:val="1"/>
+      <w:numFmt w:val="lowerRoman"/>
+      <w:lvlText w:val="%3."/>
+      <w:lvlJc w:val="right"/>
+      <w:pPr>
+        <w:ind w:left="2160" w:hanging="180"/>
+      </w:pPr>
+    </w:lvl>
+    <w:lvl w:ilvl="3" w:tplc="0409000F" w:tentative="1">
+      <w:start w:val="1"/>
+      <w:numFmt w:val="decimal"/>
+      <w:lvlText w:val="%4."/>
+      <w:lvlJc w:val="left"/>
+      <w:pPr>
+        <w:ind w:left="2880" w:hanging="360"/>
+      </w:pPr>
+    </w:lvl>
+    <w:lvl w:ilvl="4" w:tplc="04090019" w:tentative="1">
+      <w:start w:val="1"/>
+      <w:numFmt w:val="lowerLetter"/>
+      <w:lvlText w:val="%5."/>
+      <w:lvlJc w:val="left"/>
+      <w:pPr>
+        <w:ind w:left="3600" w:hanging="360"/>
+      </w:pPr>
+    </w:lvl>
+    <w:lvl w:ilvl="5" w:tplc="0409001B" w:tentative="1">
+      <w:start w:val="1"/>
+      <w:numFmt w:val="lowerRoman"/>
+      <w:lvlText w:val="%6."/>
+      <w:lvlJc w:val="right"/>
+      <w:pPr>
+        <w:ind w:left="4320" w:hanging="180"/>
+      </w:pPr>
+    </w:lvl>
+    <w:lvl w:ilvl="6" w:tplc="0409000F" w:tentative="1">
+      <w:start w:val="1"/>
+      <w:numFmt w:val="decimal"/>
+      <w:lvlText w:val="%7."/>
+      <w:lvlJc w:val="left"/>
+      <w:pPr>
+        <w:ind w:left="5040" w:hanging="360"/>
+      </w:pPr>
+    </w:lvl>
+    <w:lvl w:ilvl="7" w:tplc="04090019" w:tentative="1">
+      <w:start w:val="1"/>
+      <w:numFmt w:val="lowerLetter"/>
+      <w:lvlText w:val="%8."/>
+      <w:lvlJc w:val="left"/>
+      <w:pPr>
+        <w:ind w:left="5760" w:hanging="360"/>
+      </w:pPr>
+    </w:lvl>
+    <w:lvl w:ilvl="8" w:tplc="0409001B" w:tentative="1">
+      <w:start w:val="1"/>
+      <w:numFmt w:val="lowerRoman"/>
+      <w:lvlText w:val="%9."/>
+      <w:lvlJc w:val="right"/>
+      <w:pPr>
+        <w:ind w:left="6480" w:hanging="180"/>
+      </w:pPr>
+    </w:lvl>
+  </w:abstractNum>
+  <w:abstractNum w:abstractNumId="10">
     <w:nsid w:val="62DC5CA9"/>
     <w:multiLevelType w:val="hybridMultilevel"/>
     <w:tmpl w:val="0380A362"/>
@@ -4759,7 +4365,7 @@
       </w:rPr>
     </w:lvl>
   </w:abstractNum>
-  <w:abstractNum w:abstractNumId="10">
+  <w:abstractNum w:abstractNumId="11">
     <w:nsid w:val="67EC2638"/>
     <w:multiLevelType w:val="hybridMultilevel"/>
     <w:tmpl w:val="E976D40C"/>
@@ -4872,7 +4478,7 @@
       </w:rPr>
     </w:lvl>
   </w:abstractNum>
-  <w:abstractNum w:abstractNumId="11">
+  <w:abstractNum w:abstractNumId="12">
     <w:nsid w:val="736E0745"/>
     <w:multiLevelType w:val="multilevel"/>
     <w:tmpl w:val="3DB0DC6E"/>
@@ -4985,7 +4591,7 @@
       </w:rPr>
     </w:lvl>
   </w:abstractNum>
-  <w:abstractNum w:abstractNumId="12">
+  <w:abstractNum w:abstractNumId="13">
     <w:nsid w:val="7F2B7083"/>
     <w:multiLevelType w:val="multilevel"/>
     <w:tmpl w:val="4998BEF2"/>
@@ -5102,10 +4708,10 @@
     <w:abstractNumId w:val="3"/>
   </w:num>
   <w:num w:numId="2">
-    <w:abstractNumId w:val="12"/>
+    <w:abstractNumId w:val="13"/>
   </w:num>
   <w:num w:numId="3">
-    <w:abstractNumId w:val="11"/>
+    <w:abstractNumId w:val="12"/>
   </w:num>
   <w:num w:numId="4">
     <w:abstractNumId w:val="1"/>
@@ -5117,7 +4723,7 @@
     <w:abstractNumId w:val="8"/>
   </w:num>
   <w:num w:numId="7">
-    <w:abstractNumId w:val="10"/>
+    <w:abstractNumId w:val="11"/>
   </w:num>
   <w:num w:numId="8">
     <w:abstractNumId w:val="2"/>
@@ -5129,13 +4735,16 @@
     <w:abstractNumId w:val="6"/>
   </w:num>
   <w:num w:numId="11">
-    <w:abstractNumId w:val="9"/>
+    <w:abstractNumId w:val="10"/>
   </w:num>
   <w:num w:numId="12">
     <w:abstractNumId w:val="7"/>
   </w:num>
   <w:num w:numId="13">
     <w:abstractNumId w:val="4"/>
+  </w:num>
+  <w:num w:numId="14">
+    <w:abstractNumId w:val="9"/>
   </w:num>
 </w:numbering>
 </file>

</xml_diff>